<commit_message>
report dialog and controller
</commit_message>
<xml_diff>
--- a/Marciniak Adam_ZIN2_2023-10-16.docx
+++ b/Marciniak Adam_ZIN2_2023-10-16.docx
@@ -240,7 +240,6 @@
         </w:rPr>
         <w:br/>
       </w:r>
-      <w:proofErr w:type="spellStart"/>
       <w:r>
         <w:rPr>
           <w:rFonts w:ascii="Times New Roman" w:hAnsi="Times New Roman"/>
@@ -259,40 +258,7 @@
           <w:szCs w:val="24"/>
           <w:lang w:val="pl-PL"/>
         </w:rPr>
-        <w:t>ocial</w:t>
-      </w:r>
-      <w:proofErr w:type="spellEnd"/>
-      <w:r>
-        <w:rPr>
-          <w:rFonts w:ascii="Times New Roman" w:hAnsi="Times New Roman"/>
-          <w:color w:val="000000" w:themeColor="text1"/>
-          <w:sz w:val="24"/>
-          <w:szCs w:val="24"/>
-          <w:lang w:val="pl-PL"/>
-        </w:rPr>
-        <w:t xml:space="preserve"> </w:t>
-      </w:r>
-      <w:proofErr w:type="spellStart"/>
-      <w:r>
-        <w:rPr>
-          <w:rFonts w:ascii="Times New Roman" w:hAnsi="Times New Roman"/>
-          <w:color w:val="000000" w:themeColor="text1"/>
-          <w:sz w:val="24"/>
-          <w:szCs w:val="24"/>
-          <w:lang w:val="pl-PL"/>
-        </w:rPr>
-        <w:t>networking</w:t>
-      </w:r>
-      <w:proofErr w:type="spellEnd"/>
-      <w:r>
-        <w:rPr>
-          <w:rFonts w:ascii="Times New Roman" w:hAnsi="Times New Roman"/>
-          <w:color w:val="000000" w:themeColor="text1"/>
-          <w:sz w:val="24"/>
-          <w:szCs w:val="24"/>
-          <w:lang w:val="pl-PL"/>
-        </w:rPr>
-        <w:t xml:space="preserve"> service</w:t>
+        <w:t>ocial networking service</w:t>
       </w:r>
     </w:p>
     <w:p>
@@ -339,64 +305,17 @@
           <w:sz w:val="24"/>
           <w:szCs w:val="24"/>
         </w:rPr>
-        <w:t xml:space="preserve">Promotor: </w:t>
-      </w:r>
-      <w:proofErr w:type="spellStart"/>
+        <w:t xml:space="preserve">Promotor: dr inż. </w:t>
+      </w:r>
       <w:r>
         <w:rPr>
           <w:rFonts w:ascii="Times New Roman" w:hAnsi="Times New Roman"/>
           <w:sz w:val="24"/>
           <w:szCs w:val="24"/>
-        </w:rPr>
-        <w:t>dr</w:t>
-      </w:r>
-      <w:proofErr w:type="spellEnd"/>
-      <w:r>
-        <w:rPr>
-          <w:rFonts w:ascii="Times New Roman" w:hAnsi="Times New Roman"/>
-          <w:sz w:val="24"/>
-          <w:szCs w:val="24"/>
-        </w:rPr>
-        <w:t xml:space="preserve"> </w:t>
-      </w:r>
-      <w:proofErr w:type="spellStart"/>
-      <w:r>
-        <w:rPr>
-          <w:rFonts w:ascii="Times New Roman" w:hAnsi="Times New Roman"/>
-          <w:sz w:val="24"/>
-          <w:szCs w:val="24"/>
-        </w:rPr>
-        <w:t>inż</w:t>
-      </w:r>
-      <w:proofErr w:type="spellEnd"/>
-      <w:r>
-        <w:rPr>
-          <w:rFonts w:ascii="Times New Roman" w:hAnsi="Times New Roman"/>
-          <w:sz w:val="24"/>
-          <w:szCs w:val="24"/>
-        </w:rPr>
-        <w:t xml:space="preserve">. </w:t>
-      </w:r>
-      <w:r>
-        <w:rPr>
-          <w:rFonts w:ascii="Times New Roman" w:hAnsi="Times New Roman"/>
-          <w:sz w:val="24"/>
-          <w:szCs w:val="24"/>
           <w:lang w:val="pl-PL"/>
         </w:rPr>
-        <w:t xml:space="preserve">Zbigniew </w:t>
-      </w:r>
-      <w:proofErr w:type="spellStart"/>
-      <w:r>
-        <w:rPr>
-          <w:rFonts w:ascii="Times New Roman" w:hAnsi="Times New Roman"/>
-          <w:sz w:val="24"/>
-          <w:szCs w:val="24"/>
-          <w:lang w:val="pl-PL"/>
-        </w:rPr>
-        <w:t>Szpunar</w:t>
-      </w:r>
-      <w:proofErr w:type="spellEnd"/>
+        <w:t>Zbigniew Szpunar</w:t>
+      </w:r>
     </w:p>
     <w:p>
       <w:pPr>
@@ -1086,19 +1005,8 @@
                 <w:bCs/>
                 <w:szCs w:val="24"/>
               </w:rPr>
-              <w:t xml:space="preserve">dr inż. Zbigniew </w:t>
+              <w:t>dr inż. Zbigniew Szpunar</w:t>
             </w:r>
-            <w:proofErr w:type="spellStart"/>
-            <w:r>
-              <w:rPr>
-                <w:rFonts w:cs="Times New Roman"/>
-                <w:b/>
-                <w:bCs/>
-                <w:szCs w:val="24"/>
-              </w:rPr>
-              <w:t>Szpunar</w:t>
-            </w:r>
-            <w:proofErr w:type="spellEnd"/>
           </w:p>
         </w:tc>
       </w:tr>
@@ -1499,23 +1407,7 @@
           <w:rFonts w:cs="Times New Roman"/>
           <w:szCs w:val="24"/>
         </w:rPr>
-        <w:t>nie zawiera danych i informacji, które uzyskałem/</w:t>
-      </w:r>
-      <w:proofErr w:type="spellStart"/>
-      <w:r>
-        <w:rPr>
-          <w:rFonts w:cs="Times New Roman"/>
-          <w:szCs w:val="24"/>
-        </w:rPr>
-        <w:t>am</w:t>
-      </w:r>
-      <w:proofErr w:type="spellEnd"/>
-      <w:r>
-        <w:rPr>
-          <w:rFonts w:cs="Times New Roman"/>
-          <w:szCs w:val="24"/>
-        </w:rPr>
-        <w:t xml:space="preserve"> w sposób niedozwolony;</w:t>
+        <w:t>nie zawiera danych i informacji, które uzyskałem/am w sposób niedozwolony;</w:t>
       </w:r>
     </w:p>
     <w:p>
@@ -2494,13 +2386,8 @@
         <w:t>wstawiać swoje posty</w:t>
       </w:r>
       <w:r>
-        <w:t xml:space="preserve"> z zaznaczeniem kategorii i </w:t>
-      </w:r>
-      <w:proofErr w:type="spellStart"/>
-      <w:r>
-        <w:t>tagów</w:t>
-      </w:r>
-      <w:proofErr w:type="spellEnd"/>
+        <w:t xml:space="preserve"> z zaznaczeniem kategorii i tagów</w:t>
+      </w:r>
     </w:p>
     <w:p>
       <w:pPr>
@@ -2537,13 +2424,8 @@
       <w:r>
         <w:t xml:space="preserve">oceniać posty oraz komentarze poprzez </w:t>
       </w:r>
-      <w:proofErr w:type="spellStart"/>
-      <w:r>
-        <w:t>like</w:t>
-      </w:r>
-      <w:proofErr w:type="spellEnd"/>
-      <w:r>
-        <w:t xml:space="preserve"> </w:t>
+      <w:r>
+        <w:t xml:space="preserve">like </w:t>
       </w:r>
     </w:p>
     <w:p>
@@ -3014,13 +2896,8 @@
         </w:numPr>
       </w:pPr>
       <w:r>
-        <w:t xml:space="preserve">Generator </w:t>
-      </w:r>
-      <w:proofErr w:type="spellStart"/>
-      <w:r>
-        <w:t>memów</w:t>
-      </w:r>
-      <w:proofErr w:type="spellEnd"/>
+        <w:t>Generator memów</w:t>
+      </w:r>
       <w:r>
         <w:t>:</w:t>
       </w:r>
@@ -3030,13 +2907,8 @@
         <w:pStyle w:val="Akapitzlist"/>
       </w:pPr>
       <w:r>
-        <w:t xml:space="preserve">Ta podstrona będzie oferowała proste narzędzie umożliwiające stworzenie </w:t>
-      </w:r>
-      <w:proofErr w:type="spellStart"/>
-      <w:r>
-        <w:t>mema</w:t>
-      </w:r>
-      <w:proofErr w:type="spellEnd"/>
+        <w:t>Ta podstrona będzie oferowała proste narzędzie umożliwiające stworzenie mema</w:t>
+      </w:r>
     </w:p>
     <w:p>
       <w:r>
@@ -3052,15 +2924,7 @@
         </w:numPr>
       </w:pPr>
       <w:r>
-        <w:t xml:space="preserve">Generator </w:t>
-      </w:r>
-      <w:proofErr w:type="spellStart"/>
-      <w:r>
-        <w:t>bańiek</w:t>
-      </w:r>
-      <w:proofErr w:type="spellEnd"/>
-      <w:r>
-        <w:t xml:space="preserve"> informacyjnych</w:t>
+        <w:t>Generator bańiek informacyjnych</w:t>
       </w:r>
       <w:r>
         <w:t>:</w:t>
@@ -3103,13 +2967,8 @@
       </w:pPr>
       <w:bookmarkStart w:id="10" w:name="_Toc137554864"/>
       <w:bookmarkStart w:id="11" w:name="_Toc137718876"/>
-      <w:proofErr w:type="spellStart"/>
-      <w:r>
-        <w:t>mem</w:t>
-      </w:r>
-      <w:proofErr w:type="spellEnd"/>
-      <w:r>
-        <w:t xml:space="preserve"> - </w:t>
+      <w:r>
+        <w:t xml:space="preserve">mem - </w:t>
       </w:r>
       <w:r>
         <w:rPr>
@@ -3250,51 +3109,15 @@
           <w:szCs w:val="24"/>
           <w:shd w:val="clear" w:color="auto" w:fill="FFFFFF"/>
         </w:rPr>
-        <w:t xml:space="preserve">. Może to być pierwsza wiadomość w nowym wątku, wyznaczająca kierunek dyskusji, bądź też będąca odpowiedzią na inny. Obok </w:t>
-      </w:r>
-      <w:proofErr w:type="spellStart"/>
+        <w:t>. Może to być pierwsza wiadomość w nowym wątku, wyznaczająca kierunek dyskusji, bądź też będąca odpowiedzią na inny. Obok posta widoczna jest zawsze nazwa użytkownika internetowego, który ją napisał, zazwyczaj także informacje o nim oraz data i godzina napisania</w:t>
+      </w:r>
       <w:r>
         <w:rPr>
           <w:rFonts w:cs="Times New Roman"/>
           <w:szCs w:val="24"/>
           <w:shd w:val="clear" w:color="auto" w:fill="FFFFFF"/>
         </w:rPr>
-        <w:t>posta</w:t>
-      </w:r>
-      <w:proofErr w:type="spellEnd"/>
-      <w:r>
-        <w:rPr>
-          <w:rFonts w:cs="Times New Roman"/>
-          <w:szCs w:val="24"/>
-          <w:shd w:val="clear" w:color="auto" w:fill="FFFFFF"/>
-        </w:rPr>
-        <w:t xml:space="preserve"> widoczna jest zawsze nazwa użytkownika internetowego, który ją napisał, zazwyczaj także informacje o nim oraz data i godzina napisania</w:t>
-      </w:r>
-      <w:r>
-        <w:rPr>
-          <w:rFonts w:cs="Times New Roman"/>
-          <w:szCs w:val="24"/>
-          <w:shd w:val="clear" w:color="auto" w:fill="FFFFFF"/>
-        </w:rPr>
-        <w:t xml:space="preserve">. Post najczęściej </w:t>
-      </w:r>
-      <w:proofErr w:type="spellStart"/>
-      <w:r>
-        <w:rPr>
-          <w:rFonts w:cs="Times New Roman"/>
-          <w:szCs w:val="24"/>
-          <w:shd w:val="clear" w:color="auto" w:fill="FFFFFF"/>
-        </w:rPr>
-        <w:t>skałda</w:t>
-      </w:r>
-      <w:proofErr w:type="spellEnd"/>
-      <w:r>
-        <w:rPr>
-          <w:rFonts w:cs="Times New Roman"/>
-          <w:szCs w:val="24"/>
-          <w:shd w:val="clear" w:color="auto" w:fill="FFFFFF"/>
-        </w:rPr>
-        <w:t xml:space="preserve"> się tytułu, tekstu i/lub obrazka.</w:t>
+        <w:t>. Post najczęściej skałda się tytułu, tekstu i/lub obrazka.</w:t>
       </w:r>
       <w:r>
         <w:rPr>
@@ -3372,23 +3195,13 @@
           <w:numId w:val="5"/>
         </w:numPr>
       </w:pPr>
-      <w:proofErr w:type="spellStart"/>
       <w:r>
         <w:rPr>
           <w:rFonts w:cs="Times New Roman"/>
           <w:szCs w:val="24"/>
           <w:shd w:val="clear" w:color="auto" w:fill="FFFFFF"/>
         </w:rPr>
-        <w:t>Backend</w:t>
-      </w:r>
-      <w:proofErr w:type="spellEnd"/>
-      <w:r>
-        <w:rPr>
-          <w:rFonts w:cs="Times New Roman"/>
-          <w:szCs w:val="24"/>
-          <w:shd w:val="clear" w:color="auto" w:fill="FFFFFF"/>
-        </w:rPr>
-        <w:t xml:space="preserve"> – część systemu zajmująca się bazą danych, przetwarzaniem danych i odpowiedzią na żądania systemu</w:t>
+        <w:t>Backend – część systemu zajmująca się bazą danych, przetwarzaniem danych i odpowiedzią na żądania systemu</w:t>
       </w:r>
     </w:p>
     <w:p>
@@ -3399,7 +3212,6 @@
           <w:numId w:val="5"/>
         </w:numPr>
       </w:pPr>
-      <w:proofErr w:type="spellStart"/>
       <w:r>
         <w:rPr>
           <w:rFonts w:cs="Times New Roman"/>
@@ -3407,16 +3219,7 @@
           <w:shd w:val="clear" w:color="auto" w:fill="FFFFFF"/>
         </w:rPr>
         <w:lastRenderedPageBreak/>
-        <w:t>Frontend</w:t>
-      </w:r>
-      <w:proofErr w:type="spellEnd"/>
-      <w:r>
-        <w:rPr>
-          <w:rFonts w:cs="Times New Roman"/>
-          <w:szCs w:val="24"/>
-          <w:shd w:val="clear" w:color="auto" w:fill="FFFFFF"/>
-        </w:rPr>
-        <w:t xml:space="preserve"> – część systemu zajmująca się wyświetlaniem interfejsu użytkownikowi, reagowanie na akcje użytkownika i wysyłanie odpowiednich żądań i odbieranie ich aby wykonywać określone akcj</w:t>
+        <w:t>Frontend – część systemu zajmująca się wyświetlaniem interfejsu użytkownikowi, reagowanie na akcje użytkownika i wysyłanie odpowiednich żądań i odbieranie ich aby wykonywać określone akcj</w:t>
       </w:r>
       <w:r>
         <w:rPr>
@@ -3457,36 +3260,8 @@
           <w:szCs w:val="24"/>
           <w:shd w:val="clear" w:color="auto" w:fill="FFFFFF"/>
         </w:rPr>
-        <w:t xml:space="preserve">single </w:t>
-      </w:r>
-      <w:proofErr w:type="spellStart"/>
-      <w:r>
-        <w:rPr>
-          <w:rFonts w:cs="Times New Roman"/>
-          <w:szCs w:val="24"/>
-          <w:shd w:val="clear" w:color="auto" w:fill="FFFFFF"/>
-        </w:rPr>
-        <w:t>page</w:t>
-      </w:r>
-      <w:proofErr w:type="spellEnd"/>
-      <w:r>
-        <w:rPr>
-          <w:rFonts w:cs="Times New Roman"/>
-          <w:szCs w:val="24"/>
-          <w:shd w:val="clear" w:color="auto" w:fill="FFFFFF"/>
-        </w:rPr>
-        <w:t xml:space="preserve"> </w:t>
-      </w:r>
-      <w:proofErr w:type="spellStart"/>
-      <w:r>
-        <w:rPr>
-          <w:rFonts w:cs="Times New Roman"/>
-          <w:szCs w:val="24"/>
-          <w:shd w:val="clear" w:color="auto" w:fill="FFFFFF"/>
-        </w:rPr>
-        <w:t>aplication</w:t>
-      </w:r>
-      <w:proofErr w:type="spellEnd"/>
+        <w:t>single page aplication</w:t>
+      </w:r>
       <w:r>
         <w:rPr>
           <w:rFonts w:cs="Times New Roman"/>
@@ -3608,7 +3383,6 @@
         </w:rPr>
         <w:t xml:space="preserve"> podzielony na dwa główne elementy </w:t>
       </w:r>
-      <w:proofErr w:type="spellStart"/>
       <w:r>
         <w:rPr>
           <w:rFonts w:eastAsia="Times New Roman"/>
@@ -3621,21 +3395,12 @@
         </w:rPr>
         <w:t>ackend</w:t>
       </w:r>
-      <w:proofErr w:type="spellEnd"/>
       <w:r>
         <w:rPr>
           <w:rFonts w:eastAsia="Times New Roman"/>
         </w:rPr>
-        <w:t xml:space="preserve"> i </w:t>
-      </w:r>
-      <w:proofErr w:type="spellStart"/>
-      <w:r>
-        <w:rPr>
-          <w:rFonts w:eastAsia="Times New Roman"/>
-        </w:rPr>
-        <w:t>fronted</w:t>
-      </w:r>
-      <w:proofErr w:type="spellEnd"/>
+        <w:t xml:space="preserve"> i fronted</w:t>
+      </w:r>
       <w:r>
         <w:rPr>
           <w:rFonts w:eastAsia="Times New Roman"/>
@@ -3655,49 +3420,7 @@
         <w:rPr>
           <w:rFonts w:eastAsia="Times New Roman"/>
         </w:rPr>
-        <w:t xml:space="preserve"> Głównym elementem tej struktury będzie post, którego właścicielem będzie użytkownik, który go dodaje. Każdy post ma swoje oznaczenie w formie kategorii i </w:t>
-      </w:r>
-      <w:proofErr w:type="spellStart"/>
-      <w:r>
-        <w:rPr>
-          <w:rFonts w:eastAsia="Times New Roman"/>
-        </w:rPr>
-        <w:t>tagów</w:t>
-      </w:r>
-      <w:proofErr w:type="spellEnd"/>
-      <w:r>
-        <w:rPr>
-          <w:rFonts w:eastAsia="Times New Roman"/>
-        </w:rPr>
-        <w:t xml:space="preserve">, które informują innych użytkowników o rodzaju </w:t>
-      </w:r>
-      <w:proofErr w:type="spellStart"/>
-      <w:r>
-        <w:rPr>
-          <w:rFonts w:eastAsia="Times New Roman"/>
-        </w:rPr>
-        <w:t>posta</w:t>
-      </w:r>
-      <w:proofErr w:type="spellEnd"/>
-      <w:r>
-        <w:rPr>
-          <w:rFonts w:eastAsia="Times New Roman"/>
-        </w:rPr>
-        <w:t xml:space="preserve">. Każdy post będzie także posiadać polubienia tzw. </w:t>
-      </w:r>
-      <w:proofErr w:type="spellStart"/>
-      <w:r>
-        <w:rPr>
-          <w:rFonts w:eastAsia="Times New Roman"/>
-        </w:rPr>
-        <w:t>like</w:t>
-      </w:r>
-      <w:proofErr w:type="spellEnd"/>
-      <w:r>
-        <w:rPr>
-          <w:rFonts w:eastAsia="Times New Roman"/>
-        </w:rPr>
-        <w:t>, który</w:t>
+        <w:t xml:space="preserve"> Głównym elementem tej struktury będzie post, którego właścicielem będzie użytkownik, który go dodaje. Każdy post ma swoje oznaczenie w formie kategorii i tagów, które informują innych użytkowników o rodzaju posta. Każdy post będzie także posiadać polubienia tzw. like, który</w:t>
       </w:r>
       <w:r>
         <w:rPr>
@@ -4382,23 +4105,7 @@
           <w:rFonts w:cs="Times New Roman"/>
           <w:szCs w:val="24"/>
         </w:rPr>
-        <w:t xml:space="preserve">Administracja może zarabiać na serwisie za pomocą reklam lub innych strategii </w:t>
-      </w:r>
-      <w:proofErr w:type="spellStart"/>
-      <w:r>
-        <w:rPr>
-          <w:rFonts w:cs="Times New Roman"/>
-          <w:szCs w:val="24"/>
-        </w:rPr>
-        <w:t>monetyzacji</w:t>
-      </w:r>
-      <w:proofErr w:type="spellEnd"/>
-      <w:r>
-        <w:rPr>
-          <w:rFonts w:cs="Times New Roman"/>
-          <w:szCs w:val="24"/>
-        </w:rPr>
-        <w:t>.</w:t>
+        <w:t>Administracja może zarabiać na serwisie za pomocą reklam lub innych strategii monetyzacji.</w:t>
       </w:r>
     </w:p>
     <w:p>
@@ -4744,23 +4451,7 @@
           <w:rFonts w:cs="Times New Roman"/>
           <w:szCs w:val="24"/>
         </w:rPr>
-        <w:t xml:space="preserve">Wymagane jest zabezpieczenie przed atakami typu SQL </w:t>
-      </w:r>
-      <w:proofErr w:type="spellStart"/>
-      <w:r>
-        <w:rPr>
-          <w:rFonts w:cs="Times New Roman"/>
-          <w:szCs w:val="24"/>
-        </w:rPr>
-        <w:t>Injection</w:t>
-      </w:r>
-      <w:proofErr w:type="spellEnd"/>
-      <w:r>
-        <w:rPr>
-          <w:rFonts w:cs="Times New Roman"/>
-          <w:szCs w:val="24"/>
-        </w:rPr>
-        <w:t>, Cross-Site Scripting (XSS) i inne zagrożenia.</w:t>
+        <w:t>Wymagane jest zabezpieczenie przed atakami typu SQL Injection, Cross-Site Scripting (XSS) i inne zagrożenia.</w:t>
       </w:r>
     </w:p>
     <w:p>
@@ -5461,21 +5152,8 @@
       <w:r>
         <w:t xml:space="preserve">.1] składa się z dwóch warstw. </w:t>
       </w:r>
-      <w:proofErr w:type="spellStart"/>
-      <w:r>
-        <w:t>Backendu</w:t>
-      </w:r>
-      <w:proofErr w:type="spellEnd"/>
-      <w:r>
-        <w:t xml:space="preserve"> zajmującego się obsługiwanie żądań i operacjami na bazie danych i </w:t>
-      </w:r>
-      <w:proofErr w:type="spellStart"/>
-      <w:r>
-        <w:t>Frontendu</w:t>
-      </w:r>
-      <w:proofErr w:type="spellEnd"/>
-      <w:r>
-        <w:t xml:space="preserve"> wyświetlającego dane w odpowiednim formacie i reagującego </w:t>
+      <w:r>
+        <w:t xml:space="preserve">Backendu zajmującego się obsługiwanie żądań i operacjami na bazie danych i Frontendu wyświetlającego dane w odpowiednim formacie i reagującego </w:t>
       </w:r>
       <w:r>
         <w:t xml:space="preserve">na </w:t>
@@ -6239,16 +5917,11 @@
       <w:r>
         <w:t xml:space="preserve">Tabela </w:t>
       </w:r>
-      <w:proofErr w:type="spellStart"/>
       <w:r>
         <w:t>U</w:t>
       </w:r>
       <w:r>
-        <w:t>sers</w:t>
-      </w:r>
-      <w:proofErr w:type="spellEnd"/>
-      <w:r>
-        <w:t xml:space="preserve"> </w:t>
+        <w:t xml:space="preserve">sers </w:t>
       </w:r>
       <w:r>
         <w:t>będzie główny elementem w całej strukturze, łącząca wszystkie tabele wspólną całość</w:t>
@@ -6273,13 +5946,8 @@
           <w:szCs w:val="24"/>
         </w:rPr>
       </w:pPr>
-      <w:proofErr w:type="spellStart"/>
-      <w:r>
-        <w:t>Posts</w:t>
-      </w:r>
-      <w:proofErr w:type="spellEnd"/>
-      <w:r>
-        <w:t xml:space="preserve"> –podstawowe dane o danym poście </w:t>
+      <w:r>
+        <w:t xml:space="preserve">Posts –podstawowe dane o danym poście </w:t>
       </w:r>
     </w:p>
     <w:p>
@@ -6296,27 +5964,14 @@
           <w:szCs w:val="24"/>
         </w:rPr>
       </w:pPr>
-      <w:proofErr w:type="spellStart"/>
-      <w:r>
-        <w:t>Comments</w:t>
-      </w:r>
-      <w:proofErr w:type="spellEnd"/>
-      <w:r>
-        <w:t xml:space="preserve"> –komentarz</w:t>
+      <w:r>
+        <w:t>Comments –komentarz</w:t>
       </w:r>
       <w:r>
         <w:t>e</w:t>
       </w:r>
       <w:r>
-        <w:t xml:space="preserve"> do danego </w:t>
-      </w:r>
-      <w:proofErr w:type="spellStart"/>
-      <w:r>
-        <w:t>posta</w:t>
-      </w:r>
-      <w:proofErr w:type="spellEnd"/>
-      <w:r>
-        <w:t xml:space="preserve"> i komentarzy</w:t>
+        <w:t xml:space="preserve"> do danego posta i komentarzy</w:t>
       </w:r>
     </w:p>
     <w:p>
@@ -6333,14 +5988,9 @@
           <w:szCs w:val="24"/>
         </w:rPr>
       </w:pPr>
-      <w:proofErr w:type="spellStart"/>
       <w:r>
         <w:lastRenderedPageBreak/>
-        <w:t>Favorites</w:t>
-      </w:r>
-      <w:proofErr w:type="spellEnd"/>
-      <w:r>
-        <w:t xml:space="preserve"> – zapisuje ulubione posty użytkownika</w:t>
+        <w:t>Favorites – zapisuje ulubione posty użytkownika</w:t>
       </w:r>
     </w:p>
     <w:p>
@@ -6357,13 +6007,8 @@
           <w:szCs w:val="24"/>
         </w:rPr>
       </w:pPr>
-      <w:proofErr w:type="spellStart"/>
-      <w:r>
-        <w:t>Categories</w:t>
-      </w:r>
-      <w:proofErr w:type="spellEnd"/>
-      <w:r>
-        <w:t xml:space="preserve"> – przechowuje kategorię działów</w:t>
+      <w:r>
+        <w:t>Categories – przechowuje kategorię działów</w:t>
       </w:r>
     </w:p>
     <w:p>
@@ -6380,21 +6025,8 @@
           <w:szCs w:val="24"/>
         </w:rPr>
       </w:pPr>
-      <w:proofErr w:type="spellStart"/>
-      <w:r>
-        <w:t>TagsList</w:t>
-      </w:r>
-      <w:proofErr w:type="spellEnd"/>
-      <w:r>
-        <w:t xml:space="preserve"> – zapisuje </w:t>
-      </w:r>
-      <w:proofErr w:type="spellStart"/>
-      <w:r>
-        <w:t>tagi</w:t>
-      </w:r>
-      <w:proofErr w:type="spellEnd"/>
-      <w:r>
-        <w:t xml:space="preserve"> nadane danemu postowi</w:t>
+      <w:r>
+        <w:t>TagsList – zapisuje tagi nadane danemu postowi</w:t>
       </w:r>
     </w:p>
     <w:p>
@@ -6411,21 +6043,8 @@
           <w:szCs w:val="24"/>
         </w:rPr>
       </w:pPr>
-      <w:proofErr w:type="spellStart"/>
-      <w:r>
-        <w:t>Tags</w:t>
-      </w:r>
-      <w:proofErr w:type="spellEnd"/>
-      <w:r>
-        <w:t xml:space="preserve"> – przechowuje </w:t>
-      </w:r>
-      <w:proofErr w:type="spellStart"/>
-      <w:r>
-        <w:t>tagi</w:t>
-      </w:r>
-      <w:proofErr w:type="spellEnd"/>
-      <w:r>
-        <w:t xml:space="preserve">, które można nadać postowi  </w:t>
+      <w:r>
+        <w:t xml:space="preserve">Tags – przechowuje tagi, które można nadać postowi  </w:t>
       </w:r>
     </w:p>
     <w:p>
@@ -6442,13 +6061,8 @@
           <w:szCs w:val="24"/>
         </w:rPr>
       </w:pPr>
-      <w:proofErr w:type="spellStart"/>
-      <w:r>
-        <w:t>Notifications</w:t>
-      </w:r>
-      <w:proofErr w:type="spellEnd"/>
-      <w:r>
-        <w:t xml:space="preserve"> – przechowuje dane powiadomień</w:t>
+      <w:r>
+        <w:t>Notifications – przechowuje dane powiadomień</w:t>
       </w:r>
     </w:p>
     <w:p>
@@ -6549,13 +6163,8 @@
         <w:spacing w:after="200" w:line="276" w:lineRule="auto"/>
       </w:pPr>
       <w:r>
-        <w:t xml:space="preserve">dodanie własnego </w:t>
-      </w:r>
-      <w:proofErr w:type="spellStart"/>
-      <w:r>
-        <w:t>posta</w:t>
-      </w:r>
-      <w:proofErr w:type="spellEnd"/>
+        <w:t>dodanie własnego posta</w:t>
+      </w:r>
     </w:p>
     <w:p>
       <w:pPr>
@@ -6580,13 +6189,8 @@
         <w:spacing w:after="200" w:line="276" w:lineRule="auto"/>
       </w:pPr>
       <w:r>
-        <w:t xml:space="preserve">ocenianie ich za pomocą </w:t>
-      </w:r>
-      <w:proofErr w:type="spellStart"/>
-      <w:r>
-        <w:t>likeów</w:t>
-      </w:r>
-      <w:proofErr w:type="spellEnd"/>
+        <w:t>ocenianie ich za pomocą likeów</w:t>
+      </w:r>
     </w:p>
     <w:p>
       <w:pPr>
@@ -7240,92 +6844,35 @@
       <w:r>
         <w:t xml:space="preserve">Jako </w:t>
       </w:r>
-      <w:proofErr w:type="spellStart"/>
       <w:r>
         <w:t>Backend</w:t>
       </w:r>
       <w:r>
         <w:t>u</w:t>
       </w:r>
-      <w:proofErr w:type="spellEnd"/>
       <w:r>
         <w:t xml:space="preserve"> </w:t>
       </w:r>
       <w:r>
         <w:t xml:space="preserve">wybrano </w:t>
       </w:r>
-      <w:proofErr w:type="spellStart"/>
-      <w:r>
-        <w:t>framework</w:t>
-      </w:r>
-      <w:proofErr w:type="spellEnd"/>
-      <w:r>
-        <w:t xml:space="preserve"> </w:t>
-      </w:r>
-      <w:proofErr w:type="spellStart"/>
-      <w:r>
-        <w:t>laravel</w:t>
-      </w:r>
-      <w:proofErr w:type="spellEnd"/>
-      <w:r>
-        <w:t xml:space="preserve"> gdyż jest on mocno zagnieżdżony na rynku dzięki czemu istnieje mnóstwo gotowych rozwiązań i funkcji. Skróci to tworzenie tej części projektu. </w:t>
+      <w:r>
+        <w:t xml:space="preserve">framework laravel gdyż jest on mocno zagnieżdżony na rynku dzięki czemu istnieje mnóstwo gotowych rozwiązań i funkcji. Skróci to tworzenie tej części projektu. </w:t>
       </w:r>
       <w:r>
         <w:t>Do</w:t>
       </w:r>
       <w:r>
-        <w:t xml:space="preserve"> </w:t>
-      </w:r>
-      <w:proofErr w:type="spellStart"/>
-      <w:r>
-        <w:t>Frontend</w:t>
+        <w:t xml:space="preserve"> Frontend</w:t>
       </w:r>
       <w:r>
         <w:t>u</w:t>
       </w:r>
-      <w:proofErr w:type="spellEnd"/>
-      <w:r>
-        <w:t xml:space="preserve"> wybrano </w:t>
-      </w:r>
-      <w:proofErr w:type="spellStart"/>
-      <w:r>
-        <w:t>React</w:t>
-      </w:r>
-      <w:proofErr w:type="spellEnd"/>
-      <w:r>
-        <w:t xml:space="preserve">, a do stylizacji </w:t>
-      </w:r>
-      <w:proofErr w:type="spellStart"/>
-      <w:r>
-        <w:t>Tailwind</w:t>
-      </w:r>
-      <w:proofErr w:type="spellEnd"/>
-      <w:r>
-        <w:t xml:space="preserve">. Obie technologie są ze sobą kompatybilne i łatwo tworzy się za ich pomocą interaktywny interfejs. </w:t>
-      </w:r>
-      <w:proofErr w:type="spellStart"/>
-      <w:r>
-        <w:t>Backend</w:t>
-      </w:r>
-      <w:proofErr w:type="spellEnd"/>
-      <w:r>
-        <w:t xml:space="preserve"> i </w:t>
-      </w:r>
-      <w:proofErr w:type="spellStart"/>
-      <w:r>
-        <w:t>frontend</w:t>
-      </w:r>
-      <w:proofErr w:type="spellEnd"/>
-      <w:r>
-        <w:t xml:space="preserve"> będzie komunikował się za pomocą </w:t>
-      </w:r>
-      <w:proofErr w:type="spellStart"/>
-      <w:r>
-        <w:t>Axios</w:t>
-      </w:r>
-      <w:proofErr w:type="spellEnd"/>
-      <w:r>
-        <w:t xml:space="preserve">, który będzie dosyłał </w:t>
+      <w:r>
+        <w:t xml:space="preserve"> wybrano React, a do stylizacji Tailwind. Obie technologie są ze sobą kompatybilne i łatwo tworzy się za ich pomocą interaktywny interfejs. </w:t>
+      </w:r>
+      <w:r>
+        <w:t xml:space="preserve">Backend i frontend będzie komunikował się za pomocą Axios, który będzie dosyłał </w:t>
       </w:r>
       <w:r>
         <w:t>odpowiednie dane w ramach.</w:t>
@@ -8902,6 +8449,7 @@
                 <w:sz w:val="22"/>
                 <w:lang w:eastAsia="pl-PL"/>
               </w:rPr>
+              <w:lastRenderedPageBreak/>
               <w:t>dokończenie przebudowy struktury</w:t>
             </w:r>
             <w:r>
@@ -9210,19 +8758,20 @@
                 <w:sz w:val="22"/>
                 <w:lang w:eastAsia="pl-PL"/>
               </w:rPr>
-              <w:t xml:space="preserve">funkcje administratorskie (edycja strony, postów, </w:t>
+              <w:t>funkcje administratorskie (edycja strony, postów, banowanie itp.)</w:t>
             </w:r>
-            <w:proofErr w:type="spellStart"/>
-            <w:r>
+          </w:p>
+          <w:p>
+            <w:pPr>
+              <w:spacing w:after="0" w:line="240" w:lineRule="auto"/>
+              <w:jc w:val="left"/>
               <w:rPr>
                 <w:rFonts w:ascii="Calibri" w:eastAsia="Times New Roman" w:hAnsi="Calibri" w:cs="Calibri"/>
                 <w:color w:val="000000"/>
                 <w:sz w:val="22"/>
                 <w:lang w:eastAsia="pl-PL"/>
               </w:rPr>
-              <w:t>banowanie</w:t>
-            </w:r>
-            <w:proofErr w:type="spellEnd"/>
+            </w:pPr>
             <w:r>
               <w:rPr>
                 <w:rFonts w:ascii="Calibri" w:eastAsia="Times New Roman" w:hAnsi="Calibri" w:cs="Calibri"/>
@@ -9230,7 +8779,28 @@
                 <w:sz w:val="22"/>
                 <w:lang w:eastAsia="pl-PL"/>
               </w:rPr>
-              <w:t xml:space="preserve"> itp.)</w:t>
+              <w:t>system reportowania postów</w:t>
+            </w:r>
+          </w:p>
+          <w:p>
+            <w:pPr>
+              <w:spacing w:after="0" w:line="240" w:lineRule="auto"/>
+              <w:jc w:val="left"/>
+              <w:rPr>
+                <w:rFonts w:ascii="Calibri" w:eastAsia="Times New Roman" w:hAnsi="Calibri" w:cs="Calibri"/>
+                <w:color w:val="000000"/>
+                <w:sz w:val="22"/>
+                <w:lang w:eastAsia="pl-PL"/>
+              </w:rPr>
+            </w:pPr>
+            <w:r>
+              <w:rPr>
+                <w:rFonts w:ascii="Calibri" w:eastAsia="Times New Roman" w:hAnsi="Calibri" w:cs="Calibri"/>
+                <w:color w:val="000000"/>
+                <w:sz w:val="22"/>
+                <w:lang w:eastAsia="pl-PL"/>
+              </w:rPr>
+              <w:t>tłumaczenia</w:t>
             </w:r>
           </w:p>
           <w:p>
@@ -10048,47 +9618,7 @@
                 <w:sz w:val="22"/>
                 <w:lang w:eastAsia="pl-PL"/>
               </w:rPr>
-              <w:t xml:space="preserve">Co uprawnienia mogą być nadawane </w:t>
-            </w:r>
-            <w:proofErr w:type="spellStart"/>
-            <w:r>
-              <w:rPr>
-                <w:rFonts w:ascii="Calibri" w:eastAsia="Times New Roman" w:hAnsi="Calibri" w:cs="Calibri"/>
-                <w:color w:val="000000"/>
-                <w:sz w:val="22"/>
-                <w:lang w:eastAsia="pl-PL"/>
-              </w:rPr>
-              <w:t>elstycznie</w:t>
-            </w:r>
-            <w:proofErr w:type="spellEnd"/>
-            <w:r>
-              <w:rPr>
-                <w:rFonts w:ascii="Calibri" w:eastAsia="Times New Roman" w:hAnsi="Calibri" w:cs="Calibri"/>
-                <w:color w:val="000000"/>
-                <w:sz w:val="22"/>
-                <w:lang w:eastAsia="pl-PL"/>
-              </w:rPr>
-              <w:t xml:space="preserve"> przez admina to jest tabela uprawnień do </w:t>
-            </w:r>
-            <w:proofErr w:type="spellStart"/>
-            <w:r>
-              <w:rPr>
-                <w:rFonts w:ascii="Calibri" w:eastAsia="Times New Roman" w:hAnsi="Calibri" w:cs="Calibri"/>
-                <w:color w:val="000000"/>
-                <w:sz w:val="22"/>
-                <w:lang w:eastAsia="pl-PL"/>
-              </w:rPr>
-              <w:t>seedera</w:t>
-            </w:r>
-            <w:proofErr w:type="spellEnd"/>
-            <w:r>
-              <w:rPr>
-                <w:rFonts w:ascii="Calibri" w:eastAsia="Times New Roman" w:hAnsi="Calibri" w:cs="Calibri"/>
-                <w:color w:val="000000"/>
-                <w:sz w:val="22"/>
-                <w:lang w:eastAsia="pl-PL"/>
-              </w:rPr>
-              <w:t xml:space="preserve"> </w:t>
+              <w:t xml:space="preserve">Co uprawnienia mogą być nadawane elstycznie przez admina to jest tabela uprawnień do seedera </w:t>
             </w:r>
           </w:p>
           <w:tbl>
@@ -10207,7 +9737,6 @@
                       <w:lang w:eastAsia="pl-PL"/>
                     </w:rPr>
                   </w:pPr>
-                  <w:proofErr w:type="spellStart"/>
                   <w:r>
                     <w:rPr>
                       <w:rFonts w:ascii="Calibri" w:eastAsia="Times New Roman" w:hAnsi="Calibri" w:cs="Calibri"/>
@@ -10215,433 +9744,8 @@
                       <w:sz w:val="22"/>
                       <w:lang w:eastAsia="pl-PL"/>
                     </w:rPr>
-                    <w:t>Add</w:t>
+                    <w:t>Add post to main page</w:t>
                   </w:r>
-                  <w:proofErr w:type="spellEnd"/>
-                  <w:r>
-                    <w:rPr>
-                      <w:rFonts w:ascii="Calibri" w:eastAsia="Times New Roman" w:hAnsi="Calibri" w:cs="Calibri"/>
-                      <w:color w:val="000000"/>
-                      <w:sz w:val="22"/>
-                      <w:lang w:eastAsia="pl-PL"/>
-                    </w:rPr>
-                    <w:t xml:space="preserve"> post to </w:t>
-                  </w:r>
-                  <w:proofErr w:type="spellStart"/>
-                  <w:r>
-                    <w:rPr>
-                      <w:rFonts w:ascii="Calibri" w:eastAsia="Times New Roman" w:hAnsi="Calibri" w:cs="Calibri"/>
-                      <w:color w:val="000000"/>
-                      <w:sz w:val="22"/>
-                      <w:lang w:eastAsia="pl-PL"/>
-                    </w:rPr>
-                    <w:t>main</w:t>
-                  </w:r>
-                  <w:proofErr w:type="spellEnd"/>
-                  <w:r>
-                    <w:rPr>
-                      <w:rFonts w:ascii="Calibri" w:eastAsia="Times New Roman" w:hAnsi="Calibri" w:cs="Calibri"/>
-                      <w:color w:val="000000"/>
-                      <w:sz w:val="22"/>
-                      <w:lang w:eastAsia="pl-PL"/>
-                    </w:rPr>
-                    <w:t xml:space="preserve"> </w:t>
-                  </w:r>
-                  <w:proofErr w:type="spellStart"/>
-                  <w:r>
-                    <w:rPr>
-                      <w:rFonts w:ascii="Calibri" w:eastAsia="Times New Roman" w:hAnsi="Calibri" w:cs="Calibri"/>
-                      <w:color w:val="000000"/>
-                      <w:sz w:val="22"/>
-                      <w:lang w:eastAsia="pl-PL"/>
-                    </w:rPr>
-                    <w:t>page</w:t>
-                  </w:r>
-                  <w:proofErr w:type="spellEnd"/>
-                </w:p>
-              </w:tc>
-              <w:tc>
-                <w:tcPr>
-                  <w:tcW w:w="3810" w:type="dxa"/>
-                </w:tcPr>
-                <w:p>
-                  <w:pPr>
-                    <w:spacing w:after="0" w:line="240" w:lineRule="auto"/>
-                    <w:jc w:val="left"/>
-                    <w:rPr>
-                      <w:rFonts w:ascii="Calibri" w:eastAsia="Times New Roman" w:hAnsi="Calibri" w:cs="Calibri"/>
-                      <w:color w:val="000000"/>
-                      <w:sz w:val="22"/>
-                      <w:lang w:eastAsia="pl-PL"/>
-                    </w:rPr>
-                  </w:pPr>
-                  <w:r>
-                    <w:rPr>
-                      <w:rFonts w:ascii="Calibri" w:eastAsia="Times New Roman" w:hAnsi="Calibri" w:cs="Calibri"/>
-                      <w:color w:val="000000"/>
-                      <w:sz w:val="22"/>
-                      <w:lang w:eastAsia="pl-PL"/>
-                    </w:rPr>
-                    <w:t>+</w:t>
-                  </w:r>
-                </w:p>
-              </w:tc>
-              <w:tc>
-                <w:tcPr>
-                  <w:tcW w:w="3810" w:type="dxa"/>
-                </w:tcPr>
-                <w:p>
-                  <w:pPr>
-                    <w:spacing w:after="0" w:line="240" w:lineRule="auto"/>
-                    <w:jc w:val="left"/>
-                    <w:rPr>
-                      <w:rFonts w:ascii="Calibri" w:eastAsia="Times New Roman" w:hAnsi="Calibri" w:cs="Calibri"/>
-                      <w:color w:val="000000"/>
-                      <w:sz w:val="22"/>
-                      <w:lang w:eastAsia="pl-PL"/>
-                    </w:rPr>
-                  </w:pPr>
-                  <w:r>
-                    <w:rPr>
-                      <w:rFonts w:ascii="Calibri" w:eastAsia="Times New Roman" w:hAnsi="Calibri" w:cs="Calibri"/>
-                      <w:color w:val="000000"/>
-                      <w:sz w:val="22"/>
-                      <w:lang w:eastAsia="pl-PL"/>
-                    </w:rPr>
-                    <w:t>+</w:t>
-                  </w:r>
-                </w:p>
-              </w:tc>
-            </w:tr>
-            <w:tr>
-              <w:tc>
-                <w:tcPr>
-                  <w:tcW w:w="3810" w:type="dxa"/>
-                </w:tcPr>
-                <w:p>
-                  <w:pPr>
-                    <w:spacing w:after="0" w:line="240" w:lineRule="auto"/>
-                    <w:jc w:val="left"/>
-                    <w:rPr>
-                      <w:rFonts w:ascii="Calibri" w:eastAsia="Times New Roman" w:hAnsi="Calibri" w:cs="Calibri"/>
-                      <w:color w:val="000000"/>
-                      <w:sz w:val="22"/>
-                      <w:lang w:eastAsia="pl-PL"/>
-                    </w:rPr>
-                  </w:pPr>
-                  <w:proofErr w:type="spellStart"/>
-                  <w:r>
-                    <w:rPr>
-                      <w:rFonts w:ascii="Calibri" w:eastAsia="Times New Roman" w:hAnsi="Calibri" w:cs="Calibri"/>
-                      <w:color w:val="000000"/>
-                      <w:sz w:val="22"/>
-                      <w:lang w:eastAsia="pl-PL"/>
-                    </w:rPr>
-                    <w:t>Hide</w:t>
-                  </w:r>
-                  <w:proofErr w:type="spellEnd"/>
-                  <w:r>
-                    <w:rPr>
-                      <w:rFonts w:ascii="Calibri" w:eastAsia="Times New Roman" w:hAnsi="Calibri" w:cs="Calibri"/>
-                      <w:color w:val="000000"/>
-                      <w:sz w:val="22"/>
-                      <w:lang w:eastAsia="pl-PL"/>
-                    </w:rPr>
-                    <w:t xml:space="preserve"> post </w:t>
-                  </w:r>
-                </w:p>
-              </w:tc>
-              <w:tc>
-                <w:tcPr>
-                  <w:tcW w:w="3810" w:type="dxa"/>
-                </w:tcPr>
-                <w:p>
-                  <w:pPr>
-                    <w:spacing w:after="0" w:line="240" w:lineRule="auto"/>
-                    <w:jc w:val="left"/>
-                    <w:rPr>
-                      <w:rFonts w:ascii="Calibri" w:eastAsia="Times New Roman" w:hAnsi="Calibri" w:cs="Calibri"/>
-                      <w:color w:val="000000"/>
-                      <w:sz w:val="22"/>
-                      <w:lang w:eastAsia="pl-PL"/>
-                    </w:rPr>
-                  </w:pPr>
-                  <w:r>
-                    <w:rPr>
-                      <w:rFonts w:ascii="Calibri" w:eastAsia="Times New Roman" w:hAnsi="Calibri" w:cs="Calibri"/>
-                      <w:color w:val="000000"/>
-                      <w:sz w:val="22"/>
-                      <w:lang w:eastAsia="pl-PL"/>
-                    </w:rPr>
-                    <w:t>+</w:t>
-                  </w:r>
-                </w:p>
-              </w:tc>
-              <w:tc>
-                <w:tcPr>
-                  <w:tcW w:w="3810" w:type="dxa"/>
-                </w:tcPr>
-                <w:p>
-                  <w:pPr>
-                    <w:spacing w:after="0" w:line="240" w:lineRule="auto"/>
-                    <w:jc w:val="left"/>
-                    <w:rPr>
-                      <w:rFonts w:ascii="Calibri" w:eastAsia="Times New Roman" w:hAnsi="Calibri" w:cs="Calibri"/>
-                      <w:color w:val="000000"/>
-                      <w:sz w:val="22"/>
-                      <w:lang w:eastAsia="pl-PL"/>
-                    </w:rPr>
-                  </w:pPr>
-                  <w:r>
-                    <w:rPr>
-                      <w:rFonts w:ascii="Calibri" w:eastAsia="Times New Roman" w:hAnsi="Calibri" w:cs="Calibri"/>
-                      <w:color w:val="000000"/>
-                      <w:sz w:val="22"/>
-                      <w:lang w:eastAsia="pl-PL"/>
-                    </w:rPr>
-                    <w:t>+</w:t>
-                  </w:r>
-                </w:p>
-              </w:tc>
-            </w:tr>
-            <w:tr>
-              <w:tc>
-                <w:tcPr>
-                  <w:tcW w:w="3810" w:type="dxa"/>
-                </w:tcPr>
-                <w:p>
-                  <w:pPr>
-                    <w:spacing w:after="0" w:line="240" w:lineRule="auto"/>
-                    <w:jc w:val="left"/>
-                    <w:rPr>
-                      <w:rFonts w:ascii="Calibri" w:eastAsia="Times New Roman" w:hAnsi="Calibri" w:cs="Calibri"/>
-                      <w:color w:val="000000"/>
-                      <w:sz w:val="22"/>
-                      <w:lang w:eastAsia="pl-PL"/>
-                    </w:rPr>
-                  </w:pPr>
-                  <w:proofErr w:type="spellStart"/>
-                  <w:r>
-                    <w:rPr>
-                      <w:rFonts w:ascii="Calibri" w:eastAsia="Times New Roman" w:hAnsi="Calibri" w:cs="Calibri"/>
-                      <w:color w:val="000000"/>
-                      <w:sz w:val="22"/>
-                      <w:lang w:eastAsia="pl-PL"/>
-                    </w:rPr>
-                    <w:t>Send</w:t>
-                  </w:r>
-                  <w:proofErr w:type="spellEnd"/>
-                  <w:r>
-                    <w:rPr>
-                      <w:rFonts w:ascii="Calibri" w:eastAsia="Times New Roman" w:hAnsi="Calibri" w:cs="Calibri"/>
-                      <w:color w:val="000000"/>
-                      <w:sz w:val="22"/>
-                      <w:lang w:eastAsia="pl-PL"/>
-                    </w:rPr>
-                    <w:t xml:space="preserve"> </w:t>
-                  </w:r>
-                  <w:proofErr w:type="spellStart"/>
-                  <w:r>
-                    <w:rPr>
-                      <w:rFonts w:ascii="Calibri" w:eastAsia="Times New Roman" w:hAnsi="Calibri" w:cs="Calibri"/>
-                      <w:color w:val="000000"/>
-                      <w:sz w:val="22"/>
-                      <w:lang w:eastAsia="pl-PL"/>
-                    </w:rPr>
-                    <w:t>message</w:t>
-                  </w:r>
-                  <w:proofErr w:type="spellEnd"/>
-                  <w:r>
-                    <w:rPr>
-                      <w:rFonts w:ascii="Calibri" w:eastAsia="Times New Roman" w:hAnsi="Calibri" w:cs="Calibri"/>
-                      <w:color w:val="000000"/>
-                      <w:sz w:val="22"/>
-                      <w:lang w:eastAsia="pl-PL"/>
-                    </w:rPr>
-                    <w:t>/</w:t>
-                  </w:r>
-                  <w:proofErr w:type="spellStart"/>
-                  <w:r>
-                    <w:rPr>
-                      <w:rFonts w:ascii="Calibri" w:eastAsia="Times New Roman" w:hAnsi="Calibri" w:cs="Calibri"/>
-                      <w:color w:val="000000"/>
-                      <w:sz w:val="22"/>
-                      <w:lang w:eastAsia="pl-PL"/>
-                    </w:rPr>
-                    <w:t>notfication</w:t>
-                  </w:r>
-                  <w:proofErr w:type="spellEnd"/>
-                  <w:r>
-                    <w:rPr>
-                      <w:rFonts w:ascii="Calibri" w:eastAsia="Times New Roman" w:hAnsi="Calibri" w:cs="Calibri"/>
-                      <w:color w:val="000000"/>
-                      <w:sz w:val="22"/>
-                      <w:lang w:eastAsia="pl-PL"/>
-                    </w:rPr>
-                    <w:t xml:space="preserve"> to </w:t>
-                  </w:r>
-                  <w:proofErr w:type="spellStart"/>
-                  <w:r>
-                    <w:rPr>
-                      <w:rFonts w:ascii="Calibri" w:eastAsia="Times New Roman" w:hAnsi="Calibri" w:cs="Calibri"/>
-                      <w:color w:val="000000"/>
-                      <w:sz w:val="22"/>
-                      <w:lang w:eastAsia="pl-PL"/>
-                    </w:rPr>
-                    <w:t>user</w:t>
-                  </w:r>
-                  <w:proofErr w:type="spellEnd"/>
-                  <w:r>
-                    <w:rPr>
-                      <w:rFonts w:ascii="Calibri" w:eastAsia="Times New Roman" w:hAnsi="Calibri" w:cs="Calibri"/>
-                      <w:color w:val="000000"/>
-                      <w:sz w:val="22"/>
-                      <w:lang w:eastAsia="pl-PL"/>
-                    </w:rPr>
-                    <w:t xml:space="preserve"> and </w:t>
-                  </w:r>
-                  <w:proofErr w:type="spellStart"/>
-                  <w:r>
-                    <w:rPr>
-                      <w:rFonts w:ascii="Calibri" w:eastAsia="Times New Roman" w:hAnsi="Calibri" w:cs="Calibri"/>
-                      <w:color w:val="000000"/>
-                      <w:sz w:val="22"/>
-                      <w:lang w:eastAsia="pl-PL"/>
-                    </w:rPr>
-                    <w:t>select</w:t>
-                  </w:r>
-                  <w:proofErr w:type="spellEnd"/>
-                  <w:r>
-                    <w:rPr>
-                      <w:rFonts w:ascii="Calibri" w:eastAsia="Times New Roman" w:hAnsi="Calibri" w:cs="Calibri"/>
-                      <w:color w:val="000000"/>
-                      <w:sz w:val="22"/>
-                      <w:lang w:eastAsia="pl-PL"/>
-                    </w:rPr>
-                    <w:t xml:space="preserve"> </w:t>
-                  </w:r>
-                  <w:proofErr w:type="spellStart"/>
-                  <w:r>
-                    <w:rPr>
-                      <w:rFonts w:ascii="Calibri" w:eastAsia="Times New Roman" w:hAnsi="Calibri" w:cs="Calibri"/>
-                      <w:color w:val="000000"/>
-                      <w:sz w:val="22"/>
-                      <w:lang w:eastAsia="pl-PL"/>
-                    </w:rPr>
-                    <w:t>reason</w:t>
-                  </w:r>
-                  <w:proofErr w:type="spellEnd"/>
-                  <w:r>
-                    <w:rPr>
-                      <w:rFonts w:ascii="Calibri" w:eastAsia="Times New Roman" w:hAnsi="Calibri" w:cs="Calibri"/>
-                      <w:color w:val="000000"/>
-                      <w:sz w:val="22"/>
-                      <w:lang w:eastAsia="pl-PL"/>
-                    </w:rPr>
-                    <w:t xml:space="preserve"> from list </w:t>
-                  </w:r>
-                </w:p>
-              </w:tc>
-              <w:tc>
-                <w:tcPr>
-                  <w:tcW w:w="3810" w:type="dxa"/>
-                </w:tcPr>
-                <w:p>
-                  <w:pPr>
-                    <w:spacing w:after="0" w:line="240" w:lineRule="auto"/>
-                    <w:jc w:val="left"/>
-                    <w:rPr>
-                      <w:rFonts w:ascii="Calibri" w:eastAsia="Times New Roman" w:hAnsi="Calibri" w:cs="Calibri"/>
-                      <w:color w:val="000000"/>
-                      <w:sz w:val="22"/>
-                      <w:lang w:eastAsia="pl-PL"/>
-                    </w:rPr>
-                  </w:pPr>
-                  <w:r>
-                    <w:rPr>
-                      <w:rFonts w:ascii="Calibri" w:eastAsia="Times New Roman" w:hAnsi="Calibri" w:cs="Calibri"/>
-                      <w:color w:val="000000"/>
-                      <w:sz w:val="22"/>
-                      <w:lang w:eastAsia="pl-PL"/>
-                    </w:rPr>
-                    <w:t>+</w:t>
-                  </w:r>
-                </w:p>
-              </w:tc>
-              <w:tc>
-                <w:tcPr>
-                  <w:tcW w:w="3810" w:type="dxa"/>
-                </w:tcPr>
-                <w:p>
-                  <w:pPr>
-                    <w:spacing w:after="0" w:line="240" w:lineRule="auto"/>
-                    <w:jc w:val="left"/>
-                    <w:rPr>
-                      <w:rFonts w:ascii="Calibri" w:eastAsia="Times New Roman" w:hAnsi="Calibri" w:cs="Calibri"/>
-                      <w:color w:val="000000"/>
-                      <w:sz w:val="22"/>
-                      <w:lang w:eastAsia="pl-PL"/>
-                    </w:rPr>
-                  </w:pPr>
-                  <w:r>
-                    <w:rPr>
-                      <w:rFonts w:ascii="Calibri" w:eastAsia="Times New Roman" w:hAnsi="Calibri" w:cs="Calibri"/>
-                      <w:color w:val="000000"/>
-                      <w:sz w:val="22"/>
-                      <w:lang w:eastAsia="pl-PL"/>
-                    </w:rPr>
-                    <w:t>+</w:t>
-                  </w:r>
-                </w:p>
-              </w:tc>
-            </w:tr>
-            <w:tr>
-              <w:tc>
-                <w:tcPr>
-                  <w:tcW w:w="3810" w:type="dxa"/>
-                </w:tcPr>
-                <w:p>
-                  <w:pPr>
-                    <w:spacing w:after="0" w:line="240" w:lineRule="auto"/>
-                    <w:jc w:val="left"/>
-                    <w:rPr>
-                      <w:rFonts w:ascii="Calibri" w:eastAsia="Times New Roman" w:hAnsi="Calibri" w:cs="Calibri"/>
-                      <w:color w:val="000000"/>
-                      <w:sz w:val="22"/>
-                      <w:lang w:eastAsia="pl-PL"/>
-                    </w:rPr>
-                  </w:pPr>
-                  <w:proofErr w:type="spellStart"/>
-                  <w:r>
-                    <w:rPr>
-                      <w:rFonts w:ascii="Calibri" w:eastAsia="Times New Roman" w:hAnsi="Calibri" w:cs="Calibri"/>
-                      <w:color w:val="000000"/>
-                      <w:sz w:val="22"/>
-                      <w:lang w:eastAsia="pl-PL"/>
-                    </w:rPr>
-                    <w:t>Hide</w:t>
-                  </w:r>
-                  <w:proofErr w:type="spellEnd"/>
-                  <w:r>
-                    <w:rPr>
-                      <w:rFonts w:ascii="Calibri" w:eastAsia="Times New Roman" w:hAnsi="Calibri" w:cs="Calibri"/>
-                      <w:color w:val="000000"/>
-                      <w:sz w:val="22"/>
-                      <w:lang w:eastAsia="pl-PL"/>
-                    </w:rPr>
-                    <w:t xml:space="preserve"> </w:t>
-                  </w:r>
-                  <w:proofErr w:type="spellStart"/>
-                  <w:r>
-                    <w:rPr>
-                      <w:rFonts w:ascii="Calibri" w:eastAsia="Times New Roman" w:hAnsi="Calibri" w:cs="Calibri"/>
-                      <w:color w:val="000000"/>
-                      <w:sz w:val="22"/>
-                      <w:lang w:eastAsia="pl-PL"/>
-                    </w:rPr>
-                    <w:t>comment</w:t>
-                  </w:r>
-                  <w:proofErr w:type="spellEnd"/>
                 </w:p>
               </w:tc>
               <w:tc>
@@ -10720,27 +9824,7 @@
                       <w:sz w:val="22"/>
                       <w:lang w:eastAsia="pl-PL"/>
                     </w:rPr>
-                    <w:t xml:space="preserve">Hard </w:t>
-                  </w:r>
-                  <w:proofErr w:type="spellStart"/>
-                  <w:r>
-                    <w:rPr>
-                      <w:rFonts w:ascii="Calibri" w:eastAsia="Times New Roman" w:hAnsi="Calibri" w:cs="Calibri"/>
-                      <w:color w:val="000000"/>
-                      <w:sz w:val="22"/>
-                      <w:lang w:eastAsia="pl-PL"/>
-                    </w:rPr>
-                    <w:t>delete</w:t>
-                  </w:r>
-                  <w:proofErr w:type="spellEnd"/>
-                  <w:r>
-                    <w:rPr>
-                      <w:rFonts w:ascii="Calibri" w:eastAsia="Times New Roman" w:hAnsi="Calibri" w:cs="Calibri"/>
-                      <w:color w:val="000000"/>
-                      <w:sz w:val="22"/>
-                      <w:lang w:eastAsia="pl-PL"/>
-                    </w:rPr>
-                    <w:t xml:space="preserve"> post</w:t>
+                    <w:t xml:space="preserve">Hide post </w:t>
                   </w:r>
                 </w:p>
               </w:tc>
@@ -10785,6 +9869,15 @@
                       <w:lang w:eastAsia="pl-PL"/>
                     </w:rPr>
                   </w:pPr>
+                  <w:r>
+                    <w:rPr>
+                      <w:rFonts w:ascii="Calibri" w:eastAsia="Times New Roman" w:hAnsi="Calibri" w:cs="Calibri"/>
+                      <w:color w:val="000000"/>
+                      <w:sz w:val="22"/>
+                      <w:lang w:eastAsia="pl-PL"/>
+                    </w:rPr>
+                    <w:t>+</w:t>
+                  </w:r>
                 </w:p>
               </w:tc>
             </w:tr>
@@ -10804,7 +9897,6 @@
                       <w:lang w:eastAsia="pl-PL"/>
                     </w:rPr>
                   </w:pPr>
-                  <w:proofErr w:type="spellStart"/>
                   <w:r>
                     <w:rPr>
                       <w:rFonts w:ascii="Calibri" w:eastAsia="Times New Roman" w:hAnsi="Calibri" w:cs="Calibri"/>
@@ -10812,78 +9904,7 @@
                       <w:sz w:val="22"/>
                       <w:lang w:eastAsia="pl-PL"/>
                     </w:rPr>
-                    <w:lastRenderedPageBreak/>
-                    <w:t>Create</w:t>
-                  </w:r>
-                  <w:proofErr w:type="spellEnd"/>
-                  <w:r>
-                    <w:rPr>
-                      <w:rFonts w:ascii="Calibri" w:eastAsia="Times New Roman" w:hAnsi="Calibri" w:cs="Calibri"/>
-                      <w:color w:val="000000"/>
-                      <w:sz w:val="22"/>
-                      <w:lang w:eastAsia="pl-PL"/>
-                    </w:rPr>
-                    <w:t xml:space="preserve"> </w:t>
-                  </w:r>
-                  <w:proofErr w:type="spellStart"/>
-                  <w:r>
-                    <w:rPr>
-                      <w:rFonts w:ascii="Calibri" w:eastAsia="Times New Roman" w:hAnsi="Calibri" w:cs="Calibri"/>
-                      <w:color w:val="000000"/>
-                      <w:sz w:val="22"/>
-                      <w:lang w:eastAsia="pl-PL"/>
-                    </w:rPr>
-                    <w:t>kategories</w:t>
-                  </w:r>
-                  <w:proofErr w:type="spellEnd"/>
-                  <w:r>
-                    <w:rPr>
-                      <w:rFonts w:ascii="Calibri" w:eastAsia="Times New Roman" w:hAnsi="Calibri" w:cs="Calibri"/>
-                      <w:color w:val="000000"/>
-                      <w:sz w:val="22"/>
-                      <w:lang w:eastAsia="pl-PL"/>
-                    </w:rPr>
-                    <w:t xml:space="preserve"> by set </w:t>
-                  </w:r>
-                  <w:proofErr w:type="spellStart"/>
-                  <w:r>
-                    <w:rPr>
-                      <w:rFonts w:ascii="Calibri" w:eastAsia="Times New Roman" w:hAnsi="Calibri" w:cs="Calibri"/>
-                      <w:color w:val="000000"/>
-                      <w:sz w:val="22"/>
-                      <w:lang w:eastAsia="pl-PL"/>
-                    </w:rPr>
-                    <w:t>tag</w:t>
-                  </w:r>
-                  <w:proofErr w:type="spellEnd"/>
-                  <w:r>
-                    <w:rPr>
-                      <w:rFonts w:ascii="Calibri" w:eastAsia="Times New Roman" w:hAnsi="Calibri" w:cs="Calibri"/>
-                      <w:color w:val="000000"/>
-                      <w:sz w:val="22"/>
-                      <w:lang w:eastAsia="pl-PL"/>
-                    </w:rPr>
-                    <w:t xml:space="preserve"> as </w:t>
-                  </w:r>
-                  <w:proofErr w:type="spellStart"/>
-                  <w:r>
-                    <w:rPr>
-                      <w:rFonts w:ascii="Calibri" w:eastAsia="Times New Roman" w:hAnsi="Calibri" w:cs="Calibri"/>
-                      <w:color w:val="000000"/>
-                      <w:sz w:val="22"/>
-                      <w:lang w:eastAsia="pl-PL"/>
-                    </w:rPr>
-                    <w:t>category</w:t>
-                  </w:r>
-                  <w:proofErr w:type="spellEnd"/>
-                  <w:r>
-                    <w:rPr>
-                      <w:rFonts w:ascii="Calibri" w:eastAsia="Times New Roman" w:hAnsi="Calibri" w:cs="Calibri"/>
-                      <w:color w:val="000000"/>
-                      <w:sz w:val="22"/>
-                      <w:lang w:eastAsia="pl-PL"/>
-                    </w:rPr>
-                    <w:t xml:space="preserve"> </w:t>
+                    <w:t xml:space="preserve">Send message/notfication to user and select reason from list </w:t>
                   </w:r>
                 </w:p>
               </w:tc>
@@ -10928,6 +9949,15 @@
                       <w:lang w:eastAsia="pl-PL"/>
                     </w:rPr>
                   </w:pPr>
+                  <w:r>
+                    <w:rPr>
+                      <w:rFonts w:ascii="Calibri" w:eastAsia="Times New Roman" w:hAnsi="Calibri" w:cs="Calibri"/>
+                      <w:color w:val="000000"/>
+                      <w:sz w:val="22"/>
+                      <w:lang w:eastAsia="pl-PL"/>
+                    </w:rPr>
+                    <w:t>+</w:t>
+                  </w:r>
                 </w:p>
               </w:tc>
             </w:tr>
@@ -10947,7 +9977,6 @@
                       <w:lang w:eastAsia="pl-PL"/>
                     </w:rPr>
                   </w:pPr>
-                  <w:proofErr w:type="spellStart"/>
                   <w:r>
                     <w:rPr>
                       <w:rFonts w:ascii="Calibri" w:eastAsia="Times New Roman" w:hAnsi="Calibri" w:cs="Calibri"/>
@@ -10955,57 +9984,8 @@
                       <w:sz w:val="22"/>
                       <w:lang w:eastAsia="pl-PL"/>
                     </w:rPr>
-                    <w:t>Add</w:t>
-                  </w:r>
-                  <w:proofErr w:type="spellEnd"/>
-                  <w:r>
-                    <w:rPr>
-                      <w:rFonts w:ascii="Calibri" w:eastAsia="Times New Roman" w:hAnsi="Calibri" w:cs="Calibri"/>
-                      <w:color w:val="000000"/>
-                      <w:sz w:val="22"/>
-                      <w:lang w:eastAsia="pl-PL"/>
-                    </w:rPr>
-                    <w:t xml:space="preserve"> </w:t>
-                  </w:r>
-                  <w:proofErr w:type="spellStart"/>
-                  <w:r>
-                    <w:rPr>
-                      <w:rFonts w:ascii="Calibri" w:eastAsia="Times New Roman" w:hAnsi="Calibri" w:cs="Calibri"/>
-                      <w:color w:val="000000"/>
-                      <w:sz w:val="22"/>
-                      <w:lang w:eastAsia="pl-PL"/>
-                    </w:rPr>
-                    <w:t>things</w:t>
-                  </w:r>
-                  <w:proofErr w:type="spellEnd"/>
-                  <w:r>
-                    <w:rPr>
-                      <w:rFonts w:ascii="Calibri" w:eastAsia="Times New Roman" w:hAnsi="Calibri" w:cs="Calibri"/>
-                      <w:color w:val="000000"/>
-                      <w:sz w:val="22"/>
-                      <w:lang w:eastAsia="pl-PL"/>
-                    </w:rPr>
-                    <w:t xml:space="preserve"> to </w:t>
-                  </w:r>
-                  <w:proofErr w:type="spellStart"/>
-                  <w:r>
-                    <w:rPr>
-                      <w:rFonts w:ascii="Calibri" w:eastAsia="Times New Roman" w:hAnsi="Calibri" w:cs="Calibri"/>
-                      <w:color w:val="000000"/>
-                      <w:sz w:val="22"/>
-                      <w:lang w:eastAsia="pl-PL"/>
-                    </w:rPr>
-                    <w:t>change</w:t>
-                  </w:r>
-                  <w:proofErr w:type="spellEnd"/>
-                  <w:r>
-                    <w:rPr>
-                      <w:rFonts w:ascii="Calibri" w:eastAsia="Times New Roman" w:hAnsi="Calibri" w:cs="Calibri"/>
-                      <w:color w:val="000000"/>
-                      <w:sz w:val="22"/>
-                      <w:lang w:eastAsia="pl-PL"/>
-                    </w:rPr>
-                    <w:t xml:space="preserve"> log</w:t>
+                    <w:lastRenderedPageBreak/>
+                    <w:t>Hide comment</w:t>
                   </w:r>
                 </w:p>
               </w:tc>
@@ -11050,26 +10030,6 @@
                       <w:lang w:eastAsia="pl-PL"/>
                     </w:rPr>
                   </w:pPr>
-                </w:p>
-              </w:tc>
-            </w:tr>
-            <w:tr>
-              <w:tc>
-                <w:tcPr>
-                  <w:tcW w:w="3810" w:type="dxa"/>
-                </w:tcPr>
-                <w:p>
-                  <w:pPr>
-                    <w:spacing w:after="0" w:line="240" w:lineRule="auto"/>
-                    <w:jc w:val="left"/>
-                    <w:rPr>
-                      <w:rFonts w:ascii="Calibri" w:eastAsia="Times New Roman" w:hAnsi="Calibri" w:cs="Calibri"/>
-                      <w:color w:val="000000"/>
-                      <w:sz w:val="22"/>
-                      <w:lang w:eastAsia="pl-PL"/>
-                    </w:rPr>
-                  </w:pPr>
-                  <w:proofErr w:type="spellStart"/>
                   <w:r>
                     <w:rPr>
                       <w:rFonts w:ascii="Calibri" w:eastAsia="Times New Roman" w:hAnsi="Calibri" w:cs="Calibri"/>
@@ -11077,111 +10037,12 @@
                       <w:sz w:val="22"/>
                       <w:lang w:eastAsia="pl-PL"/>
                     </w:rPr>
-                    <w:t>Add</w:t>
+                    <w:t>+</w:t>
                   </w:r>
-                  <w:proofErr w:type="spellEnd"/>
-                  <w:r>
-                    <w:rPr>
-                      <w:rFonts w:ascii="Calibri" w:eastAsia="Times New Roman" w:hAnsi="Calibri" w:cs="Calibri"/>
-                      <w:color w:val="000000"/>
-                      <w:sz w:val="22"/>
-                      <w:lang w:eastAsia="pl-PL"/>
-                    </w:rPr>
-                    <w:t xml:space="preserve"> </w:t>
-                  </w:r>
-                  <w:proofErr w:type="spellStart"/>
-                  <w:r>
-                    <w:rPr>
-                      <w:rFonts w:ascii="Calibri" w:eastAsia="Times New Roman" w:hAnsi="Calibri" w:cs="Calibri"/>
-                      <w:color w:val="000000"/>
-                      <w:sz w:val="22"/>
-                      <w:lang w:eastAsia="pl-PL"/>
-                    </w:rPr>
-                    <w:t>socjal</w:t>
-                  </w:r>
-                  <w:proofErr w:type="spellEnd"/>
-                  <w:r>
-                    <w:rPr>
-                      <w:rFonts w:ascii="Calibri" w:eastAsia="Times New Roman" w:hAnsi="Calibri" w:cs="Calibri"/>
-                      <w:color w:val="000000"/>
-                      <w:sz w:val="22"/>
-                      <w:lang w:eastAsia="pl-PL"/>
-                    </w:rPr>
-                    <w:t xml:space="preserve">-system </w:t>
-                  </w:r>
-                  <w:proofErr w:type="spellStart"/>
-                  <w:r>
-                    <w:rPr>
-                      <w:rFonts w:ascii="Calibri" w:eastAsia="Times New Roman" w:hAnsi="Calibri" w:cs="Calibri"/>
-                      <w:color w:val="000000"/>
-                      <w:sz w:val="22"/>
-                      <w:lang w:eastAsia="pl-PL"/>
-                    </w:rPr>
-                    <w:t>message</w:t>
-                  </w:r>
-                  <w:proofErr w:type="spellEnd"/>
-                  <w:r>
-                    <w:rPr>
-                      <w:rFonts w:ascii="Calibri" w:eastAsia="Times New Roman" w:hAnsi="Calibri" w:cs="Calibri"/>
-                      <w:color w:val="000000"/>
-                      <w:sz w:val="22"/>
-                      <w:lang w:eastAsia="pl-PL"/>
-                    </w:rPr>
-                    <w:t xml:space="preserve"> </w:t>
-                  </w:r>
-                  <w:proofErr w:type="spellStart"/>
-                  <w:r>
-                    <w:rPr>
-                      <w:rFonts w:ascii="Calibri" w:eastAsia="Times New Roman" w:hAnsi="Calibri" w:cs="Calibri"/>
-                      <w:color w:val="000000"/>
-                      <w:sz w:val="22"/>
-                      <w:lang w:eastAsia="pl-PL"/>
-                    </w:rPr>
-                    <w:t>under</w:t>
-                  </w:r>
-                  <w:proofErr w:type="spellEnd"/>
-                  <w:r>
-                    <w:rPr>
-                      <w:rFonts w:ascii="Calibri" w:eastAsia="Times New Roman" w:hAnsi="Calibri" w:cs="Calibri"/>
-                      <w:color w:val="000000"/>
-                      <w:sz w:val="22"/>
-                      <w:lang w:eastAsia="pl-PL"/>
-                    </w:rPr>
-                    <w:t xml:space="preserve"> </w:t>
-                  </w:r>
-                  <w:proofErr w:type="spellStart"/>
-                  <w:r>
-                    <w:rPr>
-                      <w:rFonts w:ascii="Calibri" w:eastAsia="Times New Roman" w:hAnsi="Calibri" w:cs="Calibri"/>
-                      <w:color w:val="000000"/>
-                      <w:sz w:val="22"/>
-                      <w:lang w:eastAsia="pl-PL"/>
-                    </w:rPr>
-                    <w:t>website</w:t>
-                  </w:r>
-                  <w:proofErr w:type="spellEnd"/>
-                  <w:r>
-                    <w:rPr>
-                      <w:rFonts w:ascii="Calibri" w:eastAsia="Times New Roman" w:hAnsi="Calibri" w:cs="Calibri"/>
-                      <w:color w:val="000000"/>
-                      <w:sz w:val="22"/>
-                      <w:lang w:eastAsia="pl-PL"/>
-                    </w:rPr>
-                    <w:t xml:space="preserve"> </w:t>
-                  </w:r>
-                  <w:proofErr w:type="spellStart"/>
-                  <w:r>
-                    <w:rPr>
-                      <w:rFonts w:ascii="Calibri" w:eastAsia="Times New Roman" w:hAnsi="Calibri" w:cs="Calibri"/>
-                      <w:color w:val="000000"/>
-                      <w:sz w:val="22"/>
-                      <w:lang w:eastAsia="pl-PL"/>
-                    </w:rPr>
-                    <w:t>navigationbar</w:t>
-                  </w:r>
-                  <w:proofErr w:type="spellEnd"/>
                 </w:p>
               </w:tc>
+            </w:tr>
+            <w:tr>
               <w:tc>
                 <w:tcPr>
                   <w:tcW w:w="3810" w:type="dxa"/>
@@ -11204,145 +10065,7 @@
                       <w:sz w:val="22"/>
                       <w:lang w:eastAsia="pl-PL"/>
                     </w:rPr>
-                    <w:t>+</w:t>
-                  </w:r>
-                </w:p>
-              </w:tc>
-              <w:tc>
-                <w:tcPr>
-                  <w:tcW w:w="3810" w:type="dxa"/>
-                </w:tcPr>
-                <w:p>
-                  <w:pPr>
-                    <w:spacing w:after="0" w:line="240" w:lineRule="auto"/>
-                    <w:jc w:val="left"/>
-                    <w:rPr>
-                      <w:rFonts w:ascii="Calibri" w:eastAsia="Times New Roman" w:hAnsi="Calibri" w:cs="Calibri"/>
-                      <w:color w:val="000000"/>
-                      <w:sz w:val="22"/>
-                      <w:lang w:eastAsia="pl-PL"/>
-                    </w:rPr>
-                  </w:pPr>
-                </w:p>
-              </w:tc>
-            </w:tr>
-            <w:tr>
-              <w:tc>
-                <w:tcPr>
-                  <w:tcW w:w="3810" w:type="dxa"/>
-                </w:tcPr>
-                <w:p>
-                  <w:pPr>
-                    <w:spacing w:after="0" w:line="240" w:lineRule="auto"/>
-                    <w:jc w:val="left"/>
-                    <w:rPr>
-                      <w:rFonts w:ascii="Calibri" w:eastAsia="Times New Roman" w:hAnsi="Calibri" w:cs="Calibri"/>
-                      <w:color w:val="000000"/>
-                      <w:sz w:val="22"/>
-                      <w:lang w:eastAsia="pl-PL"/>
-                    </w:rPr>
-                  </w:pPr>
-                  <w:proofErr w:type="spellStart"/>
-                  <w:r>
-                    <w:rPr>
-                      <w:rFonts w:ascii="Calibri" w:eastAsia="Times New Roman" w:hAnsi="Calibri" w:cs="Calibri"/>
-                      <w:color w:val="000000"/>
-                      <w:sz w:val="22"/>
-                      <w:lang w:eastAsia="pl-PL"/>
-                    </w:rPr>
-                    <w:t>Create</w:t>
-                  </w:r>
-                  <w:proofErr w:type="spellEnd"/>
-                  <w:r>
-                    <w:rPr>
-                      <w:rFonts w:ascii="Calibri" w:eastAsia="Times New Roman" w:hAnsi="Calibri" w:cs="Calibri"/>
-                      <w:color w:val="000000"/>
-                      <w:sz w:val="22"/>
-                      <w:lang w:eastAsia="pl-PL"/>
-                    </w:rPr>
-                    <w:t xml:space="preserve"> moderator</w:t>
-                  </w:r>
-                </w:p>
-              </w:tc>
-              <w:tc>
-                <w:tcPr>
-                  <w:tcW w:w="3810" w:type="dxa"/>
-                </w:tcPr>
-                <w:p>
-                  <w:pPr>
-                    <w:spacing w:after="0" w:line="240" w:lineRule="auto"/>
-                    <w:jc w:val="left"/>
-                    <w:rPr>
-                      <w:rFonts w:ascii="Calibri" w:eastAsia="Times New Roman" w:hAnsi="Calibri" w:cs="Calibri"/>
-                      <w:color w:val="000000"/>
-                      <w:sz w:val="22"/>
-                      <w:lang w:eastAsia="pl-PL"/>
-                    </w:rPr>
-                  </w:pPr>
-                  <w:r>
-                    <w:rPr>
-                      <w:rFonts w:ascii="Calibri" w:eastAsia="Times New Roman" w:hAnsi="Calibri" w:cs="Calibri"/>
-                      <w:color w:val="000000"/>
-                      <w:sz w:val="22"/>
-                      <w:lang w:eastAsia="pl-PL"/>
-                    </w:rPr>
-                    <w:t>+</w:t>
-                  </w:r>
-                </w:p>
-              </w:tc>
-              <w:tc>
-                <w:tcPr>
-                  <w:tcW w:w="3810" w:type="dxa"/>
-                </w:tcPr>
-                <w:p>
-                  <w:pPr>
-                    <w:spacing w:after="0" w:line="240" w:lineRule="auto"/>
-                    <w:jc w:val="left"/>
-                    <w:rPr>
-                      <w:rFonts w:ascii="Calibri" w:eastAsia="Times New Roman" w:hAnsi="Calibri" w:cs="Calibri"/>
-                      <w:color w:val="000000"/>
-                      <w:sz w:val="22"/>
-                      <w:lang w:eastAsia="pl-PL"/>
-                    </w:rPr>
-                  </w:pPr>
-                </w:p>
-              </w:tc>
-            </w:tr>
-            <w:tr>
-              <w:tc>
-                <w:tcPr>
-                  <w:tcW w:w="3810" w:type="dxa"/>
-                </w:tcPr>
-                <w:p>
-                  <w:pPr>
-                    <w:spacing w:after="0" w:line="240" w:lineRule="auto"/>
-                    <w:jc w:val="left"/>
-                    <w:rPr>
-                      <w:rFonts w:ascii="Calibri" w:eastAsia="Times New Roman" w:hAnsi="Calibri" w:cs="Calibri"/>
-                      <w:color w:val="000000"/>
-                      <w:sz w:val="22"/>
-                      <w:lang w:eastAsia="pl-PL"/>
-                    </w:rPr>
-                  </w:pPr>
-                  <w:proofErr w:type="spellStart"/>
-                  <w:r>
-                    <w:rPr>
-                      <w:rFonts w:ascii="Calibri" w:eastAsia="Times New Roman" w:hAnsi="Calibri" w:cs="Calibri"/>
-                      <w:color w:val="000000"/>
-                      <w:sz w:val="22"/>
-                      <w:lang w:eastAsia="pl-PL"/>
-                    </w:rPr>
-                    <w:t>Create</w:t>
-                  </w:r>
-                  <w:proofErr w:type="spellEnd"/>
-                  <w:r>
-                    <w:rPr>
-                      <w:rFonts w:ascii="Calibri" w:eastAsia="Times New Roman" w:hAnsi="Calibri" w:cs="Calibri"/>
-                      <w:color w:val="000000"/>
-                      <w:sz w:val="22"/>
-                      <w:lang w:eastAsia="pl-PL"/>
-                    </w:rPr>
-                    <w:t xml:space="preserve"> admin</w:t>
+                    <w:t>Hard delete post</w:t>
                   </w:r>
                 </w:p>
               </w:tc>
@@ -11413,9 +10136,25 @@
                       <w:sz w:val="22"/>
                       <w:lang w:eastAsia="pl-PL"/>
                     </w:rPr>
-                    <w:t xml:space="preserve">Ban </w:t>
+                    <w:t xml:space="preserve">Create kategories by set tag as category </w:t>
                   </w:r>
-                  <w:proofErr w:type="spellStart"/>
+                </w:p>
+              </w:tc>
+              <w:tc>
+                <w:tcPr>
+                  <w:tcW w:w="3810" w:type="dxa"/>
+                </w:tcPr>
+                <w:p>
+                  <w:pPr>
+                    <w:spacing w:after="0" w:line="240" w:lineRule="auto"/>
+                    <w:jc w:val="left"/>
+                    <w:rPr>
+                      <w:rFonts w:ascii="Calibri" w:eastAsia="Times New Roman" w:hAnsi="Calibri" w:cs="Calibri"/>
+                      <w:color w:val="000000"/>
+                      <w:sz w:val="22"/>
+                      <w:lang w:eastAsia="pl-PL"/>
+                    </w:rPr>
+                  </w:pPr>
                   <w:r>
                     <w:rPr>
                       <w:rFonts w:ascii="Calibri" w:eastAsia="Times New Roman" w:hAnsi="Calibri" w:cs="Calibri"/>
@@ -11423,9 +10162,337 @@
                       <w:sz w:val="22"/>
                       <w:lang w:eastAsia="pl-PL"/>
                     </w:rPr>
-                    <w:t>user</w:t>
+                    <w:t>+</w:t>
                   </w:r>
-                  <w:proofErr w:type="spellEnd"/>
+                </w:p>
+              </w:tc>
+              <w:tc>
+                <w:tcPr>
+                  <w:tcW w:w="3810" w:type="dxa"/>
+                </w:tcPr>
+                <w:p>
+                  <w:pPr>
+                    <w:spacing w:after="0" w:line="240" w:lineRule="auto"/>
+                    <w:jc w:val="left"/>
+                    <w:rPr>
+                      <w:rFonts w:ascii="Calibri" w:eastAsia="Times New Roman" w:hAnsi="Calibri" w:cs="Calibri"/>
+                      <w:color w:val="000000"/>
+                      <w:sz w:val="22"/>
+                      <w:lang w:eastAsia="pl-PL"/>
+                    </w:rPr>
+                  </w:pPr>
+                </w:p>
+              </w:tc>
+            </w:tr>
+            <w:tr>
+              <w:tc>
+                <w:tcPr>
+                  <w:tcW w:w="3810" w:type="dxa"/>
+                </w:tcPr>
+                <w:p>
+                  <w:pPr>
+                    <w:spacing w:after="0" w:line="240" w:lineRule="auto"/>
+                    <w:jc w:val="left"/>
+                    <w:rPr>
+                      <w:rFonts w:ascii="Calibri" w:eastAsia="Times New Roman" w:hAnsi="Calibri" w:cs="Calibri"/>
+                      <w:color w:val="000000"/>
+                      <w:sz w:val="22"/>
+                      <w:lang w:eastAsia="pl-PL"/>
+                    </w:rPr>
+                  </w:pPr>
+                  <w:r>
+                    <w:rPr>
+                      <w:rFonts w:ascii="Calibri" w:eastAsia="Times New Roman" w:hAnsi="Calibri" w:cs="Calibri"/>
+                      <w:color w:val="000000"/>
+                      <w:sz w:val="22"/>
+                      <w:lang w:eastAsia="pl-PL"/>
+                    </w:rPr>
+                    <w:t>Add things to change log</w:t>
+                  </w:r>
+                </w:p>
+              </w:tc>
+              <w:tc>
+                <w:tcPr>
+                  <w:tcW w:w="3810" w:type="dxa"/>
+                </w:tcPr>
+                <w:p>
+                  <w:pPr>
+                    <w:spacing w:after="0" w:line="240" w:lineRule="auto"/>
+                    <w:jc w:val="left"/>
+                    <w:rPr>
+                      <w:rFonts w:ascii="Calibri" w:eastAsia="Times New Roman" w:hAnsi="Calibri" w:cs="Calibri"/>
+                      <w:color w:val="000000"/>
+                      <w:sz w:val="22"/>
+                      <w:lang w:eastAsia="pl-PL"/>
+                    </w:rPr>
+                  </w:pPr>
+                  <w:r>
+                    <w:rPr>
+                      <w:rFonts w:ascii="Calibri" w:eastAsia="Times New Roman" w:hAnsi="Calibri" w:cs="Calibri"/>
+                      <w:color w:val="000000"/>
+                      <w:sz w:val="22"/>
+                      <w:lang w:eastAsia="pl-PL"/>
+                    </w:rPr>
+                    <w:t>+</w:t>
+                  </w:r>
+                </w:p>
+              </w:tc>
+              <w:tc>
+                <w:tcPr>
+                  <w:tcW w:w="3810" w:type="dxa"/>
+                </w:tcPr>
+                <w:p>
+                  <w:pPr>
+                    <w:spacing w:after="0" w:line="240" w:lineRule="auto"/>
+                    <w:jc w:val="left"/>
+                    <w:rPr>
+                      <w:rFonts w:ascii="Calibri" w:eastAsia="Times New Roman" w:hAnsi="Calibri" w:cs="Calibri"/>
+                      <w:color w:val="000000"/>
+                      <w:sz w:val="22"/>
+                      <w:lang w:eastAsia="pl-PL"/>
+                    </w:rPr>
+                  </w:pPr>
+                </w:p>
+              </w:tc>
+            </w:tr>
+            <w:tr>
+              <w:tc>
+                <w:tcPr>
+                  <w:tcW w:w="3810" w:type="dxa"/>
+                </w:tcPr>
+                <w:p>
+                  <w:pPr>
+                    <w:spacing w:after="0" w:line="240" w:lineRule="auto"/>
+                    <w:jc w:val="left"/>
+                    <w:rPr>
+                      <w:rFonts w:ascii="Calibri" w:eastAsia="Times New Roman" w:hAnsi="Calibri" w:cs="Calibri"/>
+                      <w:color w:val="000000"/>
+                      <w:sz w:val="22"/>
+                      <w:lang w:eastAsia="pl-PL"/>
+                    </w:rPr>
+                  </w:pPr>
+                  <w:r>
+                    <w:rPr>
+                      <w:rFonts w:ascii="Calibri" w:eastAsia="Times New Roman" w:hAnsi="Calibri" w:cs="Calibri"/>
+                      <w:color w:val="000000"/>
+                      <w:sz w:val="22"/>
+                      <w:lang w:eastAsia="pl-PL"/>
+                    </w:rPr>
+                    <w:t>Add socjal-system message under website navigationbar</w:t>
+                  </w:r>
+                </w:p>
+              </w:tc>
+              <w:tc>
+                <w:tcPr>
+                  <w:tcW w:w="3810" w:type="dxa"/>
+                </w:tcPr>
+                <w:p>
+                  <w:pPr>
+                    <w:spacing w:after="0" w:line="240" w:lineRule="auto"/>
+                    <w:jc w:val="left"/>
+                    <w:rPr>
+                      <w:rFonts w:ascii="Calibri" w:eastAsia="Times New Roman" w:hAnsi="Calibri" w:cs="Calibri"/>
+                      <w:color w:val="000000"/>
+                      <w:sz w:val="22"/>
+                      <w:lang w:eastAsia="pl-PL"/>
+                    </w:rPr>
+                  </w:pPr>
+                  <w:r>
+                    <w:rPr>
+                      <w:rFonts w:ascii="Calibri" w:eastAsia="Times New Roman" w:hAnsi="Calibri" w:cs="Calibri"/>
+                      <w:color w:val="000000"/>
+                      <w:sz w:val="22"/>
+                      <w:lang w:eastAsia="pl-PL"/>
+                    </w:rPr>
+                    <w:t>+</w:t>
+                  </w:r>
+                </w:p>
+              </w:tc>
+              <w:tc>
+                <w:tcPr>
+                  <w:tcW w:w="3810" w:type="dxa"/>
+                </w:tcPr>
+                <w:p>
+                  <w:pPr>
+                    <w:spacing w:after="0" w:line="240" w:lineRule="auto"/>
+                    <w:jc w:val="left"/>
+                    <w:rPr>
+                      <w:rFonts w:ascii="Calibri" w:eastAsia="Times New Roman" w:hAnsi="Calibri" w:cs="Calibri"/>
+                      <w:color w:val="000000"/>
+                      <w:sz w:val="22"/>
+                      <w:lang w:eastAsia="pl-PL"/>
+                    </w:rPr>
+                  </w:pPr>
+                </w:p>
+              </w:tc>
+            </w:tr>
+            <w:tr>
+              <w:tc>
+                <w:tcPr>
+                  <w:tcW w:w="3810" w:type="dxa"/>
+                </w:tcPr>
+                <w:p>
+                  <w:pPr>
+                    <w:spacing w:after="0" w:line="240" w:lineRule="auto"/>
+                    <w:jc w:val="left"/>
+                    <w:rPr>
+                      <w:rFonts w:ascii="Calibri" w:eastAsia="Times New Roman" w:hAnsi="Calibri" w:cs="Calibri"/>
+                      <w:color w:val="000000"/>
+                      <w:sz w:val="22"/>
+                      <w:lang w:eastAsia="pl-PL"/>
+                    </w:rPr>
+                  </w:pPr>
+                  <w:r>
+                    <w:rPr>
+                      <w:rFonts w:ascii="Calibri" w:eastAsia="Times New Roman" w:hAnsi="Calibri" w:cs="Calibri"/>
+                      <w:color w:val="000000"/>
+                      <w:sz w:val="22"/>
+                      <w:lang w:eastAsia="pl-PL"/>
+                    </w:rPr>
+                    <w:t>Create moderator</w:t>
+                  </w:r>
+                </w:p>
+              </w:tc>
+              <w:tc>
+                <w:tcPr>
+                  <w:tcW w:w="3810" w:type="dxa"/>
+                </w:tcPr>
+                <w:p>
+                  <w:pPr>
+                    <w:spacing w:after="0" w:line="240" w:lineRule="auto"/>
+                    <w:jc w:val="left"/>
+                    <w:rPr>
+                      <w:rFonts w:ascii="Calibri" w:eastAsia="Times New Roman" w:hAnsi="Calibri" w:cs="Calibri"/>
+                      <w:color w:val="000000"/>
+                      <w:sz w:val="22"/>
+                      <w:lang w:eastAsia="pl-PL"/>
+                    </w:rPr>
+                  </w:pPr>
+                  <w:r>
+                    <w:rPr>
+                      <w:rFonts w:ascii="Calibri" w:eastAsia="Times New Roman" w:hAnsi="Calibri" w:cs="Calibri"/>
+                      <w:color w:val="000000"/>
+                      <w:sz w:val="22"/>
+                      <w:lang w:eastAsia="pl-PL"/>
+                    </w:rPr>
+                    <w:t>+</w:t>
+                  </w:r>
+                </w:p>
+              </w:tc>
+              <w:tc>
+                <w:tcPr>
+                  <w:tcW w:w="3810" w:type="dxa"/>
+                </w:tcPr>
+                <w:p>
+                  <w:pPr>
+                    <w:spacing w:after="0" w:line="240" w:lineRule="auto"/>
+                    <w:jc w:val="left"/>
+                    <w:rPr>
+                      <w:rFonts w:ascii="Calibri" w:eastAsia="Times New Roman" w:hAnsi="Calibri" w:cs="Calibri"/>
+                      <w:color w:val="000000"/>
+                      <w:sz w:val="22"/>
+                      <w:lang w:eastAsia="pl-PL"/>
+                    </w:rPr>
+                  </w:pPr>
+                </w:p>
+              </w:tc>
+            </w:tr>
+            <w:tr>
+              <w:tc>
+                <w:tcPr>
+                  <w:tcW w:w="3810" w:type="dxa"/>
+                </w:tcPr>
+                <w:p>
+                  <w:pPr>
+                    <w:spacing w:after="0" w:line="240" w:lineRule="auto"/>
+                    <w:jc w:val="left"/>
+                    <w:rPr>
+                      <w:rFonts w:ascii="Calibri" w:eastAsia="Times New Roman" w:hAnsi="Calibri" w:cs="Calibri"/>
+                      <w:color w:val="000000"/>
+                      <w:sz w:val="22"/>
+                      <w:lang w:eastAsia="pl-PL"/>
+                    </w:rPr>
+                  </w:pPr>
+                  <w:r>
+                    <w:rPr>
+                      <w:rFonts w:ascii="Calibri" w:eastAsia="Times New Roman" w:hAnsi="Calibri" w:cs="Calibri"/>
+                      <w:color w:val="000000"/>
+                      <w:sz w:val="22"/>
+                      <w:lang w:eastAsia="pl-PL"/>
+                    </w:rPr>
+                    <w:t>Create admin</w:t>
+                  </w:r>
+                </w:p>
+              </w:tc>
+              <w:tc>
+                <w:tcPr>
+                  <w:tcW w:w="3810" w:type="dxa"/>
+                </w:tcPr>
+                <w:p>
+                  <w:pPr>
+                    <w:spacing w:after="0" w:line="240" w:lineRule="auto"/>
+                    <w:jc w:val="left"/>
+                    <w:rPr>
+                      <w:rFonts w:ascii="Calibri" w:eastAsia="Times New Roman" w:hAnsi="Calibri" w:cs="Calibri"/>
+                      <w:color w:val="000000"/>
+                      <w:sz w:val="22"/>
+                      <w:lang w:eastAsia="pl-PL"/>
+                    </w:rPr>
+                  </w:pPr>
+                  <w:r>
+                    <w:rPr>
+                      <w:rFonts w:ascii="Calibri" w:eastAsia="Times New Roman" w:hAnsi="Calibri" w:cs="Calibri"/>
+                      <w:color w:val="000000"/>
+                      <w:sz w:val="22"/>
+                      <w:lang w:eastAsia="pl-PL"/>
+                    </w:rPr>
+                    <w:t>+</w:t>
+                  </w:r>
+                </w:p>
+              </w:tc>
+              <w:tc>
+                <w:tcPr>
+                  <w:tcW w:w="3810" w:type="dxa"/>
+                </w:tcPr>
+                <w:p>
+                  <w:pPr>
+                    <w:spacing w:after="0" w:line="240" w:lineRule="auto"/>
+                    <w:jc w:val="left"/>
+                    <w:rPr>
+                      <w:rFonts w:ascii="Calibri" w:eastAsia="Times New Roman" w:hAnsi="Calibri" w:cs="Calibri"/>
+                      <w:color w:val="000000"/>
+                      <w:sz w:val="22"/>
+                      <w:lang w:eastAsia="pl-PL"/>
+                    </w:rPr>
+                  </w:pPr>
+                </w:p>
+              </w:tc>
+            </w:tr>
+            <w:tr>
+              <w:tc>
+                <w:tcPr>
+                  <w:tcW w:w="3810" w:type="dxa"/>
+                </w:tcPr>
+                <w:p>
+                  <w:pPr>
+                    <w:spacing w:after="0" w:line="240" w:lineRule="auto"/>
+                    <w:jc w:val="left"/>
+                    <w:rPr>
+                      <w:rFonts w:ascii="Calibri" w:eastAsia="Times New Roman" w:hAnsi="Calibri" w:cs="Calibri"/>
+                      <w:color w:val="000000"/>
+                      <w:sz w:val="22"/>
+                      <w:lang w:eastAsia="pl-PL"/>
+                    </w:rPr>
+                  </w:pPr>
+                  <w:r>
+                    <w:rPr>
+                      <w:rFonts w:ascii="Calibri" w:eastAsia="Times New Roman" w:hAnsi="Calibri" w:cs="Calibri"/>
+                      <w:color w:val="000000"/>
+                      <w:sz w:val="22"/>
+                      <w:lang w:eastAsia="pl-PL"/>
+                    </w:rPr>
+                    <w:t>Ban user</w:t>
+                  </w:r>
                 </w:p>
               </w:tc>
               <w:tc>
@@ -19284,16 +18351,25 @@
 </file>
 
 <file path=customXml/item1.xml><?xml version="1.0" encoding="utf-8"?>
+<b:Sources xmlns:b="http://schemas.openxmlformats.org/officeDocument/2006/bibliography" xmlns="http://schemas.openxmlformats.org/officeDocument/2006/bibliography" SelectedStyle="\APASixthEditionOfficeOnline.xsl" StyleName="APA" Version="6"/>
+</file>
+
+<file path=customXml/item2.xml><?xml version="1.0" encoding="utf-8"?>
 <p:properties xmlns:p="http://schemas.microsoft.com/office/2006/metadata/properties" xmlns:xsi="http://www.w3.org/2001/XMLSchema-instance" xmlns:pc="http://schemas.microsoft.com/office/infopath/2007/PartnerControls">
   <documentManagement/>
 </p:properties>
 </file>
 
-<file path=customXml/item2.xml><?xml version="1.0" encoding="utf-8"?>
-<b:Sources xmlns:b="http://schemas.openxmlformats.org/officeDocument/2006/bibliography" xmlns="http://schemas.openxmlformats.org/officeDocument/2006/bibliography" SelectedStyle="\APASixthEditionOfficeOnline.xsl" StyleName="APA" Version="6"/>
+<file path=customXml/item3.xml><?xml version="1.0" encoding="utf-8"?>
+<?mso-contentType ?>
+<FormTemplates xmlns="http://schemas.microsoft.com/sharepoint/v3/contenttype/forms">
+  <Display>DocumentLibraryForm</Display>
+  <Edit>DocumentLibraryForm</Edit>
+  <New>DocumentLibraryForm</New>
+</FormTemplates>
 </file>
 
-<file path=customXml/item3.xml><?xml version="1.0" encoding="utf-8"?>
+<file path=customXml/item4.xml><?xml version="1.0" encoding="utf-8"?>
 <ct:contentTypeSchema xmlns:ct="http://schemas.microsoft.com/office/2006/metadata/contentType" xmlns:ma="http://schemas.microsoft.com/office/2006/metadata/properties/metaAttributes" ct:_="" ma:_="" ma:contentTypeName="Document" ma:contentTypeID="0x0101009578E44A98A9084286566D04E8A370DE" ma:contentTypeVersion="7" ma:contentTypeDescription="Create a new document." ma:contentTypeScope="" ma:versionID="821ea5de0b6cf6bcbc21321875964add">
   <xsd:schema xmlns:xsd="http://www.w3.org/2001/XMLSchema" xmlns:xs="http://www.w3.org/2001/XMLSchema" xmlns:p="http://schemas.microsoft.com/office/2006/metadata/properties" xmlns:ns3="46dcf8f4-8b42-48c5-bcb9-0459e242aeba" xmlns:ns4="ccdea784-326e-43d1-a2cd-1ed8ad745c38" targetNamespace="http://schemas.microsoft.com/office/2006/metadata/properties" ma:root="true" ma:fieldsID="52c105f66cc5d99f388bd6404b2b52aa" ns3:_="" ns4:_="">
     <xsd:import namespace="46dcf8f4-8b42-48c5-bcb9-0459e242aeba"/>
@@ -19478,16 +18554,15 @@
 </ct:contentTypeSchema>
 </file>
 
-<file path=customXml/item4.xml><?xml version="1.0" encoding="utf-8"?>
-<?mso-contentType ?>
-<FormTemplates xmlns="http://schemas.microsoft.com/sharepoint/v3/contenttype/forms">
-  <Display>DocumentLibraryForm</Display>
-  <Edit>DocumentLibraryForm</Edit>
-  <New>DocumentLibraryForm</New>
-</FormTemplates>
+<file path=customXml/itemProps1.xml><?xml version="1.0" encoding="utf-8"?>
+<ds:datastoreItem xmlns:ds="http://schemas.openxmlformats.org/officeDocument/2006/customXml" ds:itemID="{DD411256-6159-4086-86C5-402F9483DEAA}">
+  <ds:schemaRefs>
+    <ds:schemaRef ds:uri="http://schemas.openxmlformats.org/officeDocument/2006/bibliography"/>
+  </ds:schemaRefs>
+</ds:datastoreItem>
 </file>
 
-<file path=customXml/itemProps1.xml><?xml version="1.0" encoding="utf-8"?>
+<file path=customXml/itemProps2.xml><?xml version="1.0" encoding="utf-8"?>
 <ds:datastoreItem xmlns:ds="http://schemas.openxmlformats.org/officeDocument/2006/customXml" ds:itemID="{5DFEFE0D-64BC-4348-A5D7-A259C953843F}">
   <ds:schemaRefs>
     <ds:schemaRef ds:uri="http://schemas.microsoft.com/office/2006/metadata/properties"/>
@@ -19496,15 +18571,15 @@
 </ds:datastoreItem>
 </file>
 
-<file path=customXml/itemProps2.xml><?xml version="1.0" encoding="utf-8"?>
-<ds:datastoreItem xmlns:ds="http://schemas.openxmlformats.org/officeDocument/2006/customXml" ds:itemID="{DD411256-6159-4086-86C5-402F9483DEAA}">
+<file path=customXml/itemProps3.xml><?xml version="1.0" encoding="utf-8"?>
+<ds:datastoreItem xmlns:ds="http://schemas.openxmlformats.org/officeDocument/2006/customXml" ds:itemID="{52CAC8E3-8062-4133-B3B8-9CFB9184E8C8}">
   <ds:schemaRefs>
-    <ds:schemaRef ds:uri="http://schemas.openxmlformats.org/officeDocument/2006/bibliography"/>
+    <ds:schemaRef ds:uri="http://schemas.microsoft.com/sharepoint/v3/contenttype/forms"/>
   </ds:schemaRefs>
 </ds:datastoreItem>
 </file>
 
-<file path=customXml/itemProps3.xml><?xml version="1.0" encoding="utf-8"?>
+<file path=customXml/itemProps4.xml><?xml version="1.0" encoding="utf-8"?>
 <ds:datastoreItem xmlns:ds="http://schemas.openxmlformats.org/officeDocument/2006/customXml" ds:itemID="{45C4B103-7300-4FD3-A427-D1683D3A3CF1}">
   <ds:schemaRefs>
     <ds:schemaRef ds:uri="http://schemas.microsoft.com/office/2006/metadata/contentType"/>
@@ -19521,12 +18596,4 @@
     <ds:schemaRef ds:uri="http://schemas.microsoft.com/internal/obd"/>
   </ds:schemaRefs>
 </ds:datastoreItem>
-</file>
-
-<file path=customXml/itemProps4.xml><?xml version="1.0" encoding="utf-8"?>
-<ds:datastoreItem xmlns:ds="http://schemas.openxmlformats.org/officeDocument/2006/customXml" ds:itemID="{52CAC8E3-8062-4133-B3B8-9CFB9184E8C8}">
-  <ds:schemaRefs>
-    <ds:schemaRef ds:uri="http://schemas.microsoft.com/sharepoint/v3/contenttype/forms"/>
-  </ds:schemaRefs>
-</ds:datastoreItem>
 </file>
</xml_diff>

<commit_message>
ban view and permisssions
</commit_message>
<xml_diff>
--- a/Marciniak Adam_ZIN2_2023-10-16.docx
+++ b/Marciniak Adam_ZIN2_2023-10-16.docx
@@ -8760,6 +8760,15 @@
               </w:rPr>
               <w:t>funkcje administratorskie (edycja strony, postów, banowanie itp.)</w:t>
             </w:r>
+            <w:r>
+              <w:rPr>
+                <w:rFonts w:ascii="Calibri" w:eastAsia="Times New Roman" w:hAnsi="Calibri" w:cs="Calibri"/>
+                <w:color w:val="000000"/>
+                <w:sz w:val="22"/>
+                <w:lang w:eastAsia="pl-PL"/>
+              </w:rPr>
+              <w:t>:</w:t>
+            </w:r>
           </w:p>
           <w:p>
             <w:pPr>
@@ -8779,7 +8788,7 @@
                 <w:sz w:val="22"/>
                 <w:lang w:eastAsia="pl-PL"/>
               </w:rPr>
-              <w:t>system reportowania postów</w:t>
+              <w:t>+przegląd ukrytych, zreporotwany postów i komentarzy oraz przyczyn ich reportów</w:t>
             </w:r>
           </w:p>
           <w:p>
@@ -8793,6 +8802,180 @@
                 <w:lang w:eastAsia="pl-PL"/>
               </w:rPr>
             </w:pPr>
+            <w:r>
+              <w:rPr>
+                <w:rFonts w:ascii="Calibri" w:eastAsia="Times New Roman" w:hAnsi="Calibri" w:cs="Calibri"/>
+                <w:color w:val="000000"/>
+                <w:sz w:val="22"/>
+                <w:lang w:eastAsia="pl-PL"/>
+              </w:rPr>
+              <w:t>-banowanie użytkowników</w:t>
+            </w:r>
+            <w:r>
+              <w:rPr>
+                <w:rFonts w:ascii="Calibri" w:eastAsia="Times New Roman" w:hAnsi="Calibri" w:cs="Calibri"/>
+                <w:color w:val="000000"/>
+                <w:sz w:val="22"/>
+                <w:lang w:eastAsia="pl-PL"/>
+              </w:rPr>
+              <w:t xml:space="preserve"> </w:t>
+            </w:r>
+          </w:p>
+          <w:p>
+            <w:pPr>
+              <w:spacing w:after="0" w:line="240" w:lineRule="auto"/>
+              <w:jc w:val="left"/>
+              <w:rPr>
+                <w:rFonts w:ascii="Calibri" w:eastAsia="Times New Roman" w:hAnsi="Calibri" w:cs="Calibri"/>
+                <w:color w:val="000000"/>
+                <w:sz w:val="22"/>
+                <w:lang w:eastAsia="pl-PL"/>
+              </w:rPr>
+            </w:pPr>
+            <w:r>
+              <w:rPr>
+                <w:rFonts w:ascii="Calibri" w:eastAsia="Times New Roman" w:hAnsi="Calibri" w:cs="Calibri"/>
+                <w:color w:val="000000"/>
+                <w:sz w:val="22"/>
+                <w:lang w:eastAsia="pl-PL"/>
+              </w:rPr>
+              <w:t>-możlwiosć dodawania moderatorów i adminów oraz określania ich uprawnień</w:t>
+            </w:r>
+          </w:p>
+          <w:p>
+            <w:pPr>
+              <w:spacing w:after="0" w:line="240" w:lineRule="auto"/>
+              <w:jc w:val="left"/>
+              <w:rPr>
+                <w:rFonts w:ascii="Calibri" w:eastAsia="Times New Roman" w:hAnsi="Calibri" w:cs="Calibri"/>
+                <w:color w:val="000000"/>
+                <w:sz w:val="22"/>
+                <w:lang w:eastAsia="pl-PL"/>
+              </w:rPr>
+            </w:pPr>
+            <w:r>
+              <w:rPr>
+                <w:rFonts w:ascii="Calibri" w:eastAsia="Times New Roman" w:hAnsi="Calibri" w:cs="Calibri"/>
+                <w:color w:val="000000"/>
+                <w:sz w:val="22"/>
+                <w:lang w:eastAsia="pl-PL"/>
+              </w:rPr>
+              <w:t>-</w:t>
+            </w:r>
+            <w:r>
+              <w:rPr>
+                <w:rFonts w:ascii="Calibri" w:eastAsia="Times New Roman" w:hAnsi="Calibri" w:cs="Calibri"/>
+                <w:color w:val="000000"/>
+                <w:sz w:val="22"/>
+                <w:lang w:eastAsia="pl-PL"/>
+              </w:rPr>
+              <w:t>możliwość tworzenia kategorii i wynoszenia tagów do rangi kategorii</w:t>
+            </w:r>
+          </w:p>
+          <w:p>
+            <w:pPr>
+              <w:spacing w:after="0" w:line="240" w:lineRule="auto"/>
+              <w:jc w:val="left"/>
+              <w:rPr>
+                <w:rFonts w:ascii="Calibri" w:eastAsia="Times New Roman" w:hAnsi="Calibri" w:cs="Calibri"/>
+                <w:color w:val="000000"/>
+                <w:sz w:val="22"/>
+                <w:lang w:eastAsia="pl-PL"/>
+              </w:rPr>
+            </w:pPr>
+            <w:r>
+              <w:rPr>
+                <w:rFonts w:ascii="Calibri" w:eastAsia="Times New Roman" w:hAnsi="Calibri" w:cs="Calibri"/>
+                <w:color w:val="000000"/>
+                <w:sz w:val="22"/>
+                <w:lang w:eastAsia="pl-PL"/>
+              </w:rPr>
+              <w:t>-przy dodawaniu posta możliwość dodania własnego taga</w:t>
+            </w:r>
+            <w:r>
+              <w:rPr>
+                <w:rFonts w:ascii="Calibri" w:eastAsia="Times New Roman" w:hAnsi="Calibri" w:cs="Calibri"/>
+                <w:color w:val="000000"/>
+                <w:sz w:val="22"/>
+                <w:lang w:eastAsia="pl-PL"/>
+              </w:rPr>
+              <w:t xml:space="preserve"> przez użytkownika</w:t>
+            </w:r>
+          </w:p>
+          <w:p>
+            <w:pPr>
+              <w:spacing w:after="0" w:line="240" w:lineRule="auto"/>
+              <w:jc w:val="left"/>
+              <w:rPr>
+                <w:rFonts w:ascii="Calibri" w:eastAsia="Times New Roman" w:hAnsi="Calibri" w:cs="Calibri"/>
+                <w:color w:val="000000"/>
+                <w:sz w:val="22"/>
+                <w:lang w:eastAsia="pl-PL"/>
+              </w:rPr>
+            </w:pPr>
+          </w:p>
+          <w:p>
+            <w:pPr>
+              <w:spacing w:after="0" w:line="240" w:lineRule="auto"/>
+              <w:jc w:val="left"/>
+              <w:rPr>
+                <w:rFonts w:ascii="Calibri" w:eastAsia="Times New Roman" w:hAnsi="Calibri" w:cs="Calibri"/>
+                <w:color w:val="000000"/>
+                <w:sz w:val="22"/>
+                <w:lang w:eastAsia="pl-PL"/>
+              </w:rPr>
+            </w:pPr>
+            <w:r>
+              <w:rPr>
+                <w:rFonts w:ascii="Calibri" w:eastAsia="Times New Roman" w:hAnsi="Calibri" w:cs="Calibri"/>
+                <w:color w:val="000000"/>
+                <w:sz w:val="22"/>
+                <w:lang w:eastAsia="pl-PL"/>
+              </w:rPr>
+              <w:t>+</w:t>
+            </w:r>
+            <w:r>
+              <w:rPr>
+                <w:rFonts w:ascii="Calibri" w:eastAsia="Times New Roman" w:hAnsi="Calibri" w:cs="Calibri"/>
+                <w:color w:val="000000"/>
+                <w:sz w:val="22"/>
+                <w:lang w:eastAsia="pl-PL"/>
+              </w:rPr>
+              <w:t>system reportowania postów</w:t>
+            </w:r>
+          </w:p>
+          <w:p>
+            <w:pPr>
+              <w:spacing w:after="0" w:line="240" w:lineRule="auto"/>
+              <w:jc w:val="left"/>
+              <w:rPr>
+                <w:rFonts w:ascii="Calibri" w:eastAsia="Times New Roman" w:hAnsi="Calibri" w:cs="Calibri"/>
+                <w:color w:val="000000"/>
+                <w:sz w:val="22"/>
+                <w:lang w:eastAsia="pl-PL"/>
+              </w:rPr>
+            </w:pPr>
+          </w:p>
+          <w:p>
+            <w:pPr>
+              <w:spacing w:after="0" w:line="240" w:lineRule="auto"/>
+              <w:jc w:val="left"/>
+              <w:rPr>
+                <w:rFonts w:ascii="Calibri" w:eastAsia="Times New Roman" w:hAnsi="Calibri" w:cs="Calibri"/>
+                <w:color w:val="000000"/>
+                <w:sz w:val="22"/>
+                <w:lang w:eastAsia="pl-PL"/>
+              </w:rPr>
+            </w:pPr>
+            <w:r>
+              <w:rPr>
+                <w:rFonts w:ascii="Calibri" w:eastAsia="Times New Roman" w:hAnsi="Calibri" w:cs="Calibri"/>
+                <w:color w:val="000000"/>
+                <w:sz w:val="22"/>
+                <w:lang w:eastAsia="pl-PL"/>
+              </w:rPr>
+              <w:t>+</w:t>
+            </w:r>
             <w:r>
               <w:rPr>
                 <w:rFonts w:ascii="Calibri" w:eastAsia="Times New Roman" w:hAnsi="Calibri" w:cs="Calibri"/>
@@ -8928,6 +9111,219 @@
                 <w:sz w:val="22"/>
                 <w:lang w:eastAsia="pl-PL"/>
               </w:rPr>
+              <w:t>funkcje administratorskie (edycja strony, postów, banowanie itp.)</w:t>
+            </w:r>
+            <w:r>
+              <w:rPr>
+                <w:rFonts w:ascii="Calibri" w:eastAsia="Times New Roman" w:hAnsi="Calibri" w:cs="Calibri"/>
+                <w:color w:val="000000"/>
+                <w:sz w:val="22"/>
+                <w:lang w:eastAsia="pl-PL"/>
+              </w:rPr>
+              <w:t>:</w:t>
+            </w:r>
+          </w:p>
+          <w:p>
+            <w:pPr>
+              <w:spacing w:after="0" w:line="240" w:lineRule="auto"/>
+              <w:jc w:val="left"/>
+              <w:rPr>
+                <w:rFonts w:ascii="Calibri" w:eastAsia="Times New Roman" w:hAnsi="Calibri" w:cs="Calibri"/>
+                <w:color w:val="000000"/>
+                <w:sz w:val="22"/>
+                <w:lang w:eastAsia="pl-PL"/>
+              </w:rPr>
+            </w:pPr>
+            <w:r>
+              <w:rPr>
+                <w:rFonts w:ascii="Calibri" w:eastAsia="Times New Roman" w:hAnsi="Calibri" w:cs="Calibri"/>
+                <w:color w:val="000000"/>
+                <w:sz w:val="22"/>
+                <w:lang w:eastAsia="pl-PL"/>
+              </w:rPr>
+              <w:t>+przegląd ukrytych, zreporotwany postów i komentarzy oraz przyczyn ich reportów</w:t>
+            </w:r>
+          </w:p>
+          <w:p>
+            <w:pPr>
+              <w:spacing w:after="0" w:line="240" w:lineRule="auto"/>
+              <w:jc w:val="left"/>
+              <w:rPr>
+                <w:rFonts w:ascii="Calibri" w:eastAsia="Times New Roman" w:hAnsi="Calibri" w:cs="Calibri"/>
+                <w:color w:val="000000"/>
+                <w:sz w:val="22"/>
+                <w:lang w:eastAsia="pl-PL"/>
+              </w:rPr>
+            </w:pPr>
+            <w:r>
+              <w:rPr>
+                <w:rFonts w:ascii="Calibri" w:eastAsia="Times New Roman" w:hAnsi="Calibri" w:cs="Calibri"/>
+                <w:color w:val="000000"/>
+                <w:sz w:val="22"/>
+                <w:lang w:eastAsia="pl-PL"/>
+              </w:rPr>
+              <w:t xml:space="preserve">-banowanie użytkowników </w:t>
+            </w:r>
+          </w:p>
+          <w:p>
+            <w:pPr>
+              <w:spacing w:after="0" w:line="240" w:lineRule="auto"/>
+              <w:jc w:val="left"/>
+              <w:rPr>
+                <w:rFonts w:ascii="Calibri" w:eastAsia="Times New Roman" w:hAnsi="Calibri" w:cs="Calibri"/>
+                <w:color w:val="000000"/>
+                <w:sz w:val="22"/>
+                <w:lang w:eastAsia="pl-PL"/>
+              </w:rPr>
+            </w:pPr>
+            <w:r>
+              <w:rPr>
+                <w:rFonts w:ascii="Calibri" w:eastAsia="Times New Roman" w:hAnsi="Calibri" w:cs="Calibri"/>
+                <w:color w:val="000000"/>
+                <w:sz w:val="22"/>
+                <w:lang w:eastAsia="pl-PL"/>
+              </w:rPr>
+              <w:t>-możlwiosć dodawania moderatorów i adminów oraz określania ich uprawnień</w:t>
+            </w:r>
+          </w:p>
+          <w:p>
+            <w:pPr>
+              <w:spacing w:after="0" w:line="240" w:lineRule="auto"/>
+              <w:jc w:val="left"/>
+              <w:rPr>
+                <w:rFonts w:ascii="Calibri" w:eastAsia="Times New Roman" w:hAnsi="Calibri" w:cs="Calibri"/>
+                <w:color w:val="000000"/>
+                <w:sz w:val="22"/>
+                <w:lang w:eastAsia="pl-PL"/>
+              </w:rPr>
+            </w:pPr>
+            <w:r>
+              <w:rPr>
+                <w:rFonts w:ascii="Calibri" w:eastAsia="Times New Roman" w:hAnsi="Calibri" w:cs="Calibri"/>
+                <w:color w:val="000000"/>
+                <w:sz w:val="22"/>
+                <w:lang w:eastAsia="pl-PL"/>
+              </w:rPr>
+              <w:t>-możliwość tworzenia kategorii i wynoszenia tagów do rangi kategorii</w:t>
+            </w:r>
+          </w:p>
+          <w:p>
+            <w:pPr>
+              <w:spacing w:after="0" w:line="240" w:lineRule="auto"/>
+              <w:jc w:val="left"/>
+              <w:rPr>
+                <w:rFonts w:ascii="Calibri" w:eastAsia="Times New Roman" w:hAnsi="Calibri" w:cs="Calibri"/>
+                <w:color w:val="000000"/>
+                <w:sz w:val="22"/>
+                <w:lang w:eastAsia="pl-PL"/>
+              </w:rPr>
+            </w:pPr>
+            <w:r>
+              <w:rPr>
+                <w:rFonts w:ascii="Calibri" w:eastAsia="Times New Roman" w:hAnsi="Calibri" w:cs="Calibri"/>
+                <w:color w:val="000000"/>
+                <w:sz w:val="22"/>
+                <w:lang w:eastAsia="pl-PL"/>
+              </w:rPr>
+              <w:t>-przy dodawaniu posta możliwość dodania własnego taga przez użytkownika</w:t>
+            </w:r>
+          </w:p>
+          <w:p>
+            <w:pPr>
+              <w:spacing w:after="0" w:line="240" w:lineRule="auto"/>
+              <w:jc w:val="left"/>
+              <w:rPr>
+                <w:rFonts w:ascii="Calibri" w:eastAsia="Times New Roman" w:hAnsi="Calibri" w:cs="Calibri"/>
+                <w:color w:val="000000"/>
+                <w:sz w:val="22"/>
+                <w:lang w:eastAsia="pl-PL"/>
+              </w:rPr>
+            </w:pPr>
+          </w:p>
+          <w:p>
+            <w:pPr>
+              <w:spacing w:after="0" w:line="240" w:lineRule="auto"/>
+              <w:jc w:val="left"/>
+              <w:rPr>
+                <w:rFonts w:ascii="Calibri" w:eastAsia="Times New Roman" w:hAnsi="Calibri" w:cs="Calibri"/>
+                <w:color w:val="000000"/>
+                <w:sz w:val="22"/>
+                <w:lang w:eastAsia="pl-PL"/>
+              </w:rPr>
+            </w:pPr>
+            <w:r>
+              <w:rPr>
+                <w:rFonts w:ascii="Calibri" w:eastAsia="Times New Roman" w:hAnsi="Calibri" w:cs="Calibri"/>
+                <w:color w:val="000000"/>
+                <w:sz w:val="22"/>
+                <w:lang w:eastAsia="pl-PL"/>
+              </w:rPr>
+              <w:t>+system reportowania postów</w:t>
+            </w:r>
+          </w:p>
+          <w:p>
+            <w:pPr>
+              <w:spacing w:after="0" w:line="240" w:lineRule="auto"/>
+              <w:jc w:val="left"/>
+              <w:rPr>
+                <w:rFonts w:ascii="Calibri" w:eastAsia="Times New Roman" w:hAnsi="Calibri" w:cs="Calibri"/>
+                <w:color w:val="000000"/>
+                <w:sz w:val="22"/>
+                <w:lang w:eastAsia="pl-PL"/>
+              </w:rPr>
+            </w:pPr>
+          </w:p>
+          <w:p>
+            <w:pPr>
+              <w:spacing w:after="0" w:line="240" w:lineRule="auto"/>
+              <w:jc w:val="left"/>
+              <w:rPr>
+                <w:rFonts w:ascii="Calibri" w:eastAsia="Times New Roman" w:hAnsi="Calibri" w:cs="Calibri"/>
+                <w:color w:val="000000"/>
+                <w:sz w:val="22"/>
+                <w:lang w:eastAsia="pl-PL"/>
+              </w:rPr>
+            </w:pPr>
+            <w:r>
+              <w:rPr>
+                <w:rFonts w:ascii="Calibri" w:eastAsia="Times New Roman" w:hAnsi="Calibri" w:cs="Calibri"/>
+                <w:color w:val="000000"/>
+                <w:sz w:val="22"/>
+                <w:lang w:eastAsia="pl-PL"/>
+              </w:rPr>
+              <w:t>+tłumaczenia</w:t>
+            </w:r>
+          </w:p>
+          <w:p>
+            <w:pPr>
+              <w:spacing w:after="0" w:line="240" w:lineRule="auto"/>
+              <w:jc w:val="left"/>
+              <w:rPr>
+                <w:rFonts w:ascii="Calibri" w:eastAsia="Times New Roman" w:hAnsi="Calibri" w:cs="Calibri"/>
+                <w:color w:val="000000"/>
+                <w:sz w:val="22"/>
+                <w:lang w:eastAsia="pl-PL"/>
+              </w:rPr>
+            </w:pPr>
+          </w:p>
+          <w:p>
+            <w:pPr>
+              <w:spacing w:after="0" w:line="240" w:lineRule="auto"/>
+              <w:jc w:val="left"/>
+              <w:rPr>
+                <w:rFonts w:ascii="Calibri" w:eastAsia="Times New Roman" w:hAnsi="Calibri" w:cs="Calibri"/>
+                <w:color w:val="000000"/>
+                <w:sz w:val="22"/>
+                <w:lang w:eastAsia="pl-PL"/>
+              </w:rPr>
+            </w:pPr>
+            <w:r>
+              <w:rPr>
+                <w:rFonts w:ascii="Calibri" w:eastAsia="Times New Roman" w:hAnsi="Calibri" w:cs="Calibri"/>
+                <w:color w:val="000000"/>
+                <w:sz w:val="22"/>
+                <w:lang w:eastAsia="pl-PL"/>
+              </w:rPr>
               <w:t>poprawki dokumentacji</w:t>
             </w:r>
           </w:p>
@@ -9014,6 +9410,27 @@
                 <w:sz w:val="22"/>
                 <w:lang w:eastAsia="pl-PL"/>
               </w:rPr>
+              <w:t>(czas na dodatkowe mechanizmy)</w:t>
+            </w:r>
+          </w:p>
+          <w:p>
+            <w:pPr>
+              <w:spacing w:after="0" w:line="240" w:lineRule="auto"/>
+              <w:jc w:val="left"/>
+              <w:rPr>
+                <w:rFonts w:ascii="Calibri" w:eastAsia="Times New Roman" w:hAnsi="Calibri" w:cs="Calibri"/>
+                <w:color w:val="000000"/>
+                <w:sz w:val="22"/>
+                <w:lang w:eastAsia="pl-PL"/>
+              </w:rPr>
+            </w:pPr>
+            <w:r>
+              <w:rPr>
+                <w:rFonts w:ascii="Calibri" w:eastAsia="Times New Roman" w:hAnsi="Calibri" w:cs="Calibri"/>
+                <w:color w:val="000000"/>
+                <w:sz w:val="22"/>
+                <w:lang w:eastAsia="pl-PL"/>
+              </w:rPr>
               <w:t>generator postów</w:t>
             </w:r>
           </w:p>
@@ -9588,6 +10005,72 @@
               <w:t>Poprawki + przygotowanie na obronę</w:t>
             </w:r>
           </w:p>
+        </w:tc>
+      </w:tr>
+    </w:tbl>
+    <w:p>
+      <w:pPr>
+        <w:ind w:firstLine="708"/>
+        <w:jc w:val="left"/>
+        <w:rPr>
+          <w:rFonts w:cs="Times New Roman"/>
+          <w:noProof/>
+          <w:color w:val="4472C4" w:themeColor="accent1"/>
+          <w:szCs w:val="24"/>
+          <w14:shadow w14:blurRad="38100" w14:dist="25400" w14:dir="5400000" w14:sx="100000" w14:sy="100000" w14:kx="0" w14:ky="0" w14:algn="ctr">
+            <w14:srgbClr w14:val="6E747A">
+              <w14:alpha w14:val="57000"/>
+            </w14:srgbClr>
+          </w14:shadow>
+          <w14:textOutline w14:w="0" w14:cap="flat" w14:cmpd="sng" w14:algn="ctr">
+            <w14:noFill/>
+            <w14:prstDash w14:val="solid"/>
+            <w14:round/>
+          </w14:textOutline>
+          <w14:ligatures w14:val="standardContextual"/>
+        </w:rPr>
+      </w:pPr>
+    </w:p>
+    <w:tbl>
+      <w:tblPr>
+        <w:tblW w:w="9713" w:type="dxa"/>
+        <w:tblCellMar>
+          <w:left w:w="70" w:type="dxa"/>
+          <w:right w:w="70" w:type="dxa"/>
+        </w:tblCellMar>
+        <w:tblLook w:val="04A0" w:firstRow="1" w:lastRow="0" w:firstColumn="1" w:lastColumn="0" w:noHBand="0" w:noVBand="1"/>
+      </w:tblPr>
+      <w:tblGrid>
+        <w:gridCol w:w="1644"/>
+        <w:gridCol w:w="650"/>
+        <w:gridCol w:w="1000"/>
+        <w:gridCol w:w="1084"/>
+        <w:gridCol w:w="880"/>
+        <w:gridCol w:w="650"/>
+        <w:gridCol w:w="1314"/>
+        <w:gridCol w:w="650"/>
+        <w:gridCol w:w="894"/>
+        <w:gridCol w:w="709"/>
+        <w:gridCol w:w="528"/>
+      </w:tblGrid>
+      <w:tr>
+        <w:trPr>
+          <w:trHeight w:val="382"/>
+        </w:trPr>
+        <w:tc>
+          <w:tcPr>
+            <w:tcW w:w="1498" w:type="dxa"/>
+            <w:tcBorders>
+              <w:top w:val="nil"/>
+              <w:left w:val="nil"/>
+              <w:bottom w:val="nil"/>
+              <w:right w:val="nil"/>
+            </w:tcBorders>
+            <w:shd w:val="clear" w:color="auto" w:fill="auto"/>
+            <w:noWrap/>
+            <w:vAlign w:val="bottom"/>
+            <w:hideMark/>
+          </w:tcPr>
           <w:p>
             <w:pPr>
               <w:spacing w:after="0" w:line="240" w:lineRule="auto"/>
@@ -9599,7 +10082,31 @@
                 <w:lang w:eastAsia="pl-PL"/>
               </w:rPr>
             </w:pPr>
+            <w:r>
+              <w:rPr>
+                <w:rFonts w:ascii="Calibri" w:eastAsia="Times New Roman" w:hAnsi="Calibri" w:cs="Calibri"/>
+                <w:color w:val="000000"/>
+                <w:sz w:val="22"/>
+                <w:lang w:eastAsia="pl-PL"/>
+              </w:rPr>
+              <w:t>role\Permissions</w:t>
+            </w:r>
           </w:p>
+        </w:tc>
+        <w:tc>
+          <w:tcPr>
+            <w:tcW w:w="650" w:type="dxa"/>
+            <w:tcBorders>
+              <w:top w:val="nil"/>
+              <w:left w:val="nil"/>
+              <w:bottom w:val="nil"/>
+              <w:right w:val="nil"/>
+            </w:tcBorders>
+            <w:shd w:val="clear" w:color="auto" w:fill="auto"/>
+            <w:noWrap/>
+            <w:vAlign w:val="bottom"/>
+            <w:hideMark/>
+          </w:tcPr>
           <w:p>
             <w:pPr>
               <w:spacing w:after="0" w:line="240" w:lineRule="auto"/>
@@ -9618,919 +10125,24 @@
                 <w:sz w:val="22"/>
                 <w:lang w:eastAsia="pl-PL"/>
               </w:rPr>
-              <w:t xml:space="preserve">Co uprawnienia mogą być nadawane elstycznie przez admina to jest tabela uprawnień do seedera </w:t>
+              <w:t>add post</w:t>
             </w:r>
           </w:p>
-          <w:tbl>
-            <w:tblPr>
-              <w:tblStyle w:val="Tabela-Siatka"/>
-              <w:tblW w:w="0" w:type="auto"/>
-              <w:tblLook w:val="04A0" w:firstRow="1" w:lastRow="0" w:firstColumn="1" w:lastColumn="0" w:noHBand="0" w:noVBand="1"/>
-            </w:tblPr>
-            <w:tblGrid>
-              <w:gridCol w:w="3810"/>
-              <w:gridCol w:w="3810"/>
-              <w:gridCol w:w="3810"/>
-            </w:tblGrid>
-            <w:tr>
-              <w:tc>
-                <w:tcPr>
-                  <w:tcW w:w="3810" w:type="dxa"/>
-                </w:tcPr>
-                <w:p>
-                  <w:pPr>
-                    <w:spacing w:after="0" w:line="240" w:lineRule="auto"/>
-                    <w:jc w:val="left"/>
-                    <w:rPr>
-                      <w:rFonts w:ascii="Calibri" w:eastAsia="Times New Roman" w:hAnsi="Calibri" w:cs="Calibri"/>
-                      <w:color w:val="000000"/>
-                      <w:sz w:val="22"/>
-                      <w:lang w:eastAsia="pl-PL"/>
-                    </w:rPr>
-                  </w:pPr>
-                  <w:r>
-                    <w:rPr>
-                      <w:rFonts w:ascii="Calibri" w:eastAsia="Times New Roman" w:hAnsi="Calibri" w:cs="Calibri"/>
-                      <w:color w:val="000000"/>
-                      <w:sz w:val="22"/>
-                      <w:lang w:eastAsia="pl-PL"/>
-                    </w:rPr>
-                    <w:t>funkcja</w:t>
-                  </w:r>
-                </w:p>
-              </w:tc>
-              <w:tc>
-                <w:tcPr>
-                  <w:tcW w:w="3810" w:type="dxa"/>
-                </w:tcPr>
-                <w:p>
-                  <w:pPr>
-                    <w:spacing w:after="0" w:line="240" w:lineRule="auto"/>
-                    <w:jc w:val="left"/>
-                    <w:rPr>
-                      <w:rFonts w:ascii="Calibri" w:eastAsia="Times New Roman" w:hAnsi="Calibri" w:cs="Calibri"/>
-                      <w:color w:val="000000"/>
-                      <w:sz w:val="22"/>
-                      <w:lang w:eastAsia="pl-PL"/>
-                    </w:rPr>
-                  </w:pPr>
-                  <w:r>
-                    <w:rPr>
-                      <w:rFonts w:ascii="Calibri" w:eastAsia="Times New Roman" w:hAnsi="Calibri" w:cs="Calibri"/>
-                      <w:color w:val="000000"/>
-                      <w:sz w:val="22"/>
-                      <w:lang w:eastAsia="pl-PL"/>
-                    </w:rPr>
-                    <w:t xml:space="preserve">Admin wszystko </w:t>
-                  </w:r>
-                  <w:r>
-                    <w:rPr>
-                      <w:rFonts w:ascii="Calibri" w:eastAsia="Times New Roman" w:hAnsi="Calibri" w:cs="Calibri"/>
-                      <w:color w:val="000000"/>
-                      <w:sz w:val="22"/>
-                      <w:lang w:eastAsia="pl-PL"/>
-                    </w:rPr>
-                    <w:t>może</w:t>
-                  </w:r>
-                </w:p>
-              </w:tc>
-              <w:tc>
-                <w:tcPr>
-                  <w:tcW w:w="3810" w:type="dxa"/>
-                </w:tcPr>
-                <w:p>
-                  <w:pPr>
-                    <w:spacing w:after="0" w:line="240" w:lineRule="auto"/>
-                    <w:jc w:val="left"/>
-                    <w:rPr>
-                      <w:rFonts w:ascii="Calibri" w:eastAsia="Times New Roman" w:hAnsi="Calibri" w:cs="Calibri"/>
-                      <w:color w:val="000000"/>
-                      <w:sz w:val="22"/>
-                      <w:lang w:eastAsia="pl-PL"/>
-                    </w:rPr>
-                  </w:pPr>
-                  <w:r>
-                    <w:rPr>
-                      <w:rFonts w:ascii="Calibri" w:eastAsia="Times New Roman" w:hAnsi="Calibri" w:cs="Calibri"/>
-                      <w:color w:val="000000"/>
-                      <w:sz w:val="22"/>
-                      <w:lang w:eastAsia="pl-PL"/>
-                    </w:rPr>
-                    <w:t>Moderator</w:t>
-                  </w:r>
-                </w:p>
-              </w:tc>
-            </w:tr>
-            <w:tr>
-              <w:tc>
-                <w:tcPr>
-                  <w:tcW w:w="3810" w:type="dxa"/>
-                </w:tcPr>
-                <w:p>
-                  <w:pPr>
-                    <w:spacing w:after="0" w:line="240" w:lineRule="auto"/>
-                    <w:jc w:val="left"/>
-                    <w:rPr>
-                      <w:rFonts w:ascii="Calibri" w:eastAsia="Times New Roman" w:hAnsi="Calibri" w:cs="Calibri"/>
-                      <w:color w:val="000000"/>
-                      <w:sz w:val="22"/>
-                      <w:lang w:eastAsia="pl-PL"/>
-                    </w:rPr>
-                  </w:pPr>
-                  <w:r>
-                    <w:rPr>
-                      <w:rFonts w:ascii="Calibri" w:eastAsia="Times New Roman" w:hAnsi="Calibri" w:cs="Calibri"/>
-                      <w:color w:val="000000"/>
-                      <w:sz w:val="22"/>
-                      <w:lang w:eastAsia="pl-PL"/>
-                    </w:rPr>
-                    <w:t>Add post to main page</w:t>
-                  </w:r>
-                </w:p>
-              </w:tc>
-              <w:tc>
-                <w:tcPr>
-                  <w:tcW w:w="3810" w:type="dxa"/>
-                </w:tcPr>
-                <w:p>
-                  <w:pPr>
-                    <w:spacing w:after="0" w:line="240" w:lineRule="auto"/>
-                    <w:jc w:val="left"/>
-                    <w:rPr>
-                      <w:rFonts w:ascii="Calibri" w:eastAsia="Times New Roman" w:hAnsi="Calibri" w:cs="Calibri"/>
-                      <w:color w:val="000000"/>
-                      <w:sz w:val="22"/>
-                      <w:lang w:eastAsia="pl-PL"/>
-                    </w:rPr>
-                  </w:pPr>
-                  <w:r>
-                    <w:rPr>
-                      <w:rFonts w:ascii="Calibri" w:eastAsia="Times New Roman" w:hAnsi="Calibri" w:cs="Calibri"/>
-                      <w:color w:val="000000"/>
-                      <w:sz w:val="22"/>
-                      <w:lang w:eastAsia="pl-PL"/>
-                    </w:rPr>
-                    <w:t>+</w:t>
-                  </w:r>
-                </w:p>
-              </w:tc>
-              <w:tc>
-                <w:tcPr>
-                  <w:tcW w:w="3810" w:type="dxa"/>
-                </w:tcPr>
-                <w:p>
-                  <w:pPr>
-                    <w:spacing w:after="0" w:line="240" w:lineRule="auto"/>
-                    <w:jc w:val="left"/>
-                    <w:rPr>
-                      <w:rFonts w:ascii="Calibri" w:eastAsia="Times New Roman" w:hAnsi="Calibri" w:cs="Calibri"/>
-                      <w:color w:val="000000"/>
-                      <w:sz w:val="22"/>
-                      <w:lang w:eastAsia="pl-PL"/>
-                    </w:rPr>
-                  </w:pPr>
-                  <w:r>
-                    <w:rPr>
-                      <w:rFonts w:ascii="Calibri" w:eastAsia="Times New Roman" w:hAnsi="Calibri" w:cs="Calibri"/>
-                      <w:color w:val="000000"/>
-                      <w:sz w:val="22"/>
-                      <w:lang w:eastAsia="pl-PL"/>
-                    </w:rPr>
-                    <w:t>+</w:t>
-                  </w:r>
-                </w:p>
-              </w:tc>
-            </w:tr>
-            <w:tr>
-              <w:tc>
-                <w:tcPr>
-                  <w:tcW w:w="3810" w:type="dxa"/>
-                </w:tcPr>
-                <w:p>
-                  <w:pPr>
-                    <w:spacing w:after="0" w:line="240" w:lineRule="auto"/>
-                    <w:jc w:val="left"/>
-                    <w:rPr>
-                      <w:rFonts w:ascii="Calibri" w:eastAsia="Times New Roman" w:hAnsi="Calibri" w:cs="Calibri"/>
-                      <w:color w:val="000000"/>
-                      <w:sz w:val="22"/>
-                      <w:lang w:eastAsia="pl-PL"/>
-                    </w:rPr>
-                  </w:pPr>
-                  <w:r>
-                    <w:rPr>
-                      <w:rFonts w:ascii="Calibri" w:eastAsia="Times New Roman" w:hAnsi="Calibri" w:cs="Calibri"/>
-                      <w:color w:val="000000"/>
-                      <w:sz w:val="22"/>
-                      <w:lang w:eastAsia="pl-PL"/>
-                    </w:rPr>
-                    <w:t xml:space="preserve">Hide post </w:t>
-                  </w:r>
-                </w:p>
-              </w:tc>
-              <w:tc>
-                <w:tcPr>
-                  <w:tcW w:w="3810" w:type="dxa"/>
-                </w:tcPr>
-                <w:p>
-                  <w:pPr>
-                    <w:spacing w:after="0" w:line="240" w:lineRule="auto"/>
-                    <w:jc w:val="left"/>
-                    <w:rPr>
-                      <w:rFonts w:ascii="Calibri" w:eastAsia="Times New Roman" w:hAnsi="Calibri" w:cs="Calibri"/>
-                      <w:color w:val="000000"/>
-                      <w:sz w:val="22"/>
-                      <w:lang w:eastAsia="pl-PL"/>
-                    </w:rPr>
-                  </w:pPr>
-                  <w:r>
-                    <w:rPr>
-                      <w:rFonts w:ascii="Calibri" w:eastAsia="Times New Roman" w:hAnsi="Calibri" w:cs="Calibri"/>
-                      <w:color w:val="000000"/>
-                      <w:sz w:val="22"/>
-                      <w:lang w:eastAsia="pl-PL"/>
-                    </w:rPr>
-                    <w:t>+</w:t>
-                  </w:r>
-                </w:p>
-              </w:tc>
-              <w:tc>
-                <w:tcPr>
-                  <w:tcW w:w="3810" w:type="dxa"/>
-                </w:tcPr>
-                <w:p>
-                  <w:pPr>
-                    <w:spacing w:after="0" w:line="240" w:lineRule="auto"/>
-                    <w:jc w:val="left"/>
-                    <w:rPr>
-                      <w:rFonts w:ascii="Calibri" w:eastAsia="Times New Roman" w:hAnsi="Calibri" w:cs="Calibri"/>
-                      <w:color w:val="000000"/>
-                      <w:sz w:val="22"/>
-                      <w:lang w:eastAsia="pl-PL"/>
-                    </w:rPr>
-                  </w:pPr>
-                  <w:r>
-                    <w:rPr>
-                      <w:rFonts w:ascii="Calibri" w:eastAsia="Times New Roman" w:hAnsi="Calibri" w:cs="Calibri"/>
-                      <w:color w:val="000000"/>
-                      <w:sz w:val="22"/>
-                      <w:lang w:eastAsia="pl-PL"/>
-                    </w:rPr>
-                    <w:t>+</w:t>
-                  </w:r>
-                </w:p>
-              </w:tc>
-            </w:tr>
-            <w:tr>
-              <w:tc>
-                <w:tcPr>
-                  <w:tcW w:w="3810" w:type="dxa"/>
-                </w:tcPr>
-                <w:p>
-                  <w:pPr>
-                    <w:spacing w:after="0" w:line="240" w:lineRule="auto"/>
-                    <w:jc w:val="left"/>
-                    <w:rPr>
-                      <w:rFonts w:ascii="Calibri" w:eastAsia="Times New Roman" w:hAnsi="Calibri" w:cs="Calibri"/>
-                      <w:color w:val="000000"/>
-                      <w:sz w:val="22"/>
-                      <w:lang w:eastAsia="pl-PL"/>
-                    </w:rPr>
-                  </w:pPr>
-                  <w:r>
-                    <w:rPr>
-                      <w:rFonts w:ascii="Calibri" w:eastAsia="Times New Roman" w:hAnsi="Calibri" w:cs="Calibri"/>
-                      <w:color w:val="000000"/>
-                      <w:sz w:val="22"/>
-                      <w:lang w:eastAsia="pl-PL"/>
-                    </w:rPr>
-                    <w:t xml:space="preserve">Send message/notfication to user and select reason from list </w:t>
-                  </w:r>
-                </w:p>
-              </w:tc>
-              <w:tc>
-                <w:tcPr>
-                  <w:tcW w:w="3810" w:type="dxa"/>
-                </w:tcPr>
-                <w:p>
-                  <w:pPr>
-                    <w:spacing w:after="0" w:line="240" w:lineRule="auto"/>
-                    <w:jc w:val="left"/>
-                    <w:rPr>
-                      <w:rFonts w:ascii="Calibri" w:eastAsia="Times New Roman" w:hAnsi="Calibri" w:cs="Calibri"/>
-                      <w:color w:val="000000"/>
-                      <w:sz w:val="22"/>
-                      <w:lang w:eastAsia="pl-PL"/>
-                    </w:rPr>
-                  </w:pPr>
-                  <w:r>
-                    <w:rPr>
-                      <w:rFonts w:ascii="Calibri" w:eastAsia="Times New Roman" w:hAnsi="Calibri" w:cs="Calibri"/>
-                      <w:color w:val="000000"/>
-                      <w:sz w:val="22"/>
-                      <w:lang w:eastAsia="pl-PL"/>
-                    </w:rPr>
-                    <w:t>+</w:t>
-                  </w:r>
-                </w:p>
-              </w:tc>
-              <w:tc>
-                <w:tcPr>
-                  <w:tcW w:w="3810" w:type="dxa"/>
-                </w:tcPr>
-                <w:p>
-                  <w:pPr>
-                    <w:spacing w:after="0" w:line="240" w:lineRule="auto"/>
-                    <w:jc w:val="left"/>
-                    <w:rPr>
-                      <w:rFonts w:ascii="Calibri" w:eastAsia="Times New Roman" w:hAnsi="Calibri" w:cs="Calibri"/>
-                      <w:color w:val="000000"/>
-                      <w:sz w:val="22"/>
-                      <w:lang w:eastAsia="pl-PL"/>
-                    </w:rPr>
-                  </w:pPr>
-                  <w:r>
-                    <w:rPr>
-                      <w:rFonts w:ascii="Calibri" w:eastAsia="Times New Roman" w:hAnsi="Calibri" w:cs="Calibri"/>
-                      <w:color w:val="000000"/>
-                      <w:sz w:val="22"/>
-                      <w:lang w:eastAsia="pl-PL"/>
-                    </w:rPr>
-                    <w:t>+</w:t>
-                  </w:r>
-                </w:p>
-              </w:tc>
-            </w:tr>
-            <w:tr>
-              <w:tc>
-                <w:tcPr>
-                  <w:tcW w:w="3810" w:type="dxa"/>
-                </w:tcPr>
-                <w:p>
-                  <w:pPr>
-                    <w:spacing w:after="0" w:line="240" w:lineRule="auto"/>
-                    <w:jc w:val="left"/>
-                    <w:rPr>
-                      <w:rFonts w:ascii="Calibri" w:eastAsia="Times New Roman" w:hAnsi="Calibri" w:cs="Calibri"/>
-                      <w:color w:val="000000"/>
-                      <w:sz w:val="22"/>
-                      <w:lang w:eastAsia="pl-PL"/>
-                    </w:rPr>
-                  </w:pPr>
-                  <w:r>
-                    <w:rPr>
-                      <w:rFonts w:ascii="Calibri" w:eastAsia="Times New Roman" w:hAnsi="Calibri" w:cs="Calibri"/>
-                      <w:color w:val="000000"/>
-                      <w:sz w:val="22"/>
-                      <w:lang w:eastAsia="pl-PL"/>
-                    </w:rPr>
-                    <w:lastRenderedPageBreak/>
-                    <w:t>Hide comment</w:t>
-                  </w:r>
-                </w:p>
-              </w:tc>
-              <w:tc>
-                <w:tcPr>
-                  <w:tcW w:w="3810" w:type="dxa"/>
-                </w:tcPr>
-                <w:p>
-                  <w:pPr>
-                    <w:spacing w:after="0" w:line="240" w:lineRule="auto"/>
-                    <w:jc w:val="left"/>
-                    <w:rPr>
-                      <w:rFonts w:ascii="Calibri" w:eastAsia="Times New Roman" w:hAnsi="Calibri" w:cs="Calibri"/>
-                      <w:color w:val="000000"/>
-                      <w:sz w:val="22"/>
-                      <w:lang w:eastAsia="pl-PL"/>
-                    </w:rPr>
-                  </w:pPr>
-                  <w:r>
-                    <w:rPr>
-                      <w:rFonts w:ascii="Calibri" w:eastAsia="Times New Roman" w:hAnsi="Calibri" w:cs="Calibri"/>
-                      <w:color w:val="000000"/>
-                      <w:sz w:val="22"/>
-                      <w:lang w:eastAsia="pl-PL"/>
-                    </w:rPr>
-                    <w:t>+</w:t>
-                  </w:r>
-                </w:p>
-              </w:tc>
-              <w:tc>
-                <w:tcPr>
-                  <w:tcW w:w="3810" w:type="dxa"/>
-                </w:tcPr>
-                <w:p>
-                  <w:pPr>
-                    <w:spacing w:after="0" w:line="240" w:lineRule="auto"/>
-                    <w:jc w:val="left"/>
-                    <w:rPr>
-                      <w:rFonts w:ascii="Calibri" w:eastAsia="Times New Roman" w:hAnsi="Calibri" w:cs="Calibri"/>
-                      <w:color w:val="000000"/>
-                      <w:sz w:val="22"/>
-                      <w:lang w:eastAsia="pl-PL"/>
-                    </w:rPr>
-                  </w:pPr>
-                  <w:r>
-                    <w:rPr>
-                      <w:rFonts w:ascii="Calibri" w:eastAsia="Times New Roman" w:hAnsi="Calibri" w:cs="Calibri"/>
-                      <w:color w:val="000000"/>
-                      <w:sz w:val="22"/>
-                      <w:lang w:eastAsia="pl-PL"/>
-                    </w:rPr>
-                    <w:t>+</w:t>
-                  </w:r>
-                </w:p>
-              </w:tc>
-            </w:tr>
-            <w:tr>
-              <w:tc>
-                <w:tcPr>
-                  <w:tcW w:w="3810" w:type="dxa"/>
-                </w:tcPr>
-                <w:p>
-                  <w:pPr>
-                    <w:spacing w:after="0" w:line="240" w:lineRule="auto"/>
-                    <w:jc w:val="left"/>
-                    <w:rPr>
-                      <w:rFonts w:ascii="Calibri" w:eastAsia="Times New Roman" w:hAnsi="Calibri" w:cs="Calibri"/>
-                      <w:color w:val="000000"/>
-                      <w:sz w:val="22"/>
-                      <w:lang w:eastAsia="pl-PL"/>
-                    </w:rPr>
-                  </w:pPr>
-                  <w:r>
-                    <w:rPr>
-                      <w:rFonts w:ascii="Calibri" w:eastAsia="Times New Roman" w:hAnsi="Calibri" w:cs="Calibri"/>
-                      <w:color w:val="000000"/>
-                      <w:sz w:val="22"/>
-                      <w:lang w:eastAsia="pl-PL"/>
-                    </w:rPr>
-                    <w:t>Hard delete post</w:t>
-                  </w:r>
-                </w:p>
-              </w:tc>
-              <w:tc>
-                <w:tcPr>
-                  <w:tcW w:w="3810" w:type="dxa"/>
-                </w:tcPr>
-                <w:p>
-                  <w:pPr>
-                    <w:spacing w:after="0" w:line="240" w:lineRule="auto"/>
-                    <w:jc w:val="left"/>
-                    <w:rPr>
-                      <w:rFonts w:ascii="Calibri" w:eastAsia="Times New Roman" w:hAnsi="Calibri" w:cs="Calibri"/>
-                      <w:color w:val="000000"/>
-                      <w:sz w:val="22"/>
-                      <w:lang w:eastAsia="pl-PL"/>
-                    </w:rPr>
-                  </w:pPr>
-                  <w:r>
-                    <w:rPr>
-                      <w:rFonts w:ascii="Calibri" w:eastAsia="Times New Roman" w:hAnsi="Calibri" w:cs="Calibri"/>
-                      <w:color w:val="000000"/>
-                      <w:sz w:val="22"/>
-                      <w:lang w:eastAsia="pl-PL"/>
-                    </w:rPr>
-                    <w:t>+</w:t>
-                  </w:r>
-                </w:p>
-              </w:tc>
-              <w:tc>
-                <w:tcPr>
-                  <w:tcW w:w="3810" w:type="dxa"/>
-                </w:tcPr>
-                <w:p>
-                  <w:pPr>
-                    <w:spacing w:after="0" w:line="240" w:lineRule="auto"/>
-                    <w:jc w:val="left"/>
-                    <w:rPr>
-                      <w:rFonts w:ascii="Calibri" w:eastAsia="Times New Roman" w:hAnsi="Calibri" w:cs="Calibri"/>
-                      <w:color w:val="000000"/>
-                      <w:sz w:val="22"/>
-                      <w:lang w:eastAsia="pl-PL"/>
-                    </w:rPr>
-                  </w:pPr>
-                </w:p>
-              </w:tc>
-            </w:tr>
-            <w:tr>
-              <w:tc>
-                <w:tcPr>
-                  <w:tcW w:w="3810" w:type="dxa"/>
-                </w:tcPr>
-                <w:p>
-                  <w:pPr>
-                    <w:spacing w:after="0" w:line="240" w:lineRule="auto"/>
-                    <w:jc w:val="left"/>
-                    <w:rPr>
-                      <w:rFonts w:ascii="Calibri" w:eastAsia="Times New Roman" w:hAnsi="Calibri" w:cs="Calibri"/>
-                      <w:color w:val="000000"/>
-                      <w:sz w:val="22"/>
-                      <w:lang w:eastAsia="pl-PL"/>
-                    </w:rPr>
-                  </w:pPr>
-                  <w:r>
-                    <w:rPr>
-                      <w:rFonts w:ascii="Calibri" w:eastAsia="Times New Roman" w:hAnsi="Calibri" w:cs="Calibri"/>
-                      <w:color w:val="000000"/>
-                      <w:sz w:val="22"/>
-                      <w:lang w:eastAsia="pl-PL"/>
-                    </w:rPr>
-                    <w:t xml:space="preserve">Create kategories by set tag as category </w:t>
-                  </w:r>
-                </w:p>
-              </w:tc>
-              <w:tc>
-                <w:tcPr>
-                  <w:tcW w:w="3810" w:type="dxa"/>
-                </w:tcPr>
-                <w:p>
-                  <w:pPr>
-                    <w:spacing w:after="0" w:line="240" w:lineRule="auto"/>
-                    <w:jc w:val="left"/>
-                    <w:rPr>
-                      <w:rFonts w:ascii="Calibri" w:eastAsia="Times New Roman" w:hAnsi="Calibri" w:cs="Calibri"/>
-                      <w:color w:val="000000"/>
-                      <w:sz w:val="22"/>
-                      <w:lang w:eastAsia="pl-PL"/>
-                    </w:rPr>
-                  </w:pPr>
-                  <w:r>
-                    <w:rPr>
-                      <w:rFonts w:ascii="Calibri" w:eastAsia="Times New Roman" w:hAnsi="Calibri" w:cs="Calibri"/>
-                      <w:color w:val="000000"/>
-                      <w:sz w:val="22"/>
-                      <w:lang w:eastAsia="pl-PL"/>
-                    </w:rPr>
-                    <w:t>+</w:t>
-                  </w:r>
-                </w:p>
-              </w:tc>
-              <w:tc>
-                <w:tcPr>
-                  <w:tcW w:w="3810" w:type="dxa"/>
-                </w:tcPr>
-                <w:p>
-                  <w:pPr>
-                    <w:spacing w:after="0" w:line="240" w:lineRule="auto"/>
-                    <w:jc w:val="left"/>
-                    <w:rPr>
-                      <w:rFonts w:ascii="Calibri" w:eastAsia="Times New Roman" w:hAnsi="Calibri" w:cs="Calibri"/>
-                      <w:color w:val="000000"/>
-                      <w:sz w:val="22"/>
-                      <w:lang w:eastAsia="pl-PL"/>
-                    </w:rPr>
-                  </w:pPr>
-                </w:p>
-              </w:tc>
-            </w:tr>
-            <w:tr>
-              <w:tc>
-                <w:tcPr>
-                  <w:tcW w:w="3810" w:type="dxa"/>
-                </w:tcPr>
-                <w:p>
-                  <w:pPr>
-                    <w:spacing w:after="0" w:line="240" w:lineRule="auto"/>
-                    <w:jc w:val="left"/>
-                    <w:rPr>
-                      <w:rFonts w:ascii="Calibri" w:eastAsia="Times New Roman" w:hAnsi="Calibri" w:cs="Calibri"/>
-                      <w:color w:val="000000"/>
-                      <w:sz w:val="22"/>
-                      <w:lang w:eastAsia="pl-PL"/>
-                    </w:rPr>
-                  </w:pPr>
-                  <w:r>
-                    <w:rPr>
-                      <w:rFonts w:ascii="Calibri" w:eastAsia="Times New Roman" w:hAnsi="Calibri" w:cs="Calibri"/>
-                      <w:color w:val="000000"/>
-                      <w:sz w:val="22"/>
-                      <w:lang w:eastAsia="pl-PL"/>
-                    </w:rPr>
-                    <w:t>Add things to change log</w:t>
-                  </w:r>
-                </w:p>
-              </w:tc>
-              <w:tc>
-                <w:tcPr>
-                  <w:tcW w:w="3810" w:type="dxa"/>
-                </w:tcPr>
-                <w:p>
-                  <w:pPr>
-                    <w:spacing w:after="0" w:line="240" w:lineRule="auto"/>
-                    <w:jc w:val="left"/>
-                    <w:rPr>
-                      <w:rFonts w:ascii="Calibri" w:eastAsia="Times New Roman" w:hAnsi="Calibri" w:cs="Calibri"/>
-                      <w:color w:val="000000"/>
-                      <w:sz w:val="22"/>
-                      <w:lang w:eastAsia="pl-PL"/>
-                    </w:rPr>
-                  </w:pPr>
-                  <w:r>
-                    <w:rPr>
-                      <w:rFonts w:ascii="Calibri" w:eastAsia="Times New Roman" w:hAnsi="Calibri" w:cs="Calibri"/>
-                      <w:color w:val="000000"/>
-                      <w:sz w:val="22"/>
-                      <w:lang w:eastAsia="pl-PL"/>
-                    </w:rPr>
-                    <w:t>+</w:t>
-                  </w:r>
-                </w:p>
-              </w:tc>
-              <w:tc>
-                <w:tcPr>
-                  <w:tcW w:w="3810" w:type="dxa"/>
-                </w:tcPr>
-                <w:p>
-                  <w:pPr>
-                    <w:spacing w:after="0" w:line="240" w:lineRule="auto"/>
-                    <w:jc w:val="left"/>
-                    <w:rPr>
-                      <w:rFonts w:ascii="Calibri" w:eastAsia="Times New Roman" w:hAnsi="Calibri" w:cs="Calibri"/>
-                      <w:color w:val="000000"/>
-                      <w:sz w:val="22"/>
-                      <w:lang w:eastAsia="pl-PL"/>
-                    </w:rPr>
-                  </w:pPr>
-                </w:p>
-              </w:tc>
-            </w:tr>
-            <w:tr>
-              <w:tc>
-                <w:tcPr>
-                  <w:tcW w:w="3810" w:type="dxa"/>
-                </w:tcPr>
-                <w:p>
-                  <w:pPr>
-                    <w:spacing w:after="0" w:line="240" w:lineRule="auto"/>
-                    <w:jc w:val="left"/>
-                    <w:rPr>
-                      <w:rFonts w:ascii="Calibri" w:eastAsia="Times New Roman" w:hAnsi="Calibri" w:cs="Calibri"/>
-                      <w:color w:val="000000"/>
-                      <w:sz w:val="22"/>
-                      <w:lang w:eastAsia="pl-PL"/>
-                    </w:rPr>
-                  </w:pPr>
-                  <w:r>
-                    <w:rPr>
-                      <w:rFonts w:ascii="Calibri" w:eastAsia="Times New Roman" w:hAnsi="Calibri" w:cs="Calibri"/>
-                      <w:color w:val="000000"/>
-                      <w:sz w:val="22"/>
-                      <w:lang w:eastAsia="pl-PL"/>
-                    </w:rPr>
-                    <w:t>Add socjal-system message under website navigationbar</w:t>
-                  </w:r>
-                </w:p>
-              </w:tc>
-              <w:tc>
-                <w:tcPr>
-                  <w:tcW w:w="3810" w:type="dxa"/>
-                </w:tcPr>
-                <w:p>
-                  <w:pPr>
-                    <w:spacing w:after="0" w:line="240" w:lineRule="auto"/>
-                    <w:jc w:val="left"/>
-                    <w:rPr>
-                      <w:rFonts w:ascii="Calibri" w:eastAsia="Times New Roman" w:hAnsi="Calibri" w:cs="Calibri"/>
-                      <w:color w:val="000000"/>
-                      <w:sz w:val="22"/>
-                      <w:lang w:eastAsia="pl-PL"/>
-                    </w:rPr>
-                  </w:pPr>
-                  <w:r>
-                    <w:rPr>
-                      <w:rFonts w:ascii="Calibri" w:eastAsia="Times New Roman" w:hAnsi="Calibri" w:cs="Calibri"/>
-                      <w:color w:val="000000"/>
-                      <w:sz w:val="22"/>
-                      <w:lang w:eastAsia="pl-PL"/>
-                    </w:rPr>
-                    <w:t>+</w:t>
-                  </w:r>
-                </w:p>
-              </w:tc>
-              <w:tc>
-                <w:tcPr>
-                  <w:tcW w:w="3810" w:type="dxa"/>
-                </w:tcPr>
-                <w:p>
-                  <w:pPr>
-                    <w:spacing w:after="0" w:line="240" w:lineRule="auto"/>
-                    <w:jc w:val="left"/>
-                    <w:rPr>
-                      <w:rFonts w:ascii="Calibri" w:eastAsia="Times New Roman" w:hAnsi="Calibri" w:cs="Calibri"/>
-                      <w:color w:val="000000"/>
-                      <w:sz w:val="22"/>
-                      <w:lang w:eastAsia="pl-PL"/>
-                    </w:rPr>
-                  </w:pPr>
-                </w:p>
-              </w:tc>
-            </w:tr>
-            <w:tr>
-              <w:tc>
-                <w:tcPr>
-                  <w:tcW w:w="3810" w:type="dxa"/>
-                </w:tcPr>
-                <w:p>
-                  <w:pPr>
-                    <w:spacing w:after="0" w:line="240" w:lineRule="auto"/>
-                    <w:jc w:val="left"/>
-                    <w:rPr>
-                      <w:rFonts w:ascii="Calibri" w:eastAsia="Times New Roman" w:hAnsi="Calibri" w:cs="Calibri"/>
-                      <w:color w:val="000000"/>
-                      <w:sz w:val="22"/>
-                      <w:lang w:eastAsia="pl-PL"/>
-                    </w:rPr>
-                  </w:pPr>
-                  <w:r>
-                    <w:rPr>
-                      <w:rFonts w:ascii="Calibri" w:eastAsia="Times New Roman" w:hAnsi="Calibri" w:cs="Calibri"/>
-                      <w:color w:val="000000"/>
-                      <w:sz w:val="22"/>
-                      <w:lang w:eastAsia="pl-PL"/>
-                    </w:rPr>
-                    <w:t>Create moderator</w:t>
-                  </w:r>
-                </w:p>
-              </w:tc>
-              <w:tc>
-                <w:tcPr>
-                  <w:tcW w:w="3810" w:type="dxa"/>
-                </w:tcPr>
-                <w:p>
-                  <w:pPr>
-                    <w:spacing w:after="0" w:line="240" w:lineRule="auto"/>
-                    <w:jc w:val="left"/>
-                    <w:rPr>
-                      <w:rFonts w:ascii="Calibri" w:eastAsia="Times New Roman" w:hAnsi="Calibri" w:cs="Calibri"/>
-                      <w:color w:val="000000"/>
-                      <w:sz w:val="22"/>
-                      <w:lang w:eastAsia="pl-PL"/>
-                    </w:rPr>
-                  </w:pPr>
-                  <w:r>
-                    <w:rPr>
-                      <w:rFonts w:ascii="Calibri" w:eastAsia="Times New Roman" w:hAnsi="Calibri" w:cs="Calibri"/>
-                      <w:color w:val="000000"/>
-                      <w:sz w:val="22"/>
-                      <w:lang w:eastAsia="pl-PL"/>
-                    </w:rPr>
-                    <w:t>+</w:t>
-                  </w:r>
-                </w:p>
-              </w:tc>
-              <w:tc>
-                <w:tcPr>
-                  <w:tcW w:w="3810" w:type="dxa"/>
-                </w:tcPr>
-                <w:p>
-                  <w:pPr>
-                    <w:spacing w:after="0" w:line="240" w:lineRule="auto"/>
-                    <w:jc w:val="left"/>
-                    <w:rPr>
-                      <w:rFonts w:ascii="Calibri" w:eastAsia="Times New Roman" w:hAnsi="Calibri" w:cs="Calibri"/>
-                      <w:color w:val="000000"/>
-                      <w:sz w:val="22"/>
-                      <w:lang w:eastAsia="pl-PL"/>
-                    </w:rPr>
-                  </w:pPr>
-                </w:p>
-              </w:tc>
-            </w:tr>
-            <w:tr>
-              <w:tc>
-                <w:tcPr>
-                  <w:tcW w:w="3810" w:type="dxa"/>
-                </w:tcPr>
-                <w:p>
-                  <w:pPr>
-                    <w:spacing w:after="0" w:line="240" w:lineRule="auto"/>
-                    <w:jc w:val="left"/>
-                    <w:rPr>
-                      <w:rFonts w:ascii="Calibri" w:eastAsia="Times New Roman" w:hAnsi="Calibri" w:cs="Calibri"/>
-                      <w:color w:val="000000"/>
-                      <w:sz w:val="22"/>
-                      <w:lang w:eastAsia="pl-PL"/>
-                    </w:rPr>
-                  </w:pPr>
-                  <w:r>
-                    <w:rPr>
-                      <w:rFonts w:ascii="Calibri" w:eastAsia="Times New Roman" w:hAnsi="Calibri" w:cs="Calibri"/>
-                      <w:color w:val="000000"/>
-                      <w:sz w:val="22"/>
-                      <w:lang w:eastAsia="pl-PL"/>
-                    </w:rPr>
-                    <w:t>Create admin</w:t>
-                  </w:r>
-                </w:p>
-              </w:tc>
-              <w:tc>
-                <w:tcPr>
-                  <w:tcW w:w="3810" w:type="dxa"/>
-                </w:tcPr>
-                <w:p>
-                  <w:pPr>
-                    <w:spacing w:after="0" w:line="240" w:lineRule="auto"/>
-                    <w:jc w:val="left"/>
-                    <w:rPr>
-                      <w:rFonts w:ascii="Calibri" w:eastAsia="Times New Roman" w:hAnsi="Calibri" w:cs="Calibri"/>
-                      <w:color w:val="000000"/>
-                      <w:sz w:val="22"/>
-                      <w:lang w:eastAsia="pl-PL"/>
-                    </w:rPr>
-                  </w:pPr>
-                  <w:r>
-                    <w:rPr>
-                      <w:rFonts w:ascii="Calibri" w:eastAsia="Times New Roman" w:hAnsi="Calibri" w:cs="Calibri"/>
-                      <w:color w:val="000000"/>
-                      <w:sz w:val="22"/>
-                      <w:lang w:eastAsia="pl-PL"/>
-                    </w:rPr>
-                    <w:t>+</w:t>
-                  </w:r>
-                </w:p>
-              </w:tc>
-              <w:tc>
-                <w:tcPr>
-                  <w:tcW w:w="3810" w:type="dxa"/>
-                </w:tcPr>
-                <w:p>
-                  <w:pPr>
-                    <w:spacing w:after="0" w:line="240" w:lineRule="auto"/>
-                    <w:jc w:val="left"/>
-                    <w:rPr>
-                      <w:rFonts w:ascii="Calibri" w:eastAsia="Times New Roman" w:hAnsi="Calibri" w:cs="Calibri"/>
-                      <w:color w:val="000000"/>
-                      <w:sz w:val="22"/>
-                      <w:lang w:eastAsia="pl-PL"/>
-                    </w:rPr>
-                  </w:pPr>
-                </w:p>
-              </w:tc>
-            </w:tr>
-            <w:tr>
-              <w:tc>
-                <w:tcPr>
-                  <w:tcW w:w="3810" w:type="dxa"/>
-                </w:tcPr>
-                <w:p>
-                  <w:pPr>
-                    <w:spacing w:after="0" w:line="240" w:lineRule="auto"/>
-                    <w:jc w:val="left"/>
-                    <w:rPr>
-                      <w:rFonts w:ascii="Calibri" w:eastAsia="Times New Roman" w:hAnsi="Calibri" w:cs="Calibri"/>
-                      <w:color w:val="000000"/>
-                      <w:sz w:val="22"/>
-                      <w:lang w:eastAsia="pl-PL"/>
-                    </w:rPr>
-                  </w:pPr>
-                  <w:r>
-                    <w:rPr>
-                      <w:rFonts w:ascii="Calibri" w:eastAsia="Times New Roman" w:hAnsi="Calibri" w:cs="Calibri"/>
-                      <w:color w:val="000000"/>
-                      <w:sz w:val="22"/>
-                      <w:lang w:eastAsia="pl-PL"/>
-                    </w:rPr>
-                    <w:t>Ban user</w:t>
-                  </w:r>
-                </w:p>
-              </w:tc>
-              <w:tc>
-                <w:tcPr>
-                  <w:tcW w:w="3810" w:type="dxa"/>
-                </w:tcPr>
-                <w:p>
-                  <w:pPr>
-                    <w:spacing w:after="0" w:line="240" w:lineRule="auto"/>
-                    <w:jc w:val="left"/>
-                    <w:rPr>
-                      <w:rFonts w:ascii="Calibri" w:eastAsia="Times New Roman" w:hAnsi="Calibri" w:cs="Calibri"/>
-                      <w:color w:val="000000"/>
-                      <w:sz w:val="22"/>
-                      <w:lang w:eastAsia="pl-PL"/>
-                    </w:rPr>
-                  </w:pPr>
-                </w:p>
-              </w:tc>
-              <w:tc>
-                <w:tcPr>
-                  <w:tcW w:w="3810" w:type="dxa"/>
-                </w:tcPr>
-                <w:p>
-                  <w:pPr>
-                    <w:spacing w:after="0" w:line="240" w:lineRule="auto"/>
-                    <w:jc w:val="left"/>
-                    <w:rPr>
-                      <w:rFonts w:ascii="Calibri" w:eastAsia="Times New Roman" w:hAnsi="Calibri" w:cs="Calibri"/>
-                      <w:color w:val="000000"/>
-                      <w:sz w:val="22"/>
-                      <w:lang w:eastAsia="pl-PL"/>
-                    </w:rPr>
-                  </w:pPr>
-                </w:p>
-              </w:tc>
-            </w:tr>
-          </w:tbl>
+        </w:tc>
+        <w:tc>
+          <w:tcPr>
+            <w:tcW w:w="962" w:type="dxa"/>
+            <w:tcBorders>
+              <w:top w:val="nil"/>
+              <w:left w:val="nil"/>
+              <w:bottom w:val="nil"/>
+              <w:right w:val="nil"/>
+            </w:tcBorders>
+            <w:shd w:val="clear" w:color="auto" w:fill="auto"/>
+            <w:noWrap/>
+            <w:vAlign w:val="bottom"/>
+            <w:hideMark/>
+          </w:tcPr>
           <w:p>
             <w:pPr>
               <w:spacing w:after="0" w:line="240" w:lineRule="auto"/>
@@ -10539,6 +10151,1754 @@
                 <w:rFonts w:ascii="Calibri" w:eastAsia="Times New Roman" w:hAnsi="Calibri" w:cs="Calibri"/>
                 <w:color w:val="000000"/>
                 <w:sz w:val="22"/>
+                <w:lang w:eastAsia="pl-PL"/>
+              </w:rPr>
+            </w:pPr>
+            <w:r>
+              <w:rPr>
+                <w:rFonts w:ascii="Calibri" w:eastAsia="Times New Roman" w:hAnsi="Calibri" w:cs="Calibri"/>
+                <w:color w:val="000000"/>
+                <w:sz w:val="22"/>
+                <w:lang w:eastAsia="pl-PL"/>
+              </w:rPr>
+              <w:t>add comment</w:t>
+            </w:r>
+          </w:p>
+        </w:tc>
+        <w:tc>
+          <w:tcPr>
+            <w:tcW w:w="1084" w:type="dxa"/>
+            <w:tcBorders>
+              <w:top w:val="nil"/>
+              <w:left w:val="nil"/>
+              <w:bottom w:val="nil"/>
+              <w:right w:val="nil"/>
+            </w:tcBorders>
+            <w:shd w:val="clear" w:color="auto" w:fill="auto"/>
+            <w:noWrap/>
+            <w:vAlign w:val="bottom"/>
+            <w:hideMark/>
+          </w:tcPr>
+          <w:p>
+            <w:pPr>
+              <w:spacing w:after="0" w:line="240" w:lineRule="auto"/>
+              <w:jc w:val="left"/>
+              <w:rPr>
+                <w:rFonts w:ascii="Calibri" w:eastAsia="Times New Roman" w:hAnsi="Calibri" w:cs="Calibri"/>
+                <w:color w:val="000000"/>
+                <w:sz w:val="22"/>
+                <w:lang w:eastAsia="pl-PL"/>
+              </w:rPr>
+            </w:pPr>
+            <w:r>
+              <w:rPr>
+                <w:rFonts w:ascii="Calibri" w:eastAsia="Times New Roman" w:hAnsi="Calibri" w:cs="Calibri"/>
+                <w:color w:val="000000"/>
+                <w:sz w:val="22"/>
+                <w:lang w:eastAsia="pl-PL"/>
+              </w:rPr>
+              <w:t>add post to fav</w:t>
+            </w:r>
+          </w:p>
+        </w:tc>
+        <w:tc>
+          <w:tcPr>
+            <w:tcW w:w="880" w:type="dxa"/>
+            <w:tcBorders>
+              <w:top w:val="nil"/>
+              <w:left w:val="nil"/>
+              <w:bottom w:val="nil"/>
+              <w:right w:val="nil"/>
+            </w:tcBorders>
+            <w:shd w:val="clear" w:color="auto" w:fill="auto"/>
+            <w:noWrap/>
+            <w:vAlign w:val="bottom"/>
+            <w:hideMark/>
+          </w:tcPr>
+          <w:p>
+            <w:pPr>
+              <w:spacing w:after="0" w:line="240" w:lineRule="auto"/>
+              <w:jc w:val="left"/>
+              <w:rPr>
+                <w:rFonts w:ascii="Calibri" w:eastAsia="Times New Roman" w:hAnsi="Calibri" w:cs="Calibri"/>
+                <w:color w:val="000000"/>
+                <w:sz w:val="22"/>
+                <w:lang w:eastAsia="pl-PL"/>
+              </w:rPr>
+            </w:pPr>
+            <w:r>
+              <w:rPr>
+                <w:rFonts w:ascii="Calibri" w:eastAsia="Times New Roman" w:hAnsi="Calibri" w:cs="Calibri"/>
+                <w:color w:val="000000"/>
+                <w:sz w:val="22"/>
+                <w:lang w:eastAsia="pl-PL"/>
+              </w:rPr>
+              <w:t>report post</w:t>
+            </w:r>
+          </w:p>
+        </w:tc>
+        <w:tc>
+          <w:tcPr>
+            <w:tcW w:w="650" w:type="dxa"/>
+            <w:tcBorders>
+              <w:top w:val="nil"/>
+              <w:left w:val="nil"/>
+              <w:bottom w:val="nil"/>
+              <w:right w:val="nil"/>
+            </w:tcBorders>
+            <w:shd w:val="clear" w:color="auto" w:fill="auto"/>
+            <w:noWrap/>
+            <w:vAlign w:val="bottom"/>
+            <w:hideMark/>
+          </w:tcPr>
+          <w:p>
+            <w:pPr>
+              <w:spacing w:after="0" w:line="240" w:lineRule="auto"/>
+              <w:jc w:val="left"/>
+              <w:rPr>
+                <w:rFonts w:ascii="Calibri" w:eastAsia="Times New Roman" w:hAnsi="Calibri" w:cs="Calibri"/>
+                <w:color w:val="000000"/>
+                <w:sz w:val="22"/>
+                <w:lang w:eastAsia="pl-PL"/>
+              </w:rPr>
+            </w:pPr>
+            <w:r>
+              <w:rPr>
+                <w:rFonts w:ascii="Calibri" w:eastAsia="Times New Roman" w:hAnsi="Calibri" w:cs="Calibri"/>
+                <w:color w:val="000000"/>
+                <w:sz w:val="22"/>
+                <w:lang w:eastAsia="pl-PL"/>
+              </w:rPr>
+              <w:t>like post</w:t>
+            </w:r>
+          </w:p>
+        </w:tc>
+        <w:tc>
+          <w:tcPr>
+            <w:tcW w:w="1314" w:type="dxa"/>
+            <w:tcBorders>
+              <w:top w:val="nil"/>
+              <w:left w:val="nil"/>
+              <w:bottom w:val="nil"/>
+              <w:right w:val="nil"/>
+            </w:tcBorders>
+            <w:shd w:val="clear" w:color="auto" w:fill="auto"/>
+            <w:noWrap/>
+            <w:vAlign w:val="bottom"/>
+            <w:hideMark/>
+          </w:tcPr>
+          <w:p>
+            <w:pPr>
+              <w:spacing w:after="0" w:line="240" w:lineRule="auto"/>
+              <w:jc w:val="left"/>
+              <w:rPr>
+                <w:rFonts w:ascii="Calibri" w:eastAsia="Times New Roman" w:hAnsi="Calibri" w:cs="Calibri"/>
+                <w:color w:val="000000"/>
+                <w:sz w:val="22"/>
+                <w:lang w:eastAsia="pl-PL"/>
+              </w:rPr>
+            </w:pPr>
+            <w:r>
+              <w:rPr>
+                <w:rFonts w:ascii="Calibri" w:eastAsia="Times New Roman" w:hAnsi="Calibri" w:cs="Calibri"/>
+                <w:color w:val="000000"/>
+                <w:sz w:val="22"/>
+                <w:lang w:eastAsia="pl-PL"/>
+              </w:rPr>
+              <w:t>send post ot main</w:t>
+            </w:r>
+          </w:p>
+        </w:tc>
+        <w:tc>
+          <w:tcPr>
+            <w:tcW w:w="650" w:type="dxa"/>
+            <w:tcBorders>
+              <w:top w:val="nil"/>
+              <w:left w:val="nil"/>
+              <w:bottom w:val="nil"/>
+              <w:right w:val="nil"/>
+            </w:tcBorders>
+            <w:shd w:val="clear" w:color="auto" w:fill="auto"/>
+            <w:noWrap/>
+            <w:vAlign w:val="bottom"/>
+            <w:hideMark/>
+          </w:tcPr>
+          <w:p>
+            <w:pPr>
+              <w:spacing w:after="0" w:line="240" w:lineRule="auto"/>
+              <w:jc w:val="left"/>
+              <w:rPr>
+                <w:rFonts w:ascii="Calibri" w:eastAsia="Times New Roman" w:hAnsi="Calibri" w:cs="Calibri"/>
+                <w:color w:val="000000"/>
+                <w:sz w:val="22"/>
+                <w:lang w:eastAsia="pl-PL"/>
+              </w:rPr>
+            </w:pPr>
+            <w:r>
+              <w:rPr>
+                <w:rFonts w:ascii="Calibri" w:eastAsia="Times New Roman" w:hAnsi="Calibri" w:cs="Calibri"/>
+                <w:color w:val="000000"/>
+                <w:sz w:val="22"/>
+                <w:lang w:eastAsia="pl-PL"/>
+              </w:rPr>
+              <w:t>hide post</w:t>
+            </w:r>
+          </w:p>
+        </w:tc>
+        <w:tc>
+          <w:tcPr>
+            <w:tcW w:w="894" w:type="dxa"/>
+            <w:tcBorders>
+              <w:top w:val="nil"/>
+              <w:left w:val="nil"/>
+              <w:bottom w:val="nil"/>
+              <w:right w:val="nil"/>
+            </w:tcBorders>
+            <w:shd w:val="clear" w:color="auto" w:fill="auto"/>
+            <w:noWrap/>
+            <w:vAlign w:val="bottom"/>
+            <w:hideMark/>
+          </w:tcPr>
+          <w:p>
+            <w:pPr>
+              <w:spacing w:after="0" w:line="240" w:lineRule="auto"/>
+              <w:jc w:val="left"/>
+              <w:rPr>
+                <w:rFonts w:ascii="Calibri" w:eastAsia="Times New Roman" w:hAnsi="Calibri" w:cs="Calibri"/>
+                <w:color w:val="000000"/>
+                <w:sz w:val="22"/>
+                <w:lang w:eastAsia="pl-PL"/>
+              </w:rPr>
+            </w:pPr>
+            <w:r>
+              <w:rPr>
+                <w:rFonts w:ascii="Calibri" w:eastAsia="Times New Roman" w:hAnsi="Calibri" w:cs="Calibri"/>
+                <w:color w:val="000000"/>
+                <w:sz w:val="22"/>
+                <w:lang w:eastAsia="pl-PL"/>
+              </w:rPr>
+              <w:t>show report</w:t>
+            </w:r>
+          </w:p>
+        </w:tc>
+        <w:tc>
+          <w:tcPr>
+            <w:tcW w:w="650" w:type="dxa"/>
+            <w:tcBorders>
+              <w:top w:val="nil"/>
+              <w:left w:val="nil"/>
+              <w:bottom w:val="nil"/>
+              <w:right w:val="nil"/>
+            </w:tcBorders>
+            <w:shd w:val="clear" w:color="auto" w:fill="auto"/>
+            <w:noWrap/>
+            <w:vAlign w:val="bottom"/>
+            <w:hideMark/>
+          </w:tcPr>
+          <w:p>
+            <w:pPr>
+              <w:spacing w:after="0" w:line="240" w:lineRule="auto"/>
+              <w:jc w:val="left"/>
+              <w:rPr>
+                <w:rFonts w:ascii="Calibri" w:eastAsia="Times New Roman" w:hAnsi="Calibri" w:cs="Calibri"/>
+                <w:color w:val="000000"/>
+                <w:sz w:val="22"/>
+                <w:lang w:eastAsia="pl-PL"/>
+              </w:rPr>
+            </w:pPr>
+            <w:r>
+              <w:rPr>
+                <w:rFonts w:ascii="Calibri" w:eastAsia="Times New Roman" w:hAnsi="Calibri" w:cs="Calibri"/>
+                <w:color w:val="000000"/>
+                <w:sz w:val="22"/>
+                <w:lang w:eastAsia="pl-PL"/>
+              </w:rPr>
+              <w:t>delete post</w:t>
+            </w:r>
+          </w:p>
+        </w:tc>
+        <w:tc>
+          <w:tcPr>
+            <w:tcW w:w="481" w:type="dxa"/>
+            <w:tcBorders>
+              <w:top w:val="nil"/>
+              <w:left w:val="nil"/>
+              <w:bottom w:val="nil"/>
+              <w:right w:val="nil"/>
+            </w:tcBorders>
+            <w:shd w:val="clear" w:color="auto" w:fill="auto"/>
+            <w:noWrap/>
+            <w:vAlign w:val="bottom"/>
+            <w:hideMark/>
+          </w:tcPr>
+          <w:p>
+            <w:pPr>
+              <w:spacing w:after="0" w:line="240" w:lineRule="auto"/>
+              <w:jc w:val="left"/>
+              <w:rPr>
+                <w:rFonts w:ascii="Calibri" w:eastAsia="Times New Roman" w:hAnsi="Calibri" w:cs="Calibri"/>
+                <w:color w:val="000000"/>
+                <w:sz w:val="22"/>
+                <w:lang w:eastAsia="pl-PL"/>
+              </w:rPr>
+            </w:pPr>
+            <w:r>
+              <w:rPr>
+                <w:rFonts w:ascii="Calibri" w:eastAsia="Times New Roman" w:hAnsi="Calibri" w:cs="Calibri"/>
+                <w:color w:val="000000"/>
+                <w:sz w:val="22"/>
+                <w:lang w:eastAsia="pl-PL"/>
+              </w:rPr>
+              <w:t>ban user</w:t>
+            </w:r>
+          </w:p>
+        </w:tc>
+      </w:tr>
+      <w:tr>
+        <w:trPr>
+          <w:trHeight w:val="382"/>
+        </w:trPr>
+        <w:tc>
+          <w:tcPr>
+            <w:tcW w:w="1498" w:type="dxa"/>
+            <w:tcBorders>
+              <w:top w:val="nil"/>
+              <w:left w:val="nil"/>
+              <w:bottom w:val="nil"/>
+              <w:right w:val="nil"/>
+            </w:tcBorders>
+            <w:shd w:val="clear" w:color="auto" w:fill="auto"/>
+            <w:noWrap/>
+            <w:vAlign w:val="bottom"/>
+            <w:hideMark/>
+          </w:tcPr>
+          <w:p>
+            <w:pPr>
+              <w:spacing w:after="0" w:line="240" w:lineRule="auto"/>
+              <w:jc w:val="left"/>
+              <w:rPr>
+                <w:rFonts w:ascii="Calibri" w:eastAsia="Times New Roman" w:hAnsi="Calibri" w:cs="Calibri"/>
+                <w:color w:val="000000"/>
+                <w:sz w:val="22"/>
+                <w:lang w:eastAsia="pl-PL"/>
+              </w:rPr>
+            </w:pPr>
+            <w:r>
+              <w:rPr>
+                <w:rFonts w:ascii="Calibri" w:eastAsia="Times New Roman" w:hAnsi="Calibri" w:cs="Calibri"/>
+                <w:color w:val="000000"/>
+                <w:sz w:val="22"/>
+                <w:lang w:eastAsia="pl-PL"/>
+              </w:rPr>
+              <w:t>Admin</w:t>
+            </w:r>
+          </w:p>
+        </w:tc>
+        <w:tc>
+          <w:tcPr>
+            <w:tcW w:w="650" w:type="dxa"/>
+            <w:tcBorders>
+              <w:top w:val="nil"/>
+              <w:left w:val="nil"/>
+              <w:bottom w:val="nil"/>
+              <w:right w:val="nil"/>
+            </w:tcBorders>
+            <w:shd w:val="clear" w:color="auto" w:fill="auto"/>
+            <w:noWrap/>
+            <w:vAlign w:val="bottom"/>
+            <w:hideMark/>
+          </w:tcPr>
+          <w:p>
+            <w:pPr>
+              <w:spacing w:after="0" w:line="240" w:lineRule="auto"/>
+              <w:jc w:val="left"/>
+              <w:rPr>
+                <w:rFonts w:ascii="Calibri" w:eastAsia="Times New Roman" w:hAnsi="Calibri" w:cs="Calibri"/>
+                <w:color w:val="000000"/>
+                <w:sz w:val="22"/>
+                <w:lang w:eastAsia="pl-PL"/>
+              </w:rPr>
+            </w:pPr>
+            <w:r>
+              <w:rPr>
+                <w:rFonts w:ascii="Calibri" w:eastAsia="Times New Roman" w:hAnsi="Calibri" w:cs="Calibri"/>
+                <w:color w:val="000000"/>
+                <w:sz w:val="22"/>
+                <w:lang w:eastAsia="pl-PL"/>
+              </w:rPr>
+              <w:t>+</w:t>
+            </w:r>
+          </w:p>
+        </w:tc>
+        <w:tc>
+          <w:tcPr>
+            <w:tcW w:w="962" w:type="dxa"/>
+            <w:tcBorders>
+              <w:top w:val="nil"/>
+              <w:left w:val="nil"/>
+              <w:bottom w:val="nil"/>
+              <w:right w:val="nil"/>
+            </w:tcBorders>
+            <w:shd w:val="clear" w:color="auto" w:fill="auto"/>
+            <w:noWrap/>
+            <w:vAlign w:val="bottom"/>
+            <w:hideMark/>
+          </w:tcPr>
+          <w:p>
+            <w:pPr>
+              <w:spacing w:after="0" w:line="240" w:lineRule="auto"/>
+              <w:jc w:val="left"/>
+              <w:rPr>
+                <w:rFonts w:ascii="Calibri" w:eastAsia="Times New Roman" w:hAnsi="Calibri" w:cs="Calibri"/>
+                <w:color w:val="000000"/>
+                <w:sz w:val="22"/>
+                <w:lang w:eastAsia="pl-PL"/>
+              </w:rPr>
+            </w:pPr>
+            <w:r>
+              <w:rPr>
+                <w:rFonts w:ascii="Calibri" w:eastAsia="Times New Roman" w:hAnsi="Calibri" w:cs="Calibri"/>
+                <w:color w:val="000000"/>
+                <w:sz w:val="22"/>
+                <w:lang w:eastAsia="pl-PL"/>
+              </w:rPr>
+              <w:t>+</w:t>
+            </w:r>
+          </w:p>
+        </w:tc>
+        <w:tc>
+          <w:tcPr>
+            <w:tcW w:w="1084" w:type="dxa"/>
+            <w:tcBorders>
+              <w:top w:val="nil"/>
+              <w:left w:val="nil"/>
+              <w:bottom w:val="nil"/>
+              <w:right w:val="nil"/>
+            </w:tcBorders>
+            <w:shd w:val="clear" w:color="auto" w:fill="auto"/>
+            <w:noWrap/>
+            <w:vAlign w:val="bottom"/>
+            <w:hideMark/>
+          </w:tcPr>
+          <w:p>
+            <w:pPr>
+              <w:spacing w:after="0" w:line="240" w:lineRule="auto"/>
+              <w:jc w:val="left"/>
+              <w:rPr>
+                <w:rFonts w:ascii="Calibri" w:eastAsia="Times New Roman" w:hAnsi="Calibri" w:cs="Calibri"/>
+                <w:color w:val="000000"/>
+                <w:sz w:val="22"/>
+                <w:lang w:eastAsia="pl-PL"/>
+              </w:rPr>
+            </w:pPr>
+            <w:r>
+              <w:rPr>
+                <w:rFonts w:ascii="Calibri" w:eastAsia="Times New Roman" w:hAnsi="Calibri" w:cs="Calibri"/>
+                <w:color w:val="000000"/>
+                <w:sz w:val="22"/>
+                <w:lang w:eastAsia="pl-PL"/>
+              </w:rPr>
+              <w:t>+</w:t>
+            </w:r>
+          </w:p>
+        </w:tc>
+        <w:tc>
+          <w:tcPr>
+            <w:tcW w:w="880" w:type="dxa"/>
+            <w:tcBorders>
+              <w:top w:val="nil"/>
+              <w:left w:val="nil"/>
+              <w:bottom w:val="nil"/>
+              <w:right w:val="nil"/>
+            </w:tcBorders>
+            <w:shd w:val="clear" w:color="auto" w:fill="auto"/>
+            <w:noWrap/>
+            <w:vAlign w:val="bottom"/>
+            <w:hideMark/>
+          </w:tcPr>
+          <w:p>
+            <w:pPr>
+              <w:spacing w:after="0" w:line="240" w:lineRule="auto"/>
+              <w:jc w:val="left"/>
+              <w:rPr>
+                <w:rFonts w:ascii="Calibri" w:eastAsia="Times New Roman" w:hAnsi="Calibri" w:cs="Calibri"/>
+                <w:color w:val="000000"/>
+                <w:sz w:val="22"/>
+                <w:lang w:eastAsia="pl-PL"/>
+              </w:rPr>
+            </w:pPr>
+            <w:r>
+              <w:rPr>
+                <w:rFonts w:ascii="Calibri" w:eastAsia="Times New Roman" w:hAnsi="Calibri" w:cs="Calibri"/>
+                <w:color w:val="000000"/>
+                <w:sz w:val="22"/>
+                <w:lang w:eastAsia="pl-PL"/>
+              </w:rPr>
+              <w:t>+</w:t>
+            </w:r>
+          </w:p>
+        </w:tc>
+        <w:tc>
+          <w:tcPr>
+            <w:tcW w:w="650" w:type="dxa"/>
+            <w:tcBorders>
+              <w:top w:val="nil"/>
+              <w:left w:val="nil"/>
+              <w:bottom w:val="nil"/>
+              <w:right w:val="nil"/>
+            </w:tcBorders>
+            <w:shd w:val="clear" w:color="auto" w:fill="auto"/>
+            <w:noWrap/>
+            <w:vAlign w:val="bottom"/>
+            <w:hideMark/>
+          </w:tcPr>
+          <w:p>
+            <w:pPr>
+              <w:spacing w:after="0" w:line="240" w:lineRule="auto"/>
+              <w:jc w:val="left"/>
+              <w:rPr>
+                <w:rFonts w:ascii="Calibri" w:eastAsia="Times New Roman" w:hAnsi="Calibri" w:cs="Calibri"/>
+                <w:color w:val="000000"/>
+                <w:sz w:val="22"/>
+                <w:lang w:eastAsia="pl-PL"/>
+              </w:rPr>
+            </w:pPr>
+            <w:r>
+              <w:rPr>
+                <w:rFonts w:ascii="Calibri" w:eastAsia="Times New Roman" w:hAnsi="Calibri" w:cs="Calibri"/>
+                <w:color w:val="000000"/>
+                <w:sz w:val="22"/>
+                <w:lang w:eastAsia="pl-PL"/>
+              </w:rPr>
+              <w:t>+</w:t>
+            </w:r>
+          </w:p>
+        </w:tc>
+        <w:tc>
+          <w:tcPr>
+            <w:tcW w:w="1314" w:type="dxa"/>
+            <w:tcBorders>
+              <w:top w:val="nil"/>
+              <w:left w:val="nil"/>
+              <w:bottom w:val="nil"/>
+              <w:right w:val="nil"/>
+            </w:tcBorders>
+            <w:shd w:val="clear" w:color="auto" w:fill="auto"/>
+            <w:noWrap/>
+            <w:vAlign w:val="bottom"/>
+            <w:hideMark/>
+          </w:tcPr>
+          <w:p>
+            <w:pPr>
+              <w:spacing w:after="0" w:line="240" w:lineRule="auto"/>
+              <w:jc w:val="left"/>
+              <w:rPr>
+                <w:rFonts w:ascii="Calibri" w:eastAsia="Times New Roman" w:hAnsi="Calibri" w:cs="Calibri"/>
+                <w:color w:val="000000"/>
+                <w:sz w:val="22"/>
+                <w:lang w:eastAsia="pl-PL"/>
+              </w:rPr>
+            </w:pPr>
+            <w:r>
+              <w:rPr>
+                <w:rFonts w:ascii="Calibri" w:eastAsia="Times New Roman" w:hAnsi="Calibri" w:cs="Calibri"/>
+                <w:color w:val="000000"/>
+                <w:sz w:val="22"/>
+                <w:lang w:eastAsia="pl-PL"/>
+              </w:rPr>
+              <w:t>+</w:t>
+            </w:r>
+          </w:p>
+        </w:tc>
+        <w:tc>
+          <w:tcPr>
+            <w:tcW w:w="650" w:type="dxa"/>
+            <w:tcBorders>
+              <w:top w:val="nil"/>
+              <w:left w:val="nil"/>
+              <w:bottom w:val="nil"/>
+              <w:right w:val="nil"/>
+            </w:tcBorders>
+            <w:shd w:val="clear" w:color="auto" w:fill="auto"/>
+            <w:noWrap/>
+            <w:vAlign w:val="bottom"/>
+            <w:hideMark/>
+          </w:tcPr>
+          <w:p>
+            <w:pPr>
+              <w:spacing w:after="0" w:line="240" w:lineRule="auto"/>
+              <w:jc w:val="left"/>
+              <w:rPr>
+                <w:rFonts w:ascii="Calibri" w:eastAsia="Times New Roman" w:hAnsi="Calibri" w:cs="Calibri"/>
+                <w:color w:val="000000"/>
+                <w:sz w:val="22"/>
+                <w:lang w:eastAsia="pl-PL"/>
+              </w:rPr>
+            </w:pPr>
+            <w:r>
+              <w:rPr>
+                <w:rFonts w:ascii="Calibri" w:eastAsia="Times New Roman" w:hAnsi="Calibri" w:cs="Calibri"/>
+                <w:color w:val="000000"/>
+                <w:sz w:val="22"/>
+                <w:lang w:eastAsia="pl-PL"/>
+              </w:rPr>
+              <w:t>+</w:t>
+            </w:r>
+          </w:p>
+        </w:tc>
+        <w:tc>
+          <w:tcPr>
+            <w:tcW w:w="894" w:type="dxa"/>
+            <w:tcBorders>
+              <w:top w:val="nil"/>
+              <w:left w:val="nil"/>
+              <w:bottom w:val="nil"/>
+              <w:right w:val="nil"/>
+            </w:tcBorders>
+            <w:shd w:val="clear" w:color="auto" w:fill="auto"/>
+            <w:noWrap/>
+            <w:vAlign w:val="bottom"/>
+            <w:hideMark/>
+          </w:tcPr>
+          <w:p>
+            <w:pPr>
+              <w:spacing w:after="0" w:line="240" w:lineRule="auto"/>
+              <w:jc w:val="left"/>
+              <w:rPr>
+                <w:rFonts w:ascii="Calibri" w:eastAsia="Times New Roman" w:hAnsi="Calibri" w:cs="Calibri"/>
+                <w:color w:val="000000"/>
+                <w:sz w:val="22"/>
+                <w:lang w:eastAsia="pl-PL"/>
+              </w:rPr>
+            </w:pPr>
+            <w:r>
+              <w:rPr>
+                <w:rFonts w:ascii="Calibri" w:eastAsia="Times New Roman" w:hAnsi="Calibri" w:cs="Calibri"/>
+                <w:color w:val="000000"/>
+                <w:sz w:val="22"/>
+                <w:lang w:eastAsia="pl-PL"/>
+              </w:rPr>
+              <w:t>+</w:t>
+            </w:r>
+          </w:p>
+        </w:tc>
+        <w:tc>
+          <w:tcPr>
+            <w:tcW w:w="650" w:type="dxa"/>
+            <w:tcBorders>
+              <w:top w:val="nil"/>
+              <w:left w:val="nil"/>
+              <w:bottom w:val="nil"/>
+              <w:right w:val="nil"/>
+            </w:tcBorders>
+            <w:shd w:val="clear" w:color="auto" w:fill="auto"/>
+            <w:noWrap/>
+            <w:vAlign w:val="bottom"/>
+            <w:hideMark/>
+          </w:tcPr>
+          <w:p>
+            <w:pPr>
+              <w:spacing w:after="0" w:line="240" w:lineRule="auto"/>
+              <w:jc w:val="left"/>
+              <w:rPr>
+                <w:rFonts w:ascii="Calibri" w:eastAsia="Times New Roman" w:hAnsi="Calibri" w:cs="Calibri"/>
+                <w:color w:val="000000"/>
+                <w:sz w:val="22"/>
+                <w:lang w:eastAsia="pl-PL"/>
+              </w:rPr>
+            </w:pPr>
+            <w:r>
+              <w:rPr>
+                <w:rFonts w:ascii="Calibri" w:eastAsia="Times New Roman" w:hAnsi="Calibri" w:cs="Calibri"/>
+                <w:color w:val="000000"/>
+                <w:sz w:val="22"/>
+                <w:lang w:eastAsia="pl-PL"/>
+              </w:rPr>
+              <w:t>+</w:t>
+            </w:r>
+          </w:p>
+        </w:tc>
+        <w:tc>
+          <w:tcPr>
+            <w:tcW w:w="481" w:type="dxa"/>
+            <w:tcBorders>
+              <w:top w:val="nil"/>
+              <w:left w:val="nil"/>
+              <w:bottom w:val="nil"/>
+              <w:right w:val="nil"/>
+            </w:tcBorders>
+            <w:shd w:val="clear" w:color="auto" w:fill="auto"/>
+            <w:noWrap/>
+            <w:vAlign w:val="bottom"/>
+            <w:hideMark/>
+          </w:tcPr>
+          <w:p>
+            <w:pPr>
+              <w:spacing w:after="0" w:line="240" w:lineRule="auto"/>
+              <w:jc w:val="left"/>
+              <w:rPr>
+                <w:rFonts w:ascii="Calibri" w:eastAsia="Times New Roman" w:hAnsi="Calibri" w:cs="Calibri"/>
+                <w:color w:val="000000"/>
+                <w:sz w:val="22"/>
+                <w:lang w:eastAsia="pl-PL"/>
+              </w:rPr>
+            </w:pPr>
+            <w:r>
+              <w:rPr>
+                <w:rFonts w:ascii="Calibri" w:eastAsia="Times New Roman" w:hAnsi="Calibri" w:cs="Calibri"/>
+                <w:color w:val="000000"/>
+                <w:sz w:val="22"/>
+                <w:lang w:eastAsia="pl-PL"/>
+              </w:rPr>
+              <w:t>+</w:t>
+            </w:r>
+          </w:p>
+        </w:tc>
+      </w:tr>
+      <w:tr>
+        <w:trPr>
+          <w:trHeight w:val="382"/>
+        </w:trPr>
+        <w:tc>
+          <w:tcPr>
+            <w:tcW w:w="1498" w:type="dxa"/>
+            <w:tcBorders>
+              <w:top w:val="nil"/>
+              <w:left w:val="nil"/>
+              <w:bottom w:val="nil"/>
+              <w:right w:val="nil"/>
+            </w:tcBorders>
+            <w:shd w:val="clear" w:color="auto" w:fill="auto"/>
+            <w:noWrap/>
+            <w:vAlign w:val="bottom"/>
+            <w:hideMark/>
+          </w:tcPr>
+          <w:p>
+            <w:pPr>
+              <w:spacing w:after="0" w:line="240" w:lineRule="auto"/>
+              <w:jc w:val="left"/>
+              <w:rPr>
+                <w:rFonts w:ascii="Calibri" w:eastAsia="Times New Roman" w:hAnsi="Calibri" w:cs="Calibri"/>
+                <w:color w:val="000000"/>
+                <w:sz w:val="22"/>
+                <w:lang w:eastAsia="pl-PL"/>
+              </w:rPr>
+            </w:pPr>
+            <w:r>
+              <w:rPr>
+                <w:rFonts w:ascii="Calibri" w:eastAsia="Times New Roman" w:hAnsi="Calibri" w:cs="Calibri"/>
+                <w:color w:val="000000"/>
+                <w:sz w:val="22"/>
+                <w:lang w:eastAsia="pl-PL"/>
+              </w:rPr>
+              <w:t>Moderator</w:t>
+            </w:r>
+          </w:p>
+        </w:tc>
+        <w:tc>
+          <w:tcPr>
+            <w:tcW w:w="650" w:type="dxa"/>
+            <w:tcBorders>
+              <w:top w:val="nil"/>
+              <w:left w:val="nil"/>
+              <w:bottom w:val="nil"/>
+              <w:right w:val="nil"/>
+            </w:tcBorders>
+            <w:shd w:val="clear" w:color="auto" w:fill="auto"/>
+            <w:noWrap/>
+            <w:vAlign w:val="bottom"/>
+            <w:hideMark/>
+          </w:tcPr>
+          <w:p>
+            <w:pPr>
+              <w:spacing w:after="0" w:line="240" w:lineRule="auto"/>
+              <w:jc w:val="left"/>
+              <w:rPr>
+                <w:rFonts w:ascii="Calibri" w:eastAsia="Times New Roman" w:hAnsi="Calibri" w:cs="Calibri"/>
+                <w:color w:val="000000"/>
+                <w:sz w:val="22"/>
+                <w:lang w:eastAsia="pl-PL"/>
+              </w:rPr>
+            </w:pPr>
+            <w:r>
+              <w:rPr>
+                <w:rFonts w:ascii="Calibri" w:eastAsia="Times New Roman" w:hAnsi="Calibri" w:cs="Calibri"/>
+                <w:color w:val="000000"/>
+                <w:sz w:val="22"/>
+                <w:lang w:eastAsia="pl-PL"/>
+              </w:rPr>
+              <w:t>+</w:t>
+            </w:r>
+          </w:p>
+        </w:tc>
+        <w:tc>
+          <w:tcPr>
+            <w:tcW w:w="962" w:type="dxa"/>
+            <w:tcBorders>
+              <w:top w:val="nil"/>
+              <w:left w:val="nil"/>
+              <w:bottom w:val="nil"/>
+              <w:right w:val="nil"/>
+            </w:tcBorders>
+            <w:shd w:val="clear" w:color="auto" w:fill="auto"/>
+            <w:noWrap/>
+            <w:vAlign w:val="bottom"/>
+            <w:hideMark/>
+          </w:tcPr>
+          <w:p>
+            <w:pPr>
+              <w:spacing w:after="0" w:line="240" w:lineRule="auto"/>
+              <w:jc w:val="left"/>
+              <w:rPr>
+                <w:rFonts w:ascii="Calibri" w:eastAsia="Times New Roman" w:hAnsi="Calibri" w:cs="Calibri"/>
+                <w:color w:val="000000"/>
+                <w:sz w:val="22"/>
+                <w:lang w:eastAsia="pl-PL"/>
+              </w:rPr>
+            </w:pPr>
+            <w:r>
+              <w:rPr>
+                <w:rFonts w:ascii="Calibri" w:eastAsia="Times New Roman" w:hAnsi="Calibri" w:cs="Calibri"/>
+                <w:color w:val="000000"/>
+                <w:sz w:val="22"/>
+                <w:lang w:eastAsia="pl-PL"/>
+              </w:rPr>
+              <w:t>+</w:t>
+            </w:r>
+          </w:p>
+        </w:tc>
+        <w:tc>
+          <w:tcPr>
+            <w:tcW w:w="1084" w:type="dxa"/>
+            <w:tcBorders>
+              <w:top w:val="nil"/>
+              <w:left w:val="nil"/>
+              <w:bottom w:val="nil"/>
+              <w:right w:val="nil"/>
+            </w:tcBorders>
+            <w:shd w:val="clear" w:color="auto" w:fill="auto"/>
+            <w:noWrap/>
+            <w:vAlign w:val="bottom"/>
+            <w:hideMark/>
+          </w:tcPr>
+          <w:p>
+            <w:pPr>
+              <w:spacing w:after="0" w:line="240" w:lineRule="auto"/>
+              <w:jc w:val="left"/>
+              <w:rPr>
+                <w:rFonts w:ascii="Calibri" w:eastAsia="Times New Roman" w:hAnsi="Calibri" w:cs="Calibri"/>
+                <w:color w:val="000000"/>
+                <w:sz w:val="22"/>
+                <w:lang w:eastAsia="pl-PL"/>
+              </w:rPr>
+            </w:pPr>
+            <w:r>
+              <w:rPr>
+                <w:rFonts w:ascii="Calibri" w:eastAsia="Times New Roman" w:hAnsi="Calibri" w:cs="Calibri"/>
+                <w:color w:val="000000"/>
+                <w:sz w:val="22"/>
+                <w:lang w:eastAsia="pl-PL"/>
+              </w:rPr>
+              <w:t>+</w:t>
+            </w:r>
+          </w:p>
+        </w:tc>
+        <w:tc>
+          <w:tcPr>
+            <w:tcW w:w="880" w:type="dxa"/>
+            <w:tcBorders>
+              <w:top w:val="nil"/>
+              <w:left w:val="nil"/>
+              <w:bottom w:val="nil"/>
+              <w:right w:val="nil"/>
+            </w:tcBorders>
+            <w:shd w:val="clear" w:color="auto" w:fill="auto"/>
+            <w:noWrap/>
+            <w:vAlign w:val="bottom"/>
+            <w:hideMark/>
+          </w:tcPr>
+          <w:p>
+            <w:pPr>
+              <w:spacing w:after="0" w:line="240" w:lineRule="auto"/>
+              <w:jc w:val="left"/>
+              <w:rPr>
+                <w:rFonts w:ascii="Calibri" w:eastAsia="Times New Roman" w:hAnsi="Calibri" w:cs="Calibri"/>
+                <w:color w:val="000000"/>
+                <w:sz w:val="22"/>
+                <w:lang w:eastAsia="pl-PL"/>
+              </w:rPr>
+            </w:pPr>
+            <w:r>
+              <w:rPr>
+                <w:rFonts w:ascii="Calibri" w:eastAsia="Times New Roman" w:hAnsi="Calibri" w:cs="Calibri"/>
+                <w:color w:val="000000"/>
+                <w:sz w:val="22"/>
+                <w:lang w:eastAsia="pl-PL"/>
+              </w:rPr>
+              <w:t>+</w:t>
+            </w:r>
+          </w:p>
+        </w:tc>
+        <w:tc>
+          <w:tcPr>
+            <w:tcW w:w="650" w:type="dxa"/>
+            <w:tcBorders>
+              <w:top w:val="nil"/>
+              <w:left w:val="nil"/>
+              <w:bottom w:val="nil"/>
+              <w:right w:val="nil"/>
+            </w:tcBorders>
+            <w:shd w:val="clear" w:color="auto" w:fill="auto"/>
+            <w:noWrap/>
+            <w:vAlign w:val="bottom"/>
+            <w:hideMark/>
+          </w:tcPr>
+          <w:p>
+            <w:pPr>
+              <w:spacing w:after="0" w:line="240" w:lineRule="auto"/>
+              <w:jc w:val="left"/>
+              <w:rPr>
+                <w:rFonts w:ascii="Calibri" w:eastAsia="Times New Roman" w:hAnsi="Calibri" w:cs="Calibri"/>
+                <w:color w:val="000000"/>
+                <w:sz w:val="22"/>
+                <w:lang w:eastAsia="pl-PL"/>
+              </w:rPr>
+            </w:pPr>
+            <w:r>
+              <w:rPr>
+                <w:rFonts w:ascii="Calibri" w:eastAsia="Times New Roman" w:hAnsi="Calibri" w:cs="Calibri"/>
+                <w:color w:val="000000"/>
+                <w:sz w:val="22"/>
+                <w:lang w:eastAsia="pl-PL"/>
+              </w:rPr>
+              <w:t>+</w:t>
+            </w:r>
+          </w:p>
+        </w:tc>
+        <w:tc>
+          <w:tcPr>
+            <w:tcW w:w="1314" w:type="dxa"/>
+            <w:tcBorders>
+              <w:top w:val="nil"/>
+              <w:left w:val="nil"/>
+              <w:bottom w:val="nil"/>
+              <w:right w:val="nil"/>
+            </w:tcBorders>
+            <w:shd w:val="clear" w:color="auto" w:fill="auto"/>
+            <w:noWrap/>
+            <w:vAlign w:val="bottom"/>
+            <w:hideMark/>
+          </w:tcPr>
+          <w:p>
+            <w:pPr>
+              <w:spacing w:after="0" w:line="240" w:lineRule="auto"/>
+              <w:jc w:val="left"/>
+              <w:rPr>
+                <w:rFonts w:ascii="Calibri" w:eastAsia="Times New Roman" w:hAnsi="Calibri" w:cs="Calibri"/>
+                <w:color w:val="000000"/>
+                <w:sz w:val="22"/>
+                <w:lang w:eastAsia="pl-PL"/>
+              </w:rPr>
+            </w:pPr>
+            <w:r>
+              <w:rPr>
+                <w:rFonts w:ascii="Calibri" w:eastAsia="Times New Roman" w:hAnsi="Calibri" w:cs="Calibri"/>
+                <w:color w:val="000000"/>
+                <w:sz w:val="22"/>
+                <w:lang w:eastAsia="pl-PL"/>
+              </w:rPr>
+              <w:t>+</w:t>
+            </w:r>
+          </w:p>
+        </w:tc>
+        <w:tc>
+          <w:tcPr>
+            <w:tcW w:w="650" w:type="dxa"/>
+            <w:tcBorders>
+              <w:top w:val="nil"/>
+              <w:left w:val="nil"/>
+              <w:bottom w:val="nil"/>
+              <w:right w:val="nil"/>
+            </w:tcBorders>
+            <w:shd w:val="clear" w:color="auto" w:fill="auto"/>
+            <w:noWrap/>
+            <w:vAlign w:val="bottom"/>
+            <w:hideMark/>
+          </w:tcPr>
+          <w:p>
+            <w:pPr>
+              <w:spacing w:after="0" w:line="240" w:lineRule="auto"/>
+              <w:jc w:val="left"/>
+              <w:rPr>
+                <w:rFonts w:ascii="Calibri" w:eastAsia="Times New Roman" w:hAnsi="Calibri" w:cs="Calibri"/>
+                <w:color w:val="000000"/>
+                <w:sz w:val="22"/>
+                <w:lang w:eastAsia="pl-PL"/>
+              </w:rPr>
+            </w:pPr>
+            <w:r>
+              <w:rPr>
+                <w:rFonts w:ascii="Calibri" w:eastAsia="Times New Roman" w:hAnsi="Calibri" w:cs="Calibri"/>
+                <w:color w:val="000000"/>
+                <w:sz w:val="22"/>
+                <w:lang w:eastAsia="pl-PL"/>
+              </w:rPr>
+              <w:t>+</w:t>
+            </w:r>
+          </w:p>
+        </w:tc>
+        <w:tc>
+          <w:tcPr>
+            <w:tcW w:w="894" w:type="dxa"/>
+            <w:tcBorders>
+              <w:top w:val="nil"/>
+              <w:left w:val="nil"/>
+              <w:bottom w:val="nil"/>
+              <w:right w:val="nil"/>
+            </w:tcBorders>
+            <w:shd w:val="clear" w:color="auto" w:fill="auto"/>
+            <w:noWrap/>
+            <w:vAlign w:val="bottom"/>
+            <w:hideMark/>
+          </w:tcPr>
+          <w:p>
+            <w:pPr>
+              <w:spacing w:after="0" w:line="240" w:lineRule="auto"/>
+              <w:jc w:val="left"/>
+              <w:rPr>
+                <w:rFonts w:ascii="Calibri" w:eastAsia="Times New Roman" w:hAnsi="Calibri" w:cs="Calibri"/>
+                <w:color w:val="000000"/>
+                <w:sz w:val="22"/>
+                <w:lang w:eastAsia="pl-PL"/>
+              </w:rPr>
+            </w:pPr>
+            <w:r>
+              <w:rPr>
+                <w:rFonts w:ascii="Calibri" w:eastAsia="Times New Roman" w:hAnsi="Calibri" w:cs="Calibri"/>
+                <w:color w:val="000000"/>
+                <w:sz w:val="22"/>
+                <w:lang w:eastAsia="pl-PL"/>
+              </w:rPr>
+              <w:t>+</w:t>
+            </w:r>
+          </w:p>
+        </w:tc>
+        <w:tc>
+          <w:tcPr>
+            <w:tcW w:w="650" w:type="dxa"/>
+            <w:tcBorders>
+              <w:top w:val="nil"/>
+              <w:left w:val="nil"/>
+              <w:bottom w:val="nil"/>
+              <w:right w:val="nil"/>
+            </w:tcBorders>
+            <w:shd w:val="clear" w:color="auto" w:fill="auto"/>
+            <w:noWrap/>
+            <w:vAlign w:val="bottom"/>
+            <w:hideMark/>
+          </w:tcPr>
+          <w:p>
+            <w:pPr>
+              <w:spacing w:after="0" w:line="240" w:lineRule="auto"/>
+              <w:jc w:val="left"/>
+              <w:rPr>
+                <w:rFonts w:ascii="Calibri" w:eastAsia="Times New Roman" w:hAnsi="Calibri" w:cs="Calibri"/>
+                <w:color w:val="000000"/>
+                <w:sz w:val="22"/>
+                <w:lang w:eastAsia="pl-PL"/>
+              </w:rPr>
+            </w:pPr>
+          </w:p>
+        </w:tc>
+        <w:tc>
+          <w:tcPr>
+            <w:tcW w:w="481" w:type="dxa"/>
+            <w:tcBorders>
+              <w:top w:val="nil"/>
+              <w:left w:val="nil"/>
+              <w:bottom w:val="nil"/>
+              <w:right w:val="nil"/>
+            </w:tcBorders>
+            <w:shd w:val="clear" w:color="auto" w:fill="auto"/>
+            <w:noWrap/>
+            <w:vAlign w:val="bottom"/>
+            <w:hideMark/>
+          </w:tcPr>
+          <w:p>
+            <w:pPr>
+              <w:spacing w:after="0" w:line="240" w:lineRule="auto"/>
+              <w:jc w:val="left"/>
+              <w:rPr>
+                <w:rFonts w:eastAsia="Times New Roman" w:cs="Times New Roman"/>
+                <w:sz w:val="20"/>
+                <w:szCs w:val="20"/>
+                <w:lang w:eastAsia="pl-PL"/>
+              </w:rPr>
+            </w:pPr>
+          </w:p>
+        </w:tc>
+      </w:tr>
+      <w:tr>
+        <w:trPr>
+          <w:trHeight w:val="382"/>
+        </w:trPr>
+        <w:tc>
+          <w:tcPr>
+            <w:tcW w:w="1498" w:type="dxa"/>
+            <w:tcBorders>
+              <w:top w:val="nil"/>
+              <w:left w:val="nil"/>
+              <w:bottom w:val="nil"/>
+              <w:right w:val="nil"/>
+            </w:tcBorders>
+            <w:shd w:val="clear" w:color="auto" w:fill="auto"/>
+            <w:noWrap/>
+            <w:vAlign w:val="bottom"/>
+            <w:hideMark/>
+          </w:tcPr>
+          <w:p>
+            <w:pPr>
+              <w:spacing w:after="0" w:line="240" w:lineRule="auto"/>
+              <w:jc w:val="left"/>
+              <w:rPr>
+                <w:rFonts w:ascii="Calibri" w:eastAsia="Times New Roman" w:hAnsi="Calibri" w:cs="Calibri"/>
+                <w:color w:val="000000"/>
+                <w:sz w:val="22"/>
+                <w:lang w:eastAsia="pl-PL"/>
+              </w:rPr>
+            </w:pPr>
+            <w:r>
+              <w:rPr>
+                <w:rFonts w:ascii="Calibri" w:eastAsia="Times New Roman" w:hAnsi="Calibri" w:cs="Calibri"/>
+                <w:color w:val="000000"/>
+                <w:sz w:val="22"/>
+                <w:lang w:eastAsia="pl-PL"/>
+              </w:rPr>
+              <w:t>User</w:t>
+            </w:r>
+          </w:p>
+        </w:tc>
+        <w:tc>
+          <w:tcPr>
+            <w:tcW w:w="650" w:type="dxa"/>
+            <w:tcBorders>
+              <w:top w:val="nil"/>
+              <w:left w:val="nil"/>
+              <w:bottom w:val="nil"/>
+              <w:right w:val="nil"/>
+            </w:tcBorders>
+            <w:shd w:val="clear" w:color="auto" w:fill="auto"/>
+            <w:noWrap/>
+            <w:vAlign w:val="bottom"/>
+            <w:hideMark/>
+          </w:tcPr>
+          <w:p>
+            <w:pPr>
+              <w:spacing w:after="0" w:line="240" w:lineRule="auto"/>
+              <w:jc w:val="left"/>
+              <w:rPr>
+                <w:rFonts w:ascii="Calibri" w:eastAsia="Times New Roman" w:hAnsi="Calibri" w:cs="Calibri"/>
+                <w:color w:val="000000"/>
+                <w:sz w:val="22"/>
+                <w:lang w:eastAsia="pl-PL"/>
+              </w:rPr>
+            </w:pPr>
+            <w:r>
+              <w:rPr>
+                <w:rFonts w:ascii="Calibri" w:eastAsia="Times New Roman" w:hAnsi="Calibri" w:cs="Calibri"/>
+                <w:color w:val="000000"/>
+                <w:sz w:val="22"/>
+                <w:lang w:eastAsia="pl-PL"/>
+              </w:rPr>
+              <w:t>+</w:t>
+            </w:r>
+          </w:p>
+        </w:tc>
+        <w:tc>
+          <w:tcPr>
+            <w:tcW w:w="962" w:type="dxa"/>
+            <w:tcBorders>
+              <w:top w:val="nil"/>
+              <w:left w:val="nil"/>
+              <w:bottom w:val="nil"/>
+              <w:right w:val="nil"/>
+            </w:tcBorders>
+            <w:shd w:val="clear" w:color="auto" w:fill="auto"/>
+            <w:noWrap/>
+            <w:vAlign w:val="bottom"/>
+            <w:hideMark/>
+          </w:tcPr>
+          <w:p>
+            <w:pPr>
+              <w:spacing w:after="0" w:line="240" w:lineRule="auto"/>
+              <w:jc w:val="left"/>
+              <w:rPr>
+                <w:rFonts w:ascii="Calibri" w:eastAsia="Times New Roman" w:hAnsi="Calibri" w:cs="Calibri"/>
+                <w:color w:val="000000"/>
+                <w:sz w:val="22"/>
+                <w:lang w:eastAsia="pl-PL"/>
+              </w:rPr>
+            </w:pPr>
+            <w:r>
+              <w:rPr>
+                <w:rFonts w:ascii="Calibri" w:eastAsia="Times New Roman" w:hAnsi="Calibri" w:cs="Calibri"/>
+                <w:color w:val="000000"/>
+                <w:sz w:val="22"/>
+                <w:lang w:eastAsia="pl-PL"/>
+              </w:rPr>
+              <w:t>+</w:t>
+            </w:r>
+          </w:p>
+        </w:tc>
+        <w:tc>
+          <w:tcPr>
+            <w:tcW w:w="1084" w:type="dxa"/>
+            <w:tcBorders>
+              <w:top w:val="nil"/>
+              <w:left w:val="nil"/>
+              <w:bottom w:val="nil"/>
+              <w:right w:val="nil"/>
+            </w:tcBorders>
+            <w:shd w:val="clear" w:color="auto" w:fill="auto"/>
+            <w:noWrap/>
+            <w:vAlign w:val="bottom"/>
+            <w:hideMark/>
+          </w:tcPr>
+          <w:p>
+            <w:pPr>
+              <w:spacing w:after="0" w:line="240" w:lineRule="auto"/>
+              <w:jc w:val="left"/>
+              <w:rPr>
+                <w:rFonts w:ascii="Calibri" w:eastAsia="Times New Roman" w:hAnsi="Calibri" w:cs="Calibri"/>
+                <w:color w:val="000000"/>
+                <w:sz w:val="22"/>
+                <w:lang w:eastAsia="pl-PL"/>
+              </w:rPr>
+            </w:pPr>
+            <w:r>
+              <w:rPr>
+                <w:rFonts w:ascii="Calibri" w:eastAsia="Times New Roman" w:hAnsi="Calibri" w:cs="Calibri"/>
+                <w:color w:val="000000"/>
+                <w:sz w:val="22"/>
+                <w:lang w:eastAsia="pl-PL"/>
+              </w:rPr>
+              <w:t>+</w:t>
+            </w:r>
+          </w:p>
+        </w:tc>
+        <w:tc>
+          <w:tcPr>
+            <w:tcW w:w="880" w:type="dxa"/>
+            <w:tcBorders>
+              <w:top w:val="nil"/>
+              <w:left w:val="nil"/>
+              <w:bottom w:val="nil"/>
+              <w:right w:val="nil"/>
+            </w:tcBorders>
+            <w:shd w:val="clear" w:color="auto" w:fill="auto"/>
+            <w:noWrap/>
+            <w:vAlign w:val="bottom"/>
+            <w:hideMark/>
+          </w:tcPr>
+          <w:p>
+            <w:pPr>
+              <w:spacing w:after="0" w:line="240" w:lineRule="auto"/>
+              <w:jc w:val="left"/>
+              <w:rPr>
+                <w:rFonts w:ascii="Calibri" w:eastAsia="Times New Roman" w:hAnsi="Calibri" w:cs="Calibri"/>
+                <w:color w:val="000000"/>
+                <w:sz w:val="22"/>
+                <w:lang w:eastAsia="pl-PL"/>
+              </w:rPr>
+            </w:pPr>
+            <w:r>
+              <w:rPr>
+                <w:rFonts w:ascii="Calibri" w:eastAsia="Times New Roman" w:hAnsi="Calibri" w:cs="Calibri"/>
+                <w:color w:val="000000"/>
+                <w:sz w:val="22"/>
+                <w:lang w:eastAsia="pl-PL"/>
+              </w:rPr>
+              <w:t>+</w:t>
+            </w:r>
+          </w:p>
+        </w:tc>
+        <w:tc>
+          <w:tcPr>
+            <w:tcW w:w="650" w:type="dxa"/>
+            <w:tcBorders>
+              <w:top w:val="nil"/>
+              <w:left w:val="nil"/>
+              <w:bottom w:val="nil"/>
+              <w:right w:val="nil"/>
+            </w:tcBorders>
+            <w:shd w:val="clear" w:color="auto" w:fill="auto"/>
+            <w:noWrap/>
+            <w:vAlign w:val="bottom"/>
+            <w:hideMark/>
+          </w:tcPr>
+          <w:p>
+            <w:pPr>
+              <w:spacing w:after="0" w:line="240" w:lineRule="auto"/>
+              <w:jc w:val="left"/>
+              <w:rPr>
+                <w:rFonts w:ascii="Calibri" w:eastAsia="Times New Roman" w:hAnsi="Calibri" w:cs="Calibri"/>
+                <w:color w:val="000000"/>
+                <w:sz w:val="22"/>
+                <w:lang w:eastAsia="pl-PL"/>
+              </w:rPr>
+            </w:pPr>
+            <w:r>
+              <w:rPr>
+                <w:rFonts w:ascii="Calibri" w:eastAsia="Times New Roman" w:hAnsi="Calibri" w:cs="Calibri"/>
+                <w:color w:val="000000"/>
+                <w:sz w:val="22"/>
+                <w:lang w:eastAsia="pl-PL"/>
+              </w:rPr>
+              <w:t>+</w:t>
+            </w:r>
+          </w:p>
+        </w:tc>
+        <w:tc>
+          <w:tcPr>
+            <w:tcW w:w="1314" w:type="dxa"/>
+            <w:tcBorders>
+              <w:top w:val="nil"/>
+              <w:left w:val="nil"/>
+              <w:bottom w:val="nil"/>
+              <w:right w:val="nil"/>
+            </w:tcBorders>
+            <w:shd w:val="clear" w:color="auto" w:fill="auto"/>
+            <w:noWrap/>
+            <w:vAlign w:val="bottom"/>
+            <w:hideMark/>
+          </w:tcPr>
+          <w:p>
+            <w:pPr>
+              <w:spacing w:after="0" w:line="240" w:lineRule="auto"/>
+              <w:jc w:val="left"/>
+              <w:rPr>
+                <w:rFonts w:ascii="Calibri" w:eastAsia="Times New Roman" w:hAnsi="Calibri" w:cs="Calibri"/>
+                <w:color w:val="000000"/>
+                <w:sz w:val="22"/>
+                <w:lang w:eastAsia="pl-PL"/>
+              </w:rPr>
+            </w:pPr>
+          </w:p>
+        </w:tc>
+        <w:tc>
+          <w:tcPr>
+            <w:tcW w:w="650" w:type="dxa"/>
+            <w:tcBorders>
+              <w:top w:val="nil"/>
+              <w:left w:val="nil"/>
+              <w:bottom w:val="nil"/>
+              <w:right w:val="nil"/>
+            </w:tcBorders>
+            <w:shd w:val="clear" w:color="auto" w:fill="auto"/>
+            <w:noWrap/>
+            <w:vAlign w:val="bottom"/>
+            <w:hideMark/>
+          </w:tcPr>
+          <w:p>
+            <w:pPr>
+              <w:spacing w:after="0" w:line="240" w:lineRule="auto"/>
+              <w:jc w:val="left"/>
+              <w:rPr>
+                <w:rFonts w:eastAsia="Times New Roman" w:cs="Times New Roman"/>
+                <w:sz w:val="20"/>
+                <w:szCs w:val="20"/>
+                <w:lang w:eastAsia="pl-PL"/>
+              </w:rPr>
+            </w:pPr>
+          </w:p>
+        </w:tc>
+        <w:tc>
+          <w:tcPr>
+            <w:tcW w:w="894" w:type="dxa"/>
+            <w:tcBorders>
+              <w:top w:val="nil"/>
+              <w:left w:val="nil"/>
+              <w:bottom w:val="nil"/>
+              <w:right w:val="nil"/>
+            </w:tcBorders>
+            <w:shd w:val="clear" w:color="auto" w:fill="auto"/>
+            <w:noWrap/>
+            <w:vAlign w:val="bottom"/>
+            <w:hideMark/>
+          </w:tcPr>
+          <w:p>
+            <w:pPr>
+              <w:spacing w:after="0" w:line="240" w:lineRule="auto"/>
+              <w:jc w:val="left"/>
+              <w:rPr>
+                <w:rFonts w:eastAsia="Times New Roman" w:cs="Times New Roman"/>
+                <w:sz w:val="20"/>
+                <w:szCs w:val="20"/>
+                <w:lang w:eastAsia="pl-PL"/>
+              </w:rPr>
+            </w:pPr>
+          </w:p>
+        </w:tc>
+        <w:tc>
+          <w:tcPr>
+            <w:tcW w:w="650" w:type="dxa"/>
+            <w:tcBorders>
+              <w:top w:val="nil"/>
+              <w:left w:val="nil"/>
+              <w:bottom w:val="nil"/>
+              <w:right w:val="nil"/>
+            </w:tcBorders>
+            <w:shd w:val="clear" w:color="auto" w:fill="auto"/>
+            <w:noWrap/>
+            <w:vAlign w:val="bottom"/>
+            <w:hideMark/>
+          </w:tcPr>
+          <w:p>
+            <w:pPr>
+              <w:spacing w:after="0" w:line="240" w:lineRule="auto"/>
+              <w:jc w:val="left"/>
+              <w:rPr>
+                <w:rFonts w:eastAsia="Times New Roman" w:cs="Times New Roman"/>
+                <w:sz w:val="20"/>
+                <w:szCs w:val="20"/>
+                <w:lang w:eastAsia="pl-PL"/>
+              </w:rPr>
+            </w:pPr>
+          </w:p>
+        </w:tc>
+        <w:tc>
+          <w:tcPr>
+            <w:tcW w:w="481" w:type="dxa"/>
+            <w:tcBorders>
+              <w:top w:val="nil"/>
+              <w:left w:val="nil"/>
+              <w:bottom w:val="nil"/>
+              <w:right w:val="nil"/>
+            </w:tcBorders>
+            <w:shd w:val="clear" w:color="auto" w:fill="auto"/>
+            <w:noWrap/>
+            <w:vAlign w:val="bottom"/>
+            <w:hideMark/>
+          </w:tcPr>
+          <w:p>
+            <w:pPr>
+              <w:spacing w:after="0" w:line="240" w:lineRule="auto"/>
+              <w:jc w:val="left"/>
+              <w:rPr>
+                <w:rFonts w:eastAsia="Times New Roman" w:cs="Times New Roman"/>
+                <w:sz w:val="20"/>
+                <w:szCs w:val="20"/>
+                <w:lang w:eastAsia="pl-PL"/>
+              </w:rPr>
+            </w:pPr>
+          </w:p>
+        </w:tc>
+      </w:tr>
+      <w:tr>
+        <w:trPr>
+          <w:trHeight w:val="382"/>
+        </w:trPr>
+        <w:tc>
+          <w:tcPr>
+            <w:tcW w:w="1498" w:type="dxa"/>
+            <w:tcBorders>
+              <w:top w:val="nil"/>
+              <w:left w:val="nil"/>
+              <w:bottom w:val="nil"/>
+              <w:right w:val="nil"/>
+            </w:tcBorders>
+            <w:shd w:val="clear" w:color="auto" w:fill="auto"/>
+            <w:noWrap/>
+            <w:vAlign w:val="bottom"/>
+            <w:hideMark/>
+          </w:tcPr>
+          <w:p>
+            <w:pPr>
+              <w:spacing w:after="0" w:line="240" w:lineRule="auto"/>
+              <w:jc w:val="left"/>
+              <w:rPr>
+                <w:rFonts w:ascii="Calibri" w:eastAsia="Times New Roman" w:hAnsi="Calibri" w:cs="Calibri"/>
+                <w:color w:val="000000"/>
+                <w:sz w:val="22"/>
+                <w:lang w:eastAsia="pl-PL"/>
+              </w:rPr>
+            </w:pPr>
+            <w:r>
+              <w:rPr>
+                <w:rFonts w:ascii="Calibri" w:eastAsia="Times New Roman" w:hAnsi="Calibri" w:cs="Calibri"/>
+                <w:color w:val="000000"/>
+                <w:sz w:val="22"/>
+                <w:lang w:eastAsia="pl-PL"/>
+              </w:rPr>
+              <w:t>Observer</w:t>
+            </w:r>
+          </w:p>
+        </w:tc>
+        <w:tc>
+          <w:tcPr>
+            <w:tcW w:w="650" w:type="dxa"/>
+            <w:tcBorders>
+              <w:top w:val="nil"/>
+              <w:left w:val="nil"/>
+              <w:bottom w:val="nil"/>
+              <w:right w:val="nil"/>
+            </w:tcBorders>
+            <w:shd w:val="clear" w:color="auto" w:fill="auto"/>
+            <w:noWrap/>
+            <w:vAlign w:val="bottom"/>
+            <w:hideMark/>
+          </w:tcPr>
+          <w:p>
+            <w:pPr>
+              <w:spacing w:after="0" w:line="240" w:lineRule="auto"/>
+              <w:jc w:val="left"/>
+              <w:rPr>
+                <w:rFonts w:ascii="Calibri" w:eastAsia="Times New Roman" w:hAnsi="Calibri" w:cs="Calibri"/>
+                <w:color w:val="000000"/>
+                <w:sz w:val="22"/>
+                <w:lang w:eastAsia="pl-PL"/>
+              </w:rPr>
+            </w:pPr>
+          </w:p>
+        </w:tc>
+        <w:tc>
+          <w:tcPr>
+            <w:tcW w:w="962" w:type="dxa"/>
+            <w:tcBorders>
+              <w:top w:val="nil"/>
+              <w:left w:val="nil"/>
+              <w:bottom w:val="nil"/>
+              <w:right w:val="nil"/>
+            </w:tcBorders>
+            <w:shd w:val="clear" w:color="auto" w:fill="auto"/>
+            <w:noWrap/>
+            <w:vAlign w:val="bottom"/>
+            <w:hideMark/>
+          </w:tcPr>
+          <w:p>
+            <w:pPr>
+              <w:spacing w:after="0" w:line="240" w:lineRule="auto"/>
+              <w:jc w:val="left"/>
+              <w:rPr>
+                <w:rFonts w:eastAsia="Times New Roman" w:cs="Times New Roman"/>
+                <w:sz w:val="20"/>
+                <w:szCs w:val="20"/>
+                <w:lang w:eastAsia="pl-PL"/>
+              </w:rPr>
+            </w:pPr>
+          </w:p>
+        </w:tc>
+        <w:tc>
+          <w:tcPr>
+            <w:tcW w:w="1084" w:type="dxa"/>
+            <w:tcBorders>
+              <w:top w:val="nil"/>
+              <w:left w:val="nil"/>
+              <w:bottom w:val="nil"/>
+              <w:right w:val="nil"/>
+            </w:tcBorders>
+            <w:shd w:val="clear" w:color="auto" w:fill="auto"/>
+            <w:noWrap/>
+            <w:vAlign w:val="bottom"/>
+            <w:hideMark/>
+          </w:tcPr>
+          <w:p>
+            <w:pPr>
+              <w:spacing w:after="0" w:line="240" w:lineRule="auto"/>
+              <w:jc w:val="left"/>
+              <w:rPr>
+                <w:rFonts w:eastAsia="Times New Roman" w:cs="Times New Roman"/>
+                <w:sz w:val="20"/>
+                <w:szCs w:val="20"/>
+                <w:lang w:eastAsia="pl-PL"/>
+              </w:rPr>
+            </w:pPr>
+          </w:p>
+        </w:tc>
+        <w:tc>
+          <w:tcPr>
+            <w:tcW w:w="880" w:type="dxa"/>
+            <w:tcBorders>
+              <w:top w:val="nil"/>
+              <w:left w:val="nil"/>
+              <w:bottom w:val="nil"/>
+              <w:right w:val="nil"/>
+            </w:tcBorders>
+            <w:shd w:val="clear" w:color="auto" w:fill="auto"/>
+            <w:noWrap/>
+            <w:vAlign w:val="bottom"/>
+            <w:hideMark/>
+          </w:tcPr>
+          <w:p>
+            <w:pPr>
+              <w:spacing w:after="0" w:line="240" w:lineRule="auto"/>
+              <w:jc w:val="left"/>
+              <w:rPr>
+                <w:rFonts w:eastAsia="Times New Roman" w:cs="Times New Roman"/>
+                <w:sz w:val="20"/>
+                <w:szCs w:val="20"/>
+                <w:lang w:eastAsia="pl-PL"/>
+              </w:rPr>
+            </w:pPr>
+          </w:p>
+        </w:tc>
+        <w:tc>
+          <w:tcPr>
+            <w:tcW w:w="650" w:type="dxa"/>
+            <w:tcBorders>
+              <w:top w:val="nil"/>
+              <w:left w:val="nil"/>
+              <w:bottom w:val="nil"/>
+              <w:right w:val="nil"/>
+            </w:tcBorders>
+            <w:shd w:val="clear" w:color="auto" w:fill="auto"/>
+            <w:noWrap/>
+            <w:vAlign w:val="bottom"/>
+            <w:hideMark/>
+          </w:tcPr>
+          <w:p>
+            <w:pPr>
+              <w:spacing w:after="0" w:line="240" w:lineRule="auto"/>
+              <w:jc w:val="left"/>
+              <w:rPr>
+                <w:rFonts w:eastAsia="Times New Roman" w:cs="Times New Roman"/>
+                <w:sz w:val="20"/>
+                <w:szCs w:val="20"/>
+                <w:lang w:eastAsia="pl-PL"/>
+              </w:rPr>
+            </w:pPr>
+          </w:p>
+        </w:tc>
+        <w:tc>
+          <w:tcPr>
+            <w:tcW w:w="1314" w:type="dxa"/>
+            <w:tcBorders>
+              <w:top w:val="nil"/>
+              <w:left w:val="nil"/>
+              <w:bottom w:val="nil"/>
+              <w:right w:val="nil"/>
+            </w:tcBorders>
+            <w:shd w:val="clear" w:color="auto" w:fill="auto"/>
+            <w:noWrap/>
+            <w:vAlign w:val="bottom"/>
+            <w:hideMark/>
+          </w:tcPr>
+          <w:p>
+            <w:pPr>
+              <w:spacing w:after="0" w:line="240" w:lineRule="auto"/>
+              <w:jc w:val="left"/>
+              <w:rPr>
+                <w:rFonts w:eastAsia="Times New Roman" w:cs="Times New Roman"/>
+                <w:sz w:val="20"/>
+                <w:szCs w:val="20"/>
+                <w:lang w:eastAsia="pl-PL"/>
+              </w:rPr>
+            </w:pPr>
+          </w:p>
+        </w:tc>
+        <w:tc>
+          <w:tcPr>
+            <w:tcW w:w="650" w:type="dxa"/>
+            <w:tcBorders>
+              <w:top w:val="nil"/>
+              <w:left w:val="nil"/>
+              <w:bottom w:val="nil"/>
+              <w:right w:val="nil"/>
+            </w:tcBorders>
+            <w:shd w:val="clear" w:color="auto" w:fill="auto"/>
+            <w:noWrap/>
+            <w:vAlign w:val="bottom"/>
+            <w:hideMark/>
+          </w:tcPr>
+          <w:p>
+            <w:pPr>
+              <w:spacing w:after="0" w:line="240" w:lineRule="auto"/>
+              <w:jc w:val="left"/>
+              <w:rPr>
+                <w:rFonts w:eastAsia="Times New Roman" w:cs="Times New Roman"/>
+                <w:sz w:val="20"/>
+                <w:szCs w:val="20"/>
+                <w:lang w:eastAsia="pl-PL"/>
+              </w:rPr>
+            </w:pPr>
+          </w:p>
+        </w:tc>
+        <w:tc>
+          <w:tcPr>
+            <w:tcW w:w="894" w:type="dxa"/>
+            <w:tcBorders>
+              <w:top w:val="nil"/>
+              <w:left w:val="nil"/>
+              <w:bottom w:val="nil"/>
+              <w:right w:val="nil"/>
+            </w:tcBorders>
+            <w:shd w:val="clear" w:color="auto" w:fill="auto"/>
+            <w:noWrap/>
+            <w:vAlign w:val="bottom"/>
+            <w:hideMark/>
+          </w:tcPr>
+          <w:p>
+            <w:pPr>
+              <w:spacing w:after="0" w:line="240" w:lineRule="auto"/>
+              <w:jc w:val="left"/>
+              <w:rPr>
+                <w:rFonts w:eastAsia="Times New Roman" w:cs="Times New Roman"/>
+                <w:sz w:val="20"/>
+                <w:szCs w:val="20"/>
+                <w:lang w:eastAsia="pl-PL"/>
+              </w:rPr>
+            </w:pPr>
+          </w:p>
+        </w:tc>
+        <w:tc>
+          <w:tcPr>
+            <w:tcW w:w="650" w:type="dxa"/>
+            <w:tcBorders>
+              <w:top w:val="nil"/>
+              <w:left w:val="nil"/>
+              <w:bottom w:val="nil"/>
+              <w:right w:val="nil"/>
+            </w:tcBorders>
+            <w:shd w:val="clear" w:color="auto" w:fill="auto"/>
+            <w:noWrap/>
+            <w:vAlign w:val="bottom"/>
+            <w:hideMark/>
+          </w:tcPr>
+          <w:p>
+            <w:pPr>
+              <w:spacing w:after="0" w:line="240" w:lineRule="auto"/>
+              <w:jc w:val="left"/>
+              <w:rPr>
+                <w:rFonts w:eastAsia="Times New Roman" w:cs="Times New Roman"/>
+                <w:sz w:val="20"/>
+                <w:szCs w:val="20"/>
+                <w:lang w:eastAsia="pl-PL"/>
+              </w:rPr>
+            </w:pPr>
+          </w:p>
+        </w:tc>
+        <w:tc>
+          <w:tcPr>
+            <w:tcW w:w="481" w:type="dxa"/>
+            <w:tcBorders>
+              <w:top w:val="nil"/>
+              <w:left w:val="nil"/>
+              <w:bottom w:val="nil"/>
+              <w:right w:val="nil"/>
+            </w:tcBorders>
+            <w:shd w:val="clear" w:color="auto" w:fill="auto"/>
+            <w:noWrap/>
+            <w:vAlign w:val="bottom"/>
+            <w:hideMark/>
+          </w:tcPr>
+          <w:p>
+            <w:pPr>
+              <w:spacing w:after="0" w:line="240" w:lineRule="auto"/>
+              <w:jc w:val="left"/>
+              <w:rPr>
+                <w:rFonts w:eastAsia="Times New Roman" w:cs="Times New Roman"/>
+                <w:sz w:val="20"/>
+                <w:szCs w:val="20"/>
                 <w:lang w:eastAsia="pl-PL"/>
               </w:rPr>
             </w:pPr>

</xml_diff>

<commit_message>
add searching bar to roles and permision panel
</commit_message>
<xml_diff>
--- a/Marciniak Adam_ZIN2_2023-10-16.docx
+++ b/Marciniak Adam_ZIN2_2023-10-16.docx
@@ -8809,7 +8809,16 @@
                 <w:sz w:val="22"/>
                 <w:lang w:eastAsia="pl-PL"/>
               </w:rPr>
-              <w:t>-banowanie użytkowników</w:t>
+              <w:t>+</w:t>
+            </w:r>
+            <w:r>
+              <w:rPr>
+                <w:rFonts w:ascii="Calibri" w:eastAsia="Times New Roman" w:hAnsi="Calibri" w:cs="Calibri"/>
+                <w:color w:val="000000"/>
+                <w:sz w:val="22"/>
+                <w:lang w:eastAsia="pl-PL"/>
+              </w:rPr>
+              <w:t>banowanie użytkowników</w:t>
             </w:r>
             <w:r>
               <w:rPr>
@@ -8839,7 +8848,16 @@
                 <w:sz w:val="22"/>
                 <w:lang w:eastAsia="pl-PL"/>
               </w:rPr>
-              <w:t>-możlwiosć dodawania moderatorów i adminów oraz określania ich uprawnień</w:t>
+              <w:t>+</w:t>
+            </w:r>
+            <w:r>
+              <w:rPr>
+                <w:rFonts w:ascii="Calibri" w:eastAsia="Times New Roman" w:hAnsi="Calibri" w:cs="Calibri"/>
+                <w:color w:val="000000"/>
+                <w:sz w:val="22"/>
+                <w:lang w:eastAsia="pl-PL"/>
+              </w:rPr>
+              <w:t>możlwiosć dodawania moderatorów i adminów oraz określania ich uprawnień</w:t>
             </w:r>
           </w:p>
           <w:p>
@@ -9162,7 +9180,16 @@
                 <w:sz w:val="22"/>
                 <w:lang w:eastAsia="pl-PL"/>
               </w:rPr>
-              <w:t xml:space="preserve">-banowanie użytkowników </w:t>
+              <w:t>+</w:t>
+            </w:r>
+            <w:r>
+              <w:rPr>
+                <w:rFonts w:ascii="Calibri" w:eastAsia="Times New Roman" w:hAnsi="Calibri" w:cs="Calibri"/>
+                <w:color w:val="000000"/>
+                <w:sz w:val="22"/>
+                <w:lang w:eastAsia="pl-PL"/>
+              </w:rPr>
+              <w:t xml:space="preserve">banowanie użytkowników </w:t>
             </w:r>
           </w:p>
           <w:p>
@@ -9183,7 +9210,16 @@
                 <w:sz w:val="22"/>
                 <w:lang w:eastAsia="pl-PL"/>
               </w:rPr>
-              <w:t>-możlwiosć dodawania moderatorów i adminów oraz określania ich uprawnień</w:t>
+              <w:t>+</w:t>
+            </w:r>
+            <w:r>
+              <w:rPr>
+                <w:rFonts w:ascii="Calibri" w:eastAsia="Times New Roman" w:hAnsi="Calibri" w:cs="Calibri"/>
+                <w:color w:val="000000"/>
+                <w:sz w:val="22"/>
+                <w:lang w:eastAsia="pl-PL"/>
+              </w:rPr>
+              <w:t>możlwiosć dodawania moderatorów i adminów oraz określania ich uprawnień</w:t>
             </w:r>
           </w:p>
           <w:p>
@@ -9410,6 +9446,27 @@
                 <w:sz w:val="22"/>
                 <w:lang w:eastAsia="pl-PL"/>
               </w:rPr>
+              <w:t>Porządkowanie kodu</w:t>
+            </w:r>
+          </w:p>
+          <w:p>
+            <w:pPr>
+              <w:spacing w:after="0" w:line="240" w:lineRule="auto"/>
+              <w:jc w:val="left"/>
+              <w:rPr>
+                <w:rFonts w:ascii="Calibri" w:eastAsia="Times New Roman" w:hAnsi="Calibri" w:cs="Calibri"/>
+                <w:color w:val="000000"/>
+                <w:sz w:val="22"/>
+                <w:lang w:eastAsia="pl-PL"/>
+              </w:rPr>
+            </w:pPr>
+            <w:r>
+              <w:rPr>
+                <w:rFonts w:ascii="Calibri" w:eastAsia="Times New Roman" w:hAnsi="Calibri" w:cs="Calibri"/>
+                <w:color w:val="000000"/>
+                <w:sz w:val="22"/>
+                <w:lang w:eastAsia="pl-PL"/>
+              </w:rPr>
               <w:t>(czas na dodatkowe mechanizmy)</w:t>
             </w:r>
           </w:p>
@@ -9682,6 +9739,7 @@
                 <w:sz w:val="22"/>
                 <w:lang w:eastAsia="pl-PL"/>
               </w:rPr>
+              <w:lastRenderedPageBreak/>
               <w:t>poprawki dokumentacji</w:t>
             </w:r>
           </w:p>
@@ -19711,25 +19769,16 @@
 </file>
 
 <file path=customXml/item1.xml><?xml version="1.0" encoding="utf-8"?>
-<b:Sources xmlns:b="http://schemas.openxmlformats.org/officeDocument/2006/bibliography" xmlns="http://schemas.openxmlformats.org/officeDocument/2006/bibliography" SelectedStyle="\APASixthEditionOfficeOnline.xsl" StyleName="APA" Version="6"/>
-</file>
-
-<file path=customXml/item2.xml><?xml version="1.0" encoding="utf-8"?>
 <p:properties xmlns:p="http://schemas.microsoft.com/office/2006/metadata/properties" xmlns:xsi="http://www.w3.org/2001/XMLSchema-instance" xmlns:pc="http://schemas.microsoft.com/office/infopath/2007/PartnerControls">
   <documentManagement/>
 </p:properties>
 </file>
 
-<file path=customXml/item3.xml><?xml version="1.0" encoding="utf-8"?>
-<?mso-contentType ?>
-<FormTemplates xmlns="http://schemas.microsoft.com/sharepoint/v3/contenttype/forms">
-  <Display>DocumentLibraryForm</Display>
-  <Edit>DocumentLibraryForm</Edit>
-  <New>DocumentLibraryForm</New>
-</FormTemplates>
+<file path=customXml/item2.xml><?xml version="1.0" encoding="utf-8"?>
+<b:Sources xmlns:b="http://schemas.openxmlformats.org/officeDocument/2006/bibliography" xmlns="http://schemas.openxmlformats.org/officeDocument/2006/bibliography" SelectedStyle="\APASixthEditionOfficeOnline.xsl" StyleName="APA" Version="6"/>
 </file>
 
-<file path=customXml/item4.xml><?xml version="1.0" encoding="utf-8"?>
+<file path=customXml/item3.xml><?xml version="1.0" encoding="utf-8"?>
 <ct:contentTypeSchema xmlns:ct="http://schemas.microsoft.com/office/2006/metadata/contentType" xmlns:ma="http://schemas.microsoft.com/office/2006/metadata/properties/metaAttributes" ct:_="" ma:_="" ma:contentTypeName="Document" ma:contentTypeID="0x0101009578E44A98A9084286566D04E8A370DE" ma:contentTypeVersion="7" ma:contentTypeDescription="Create a new document." ma:contentTypeScope="" ma:versionID="821ea5de0b6cf6bcbc21321875964add">
   <xsd:schema xmlns:xsd="http://www.w3.org/2001/XMLSchema" xmlns:xs="http://www.w3.org/2001/XMLSchema" xmlns:p="http://schemas.microsoft.com/office/2006/metadata/properties" xmlns:ns3="46dcf8f4-8b42-48c5-bcb9-0459e242aeba" xmlns:ns4="ccdea784-326e-43d1-a2cd-1ed8ad745c38" targetNamespace="http://schemas.microsoft.com/office/2006/metadata/properties" ma:root="true" ma:fieldsID="52c105f66cc5d99f388bd6404b2b52aa" ns3:_="" ns4:_="">
     <xsd:import namespace="46dcf8f4-8b42-48c5-bcb9-0459e242aeba"/>
@@ -19914,15 +19963,16 @@
 </ct:contentTypeSchema>
 </file>
 
-<file path=customXml/itemProps1.xml><?xml version="1.0" encoding="utf-8"?>
-<ds:datastoreItem xmlns:ds="http://schemas.openxmlformats.org/officeDocument/2006/customXml" ds:itemID="{DD411256-6159-4086-86C5-402F9483DEAA}">
-  <ds:schemaRefs>
-    <ds:schemaRef ds:uri="http://schemas.openxmlformats.org/officeDocument/2006/bibliography"/>
-  </ds:schemaRefs>
-</ds:datastoreItem>
+<file path=customXml/item4.xml><?xml version="1.0" encoding="utf-8"?>
+<?mso-contentType ?>
+<FormTemplates xmlns="http://schemas.microsoft.com/sharepoint/v3/contenttype/forms">
+  <Display>DocumentLibraryForm</Display>
+  <Edit>DocumentLibraryForm</Edit>
+  <New>DocumentLibraryForm</New>
+</FormTemplates>
 </file>
 
-<file path=customXml/itemProps2.xml><?xml version="1.0" encoding="utf-8"?>
+<file path=customXml/itemProps1.xml><?xml version="1.0" encoding="utf-8"?>
 <ds:datastoreItem xmlns:ds="http://schemas.openxmlformats.org/officeDocument/2006/customXml" ds:itemID="{5DFEFE0D-64BC-4348-A5D7-A259C953843F}">
   <ds:schemaRefs>
     <ds:schemaRef ds:uri="http://schemas.microsoft.com/office/2006/metadata/properties"/>
@@ -19931,15 +19981,15 @@
 </ds:datastoreItem>
 </file>
 
-<file path=customXml/itemProps3.xml><?xml version="1.0" encoding="utf-8"?>
-<ds:datastoreItem xmlns:ds="http://schemas.openxmlformats.org/officeDocument/2006/customXml" ds:itemID="{52CAC8E3-8062-4133-B3B8-9CFB9184E8C8}">
+<file path=customXml/itemProps2.xml><?xml version="1.0" encoding="utf-8"?>
+<ds:datastoreItem xmlns:ds="http://schemas.openxmlformats.org/officeDocument/2006/customXml" ds:itemID="{DD411256-6159-4086-86C5-402F9483DEAA}">
   <ds:schemaRefs>
-    <ds:schemaRef ds:uri="http://schemas.microsoft.com/sharepoint/v3/contenttype/forms"/>
+    <ds:schemaRef ds:uri="http://schemas.openxmlformats.org/officeDocument/2006/bibliography"/>
   </ds:schemaRefs>
 </ds:datastoreItem>
 </file>
 
-<file path=customXml/itemProps4.xml><?xml version="1.0" encoding="utf-8"?>
+<file path=customXml/itemProps3.xml><?xml version="1.0" encoding="utf-8"?>
 <ds:datastoreItem xmlns:ds="http://schemas.openxmlformats.org/officeDocument/2006/customXml" ds:itemID="{45C4B103-7300-4FD3-A427-D1683D3A3CF1}">
   <ds:schemaRefs>
     <ds:schemaRef ds:uri="http://schemas.microsoft.com/office/2006/metadata/contentType"/>
@@ -19956,4 +20006,12 @@
     <ds:schemaRef ds:uri="http://schemas.microsoft.com/internal/obd"/>
   </ds:schemaRefs>
 </ds:datastoreItem>
+</file>
+
+<file path=customXml/itemProps4.xml><?xml version="1.0" encoding="utf-8"?>
+<ds:datastoreItem xmlns:ds="http://schemas.openxmlformats.org/officeDocument/2006/customXml" ds:itemID="{52CAC8E3-8062-4133-B3B8-9CFB9184E8C8}">
+  <ds:schemaRefs>
+    <ds:schemaRef ds:uri="http://schemas.microsoft.com/sharepoint/v3/contenttype/forms"/>
+  </ds:schemaRefs>
+</ds:datastoreItem>
 </file>
</xml_diff>